<commit_message>
Added repository link to worksheet
</commit_message>
<xml_diff>
--- a/Worksheet.docx
+++ b/Worksheet.docx
@@ -2369,16 +2369,23 @@
         </w:rPr>
         <w:t xml:space="preserve"> Then unpack it on your folder of choice.</w:t>
       </w:r>
-    </w:p>
-    <w:p>
-      <w:pPr>
-        <w:pStyle w:val="ListParagraph"/>
-        <w:spacing w:line="240" w:lineRule="auto"/>
-        <w:jc w:val="both"/>
-        <w:rPr>
-          <w:rFonts w:cstheme="minorHAnsi"/>
-        </w:rPr>
-      </w:pPr>
+      <w:r>
+        <w:rPr>
+          <w:rFonts w:cstheme="minorHAnsi"/>
+        </w:rPr>
+        <w:t xml:space="preserve"> The repository link is: </w:t>
+      </w:r>
+      <w:hyperlink r:id="rId8" w:history="1">
+        <w:r>
+          <w:rPr>
+            <w:rStyle w:val="Hyperlink"/>
+            <w:rFonts w:cstheme="minorHAnsi"/>
+          </w:rPr>
+          <w:t>https://github.com/GHC2018-BuildingServerlessApps/GHCSessionsScheduler</w:t>
+        </w:r>
+      </w:hyperlink>
+      <w:bookmarkStart w:id="0" w:name="_GoBack"/>
+      <w:bookmarkEnd w:id="0"/>
     </w:p>
     <w:p>
       <w:pPr>
@@ -2410,7 +2417,7 @@
                     <pic:cNvPicPr/>
                   </pic:nvPicPr>
                   <pic:blipFill>
-                    <a:blip r:embed="rId8" cstate="print">
+                    <a:blip r:embed="rId9" cstate="print">
                       <a:extLst>
                         <a:ext uri="{28A0092B-C50C-407E-A947-70E740481C1C}">
                           <a14:useLocalDpi xmlns:a14="http://schemas.microsoft.com/office/drawing/2010/main" val="0"/>
@@ -3526,15 +3533,7 @@
         <w:rPr>
           <w:rFonts w:cstheme="minorHAnsi"/>
         </w:rPr>
-        <w:t>a subset of</w:t>
-      </w:r>
-      <w:bookmarkStart w:id="0" w:name="_GoBack"/>
-      <w:bookmarkEnd w:id="0"/>
-      <w:r>
-        <w:rPr>
-          <w:rFonts w:cstheme="minorHAnsi"/>
-        </w:rPr>
-        <w:t xml:space="preserve"> all</w:t>
+        <w:t>a subset of all</w:t>
       </w:r>
       <w:r>
         <w:rPr>
@@ -4198,7 +4197,7 @@
         </w:rPr>
         <w:t xml:space="preserve">Go to the S3 console at </w:t>
       </w:r>
-      <w:hyperlink r:id="rId9" w:history="1">
+      <w:hyperlink r:id="rId10" w:history="1">
         <w:r>
           <w:rPr>
             <w:rStyle w:val="Hyperlink"/>
@@ -4675,7 +4674,7 @@
                     <pic:cNvPicPr/>
                   </pic:nvPicPr>
                   <pic:blipFill>
-                    <a:blip r:embed="rId10">
+                    <a:blip r:embed="rId11">
                       <a:extLst>
                         <a:ext uri="{28A0092B-C50C-407E-A947-70E740481C1C}">
                           <a14:useLocalDpi xmlns:a14="http://schemas.microsoft.com/office/drawing/2010/main" val="0"/>
@@ -4903,7 +4902,7 @@
                     <pic:cNvPicPr/>
                   </pic:nvPicPr>
                   <pic:blipFill>
-                    <a:blip r:embed="rId11">
+                    <a:blip r:embed="rId12">
                       <a:extLst>
                         <a:ext uri="{28A0092B-C50C-407E-A947-70E740481C1C}">
                           <a14:useLocalDpi xmlns:a14="http://schemas.microsoft.com/office/drawing/2010/main" val="0"/>
@@ -5316,7 +5315,7 @@
                     </pic:cNvPicPr>
                   </pic:nvPicPr>
                   <pic:blipFill>
-                    <a:blip r:embed="rId12" cstate="print">
+                    <a:blip r:embed="rId13" cstate="print">
                       <a:extLst>
                         <a:ext uri="{28A0092B-C50C-407E-A947-70E740481C1C}">
                           <a14:useLocalDpi xmlns:a14="http://schemas.microsoft.com/office/drawing/2010/main" val="0"/>
@@ -5485,7 +5484,7 @@
         </w:rPr>
         <w:t xml:space="preserve">Go to the Dynamo DB console at </w:t>
       </w:r>
-      <w:hyperlink r:id="rId13" w:history="1">
+      <w:hyperlink r:id="rId14" w:history="1">
         <w:r>
           <w:rPr>
             <w:rStyle w:val="Hyperlink"/>
@@ -6233,7 +6232,7 @@
                     </pic:cNvPicPr>
                   </pic:nvPicPr>
                   <pic:blipFill>
-                    <a:blip r:embed="rId14">
+                    <a:blip r:embed="rId15">
                       <a:extLst>
                         <a:ext uri="{28A0092B-C50C-407E-A947-70E740481C1C}">
                           <a14:useLocalDpi xmlns:a14="http://schemas.microsoft.com/office/drawing/2010/main" val="0"/>
@@ -6710,7 +6709,7 @@
         </w:rPr>
         <w:t xml:space="preserve"> the AWS Lambda console at </w:t>
       </w:r>
-      <w:hyperlink r:id="rId15" w:anchor="/functions" w:history="1">
+      <w:hyperlink r:id="rId16" w:anchor="/functions" w:history="1">
         <w:r>
           <w:rPr>
             <w:rStyle w:val="Hyperlink"/>
@@ -7064,396 +7063,6 @@
             <wp:extent cx="5943600" cy="2776220"/>
             <wp:effectExtent l="0" t="0" r="0" b="5080"/>
             <wp:docPr id="6" name="Picture 6"/>
-            <wp:cNvGraphicFramePr>
-              <a:graphicFrameLocks xmlns:a="http://schemas.openxmlformats.org/drawingml/2006/main" noChangeAspect="1"/>
-            </wp:cNvGraphicFramePr>
-            <a:graphic xmlns:a="http://schemas.openxmlformats.org/drawingml/2006/main">
-              <a:graphicData uri="http://schemas.openxmlformats.org/drawingml/2006/picture">
-                <pic:pic xmlns:pic="http://schemas.openxmlformats.org/drawingml/2006/picture">
-                  <pic:nvPicPr>
-                    <pic:cNvPr id="1" name=""/>
-                    <pic:cNvPicPr/>
-                  </pic:nvPicPr>
-                  <pic:blipFill>
-                    <a:blip r:embed="rId16"/>
-                    <a:stretch>
-                      <a:fillRect/>
-                    </a:stretch>
-                  </pic:blipFill>
-                  <pic:spPr>
-                    <a:xfrm>
-                      <a:off x="0" y="0"/>
-                      <a:ext cx="5943600" cy="2776220"/>
-                    </a:xfrm>
-                    <a:prstGeom prst="rect">
-                      <a:avLst/>
-                    </a:prstGeom>
-                  </pic:spPr>
-                </pic:pic>
-              </a:graphicData>
-            </a:graphic>
-          </wp:inline>
-        </w:drawing>
-      </w:r>
-    </w:p>
-    <w:p>
-      <w:pPr>
-        <w:spacing w:line="240" w:lineRule="auto"/>
-        <w:jc w:val="both"/>
-        <w:rPr>
-          <w:rFonts w:cstheme="minorHAnsi"/>
-          <w:color w:val="000000" w:themeColor="text1"/>
-          <w:shd w:val="clear" w:color="auto" w:fill="FFFFFF"/>
-        </w:rPr>
-      </w:pPr>
-      <w:r>
-        <w:rPr>
-          <w:rFonts w:cstheme="minorHAnsi"/>
-          <w:color w:val="000000" w:themeColor="text1"/>
-          <w:shd w:val="clear" w:color="auto" w:fill="FFFFFF"/>
-        </w:rPr>
-        <w:t xml:space="preserve">Your </w:t>
-      </w:r>
-      <w:r>
-        <w:rPr>
-          <w:rFonts w:cstheme="minorHAnsi"/>
-          <w:color w:val="000000" w:themeColor="text1"/>
-          <w:shd w:val="clear" w:color="auto" w:fill="FFFFFF"/>
-        </w:rPr>
-        <w:t xml:space="preserve">IAM (Identity Access Management) </w:t>
-      </w:r>
-      <w:r>
-        <w:rPr>
-          <w:rFonts w:cstheme="minorHAnsi"/>
-          <w:color w:val="000000" w:themeColor="text1"/>
-          <w:shd w:val="clear" w:color="auto" w:fill="FFFFFF"/>
-        </w:rPr>
-        <w:t xml:space="preserve">role is what defines the </w:t>
-      </w:r>
-      <w:r>
-        <w:rPr>
-          <w:rFonts w:cstheme="minorHAnsi"/>
-          <w:color w:val="000000" w:themeColor="text1"/>
-          <w:shd w:val="clear" w:color="auto" w:fill="FFFFFF"/>
-        </w:rPr>
-        <w:t>permissions for</w:t>
-      </w:r>
-      <w:r>
-        <w:rPr>
-          <w:rFonts w:cstheme="minorHAnsi"/>
-          <w:color w:val="000000" w:themeColor="text1"/>
-          <w:shd w:val="clear" w:color="auto" w:fill="FFFFFF"/>
-        </w:rPr>
-        <w:t xml:space="preserve"> your </w:t>
-      </w:r>
-      <w:r>
-        <w:rPr>
-          <w:rFonts w:cstheme="minorHAnsi"/>
-          <w:color w:val="000000" w:themeColor="text1"/>
-          <w:shd w:val="clear" w:color="auto" w:fill="FFFFFF"/>
-        </w:rPr>
-        <w:t>lambda, such as which AWS services your lambda will be able to access.</w:t>
-      </w:r>
-    </w:p>
-    <w:p>
-      <w:pPr>
-        <w:pStyle w:val="ListParagraph"/>
-        <w:numPr>
-          <w:ilvl w:val="0"/>
-          <w:numId w:val="29"/>
-        </w:numPr>
-        <w:spacing w:line="240" w:lineRule="auto"/>
-        <w:jc w:val="both"/>
-        <w:rPr>
-          <w:rFonts w:cstheme="minorHAnsi"/>
-          <w:color w:val="000000" w:themeColor="text1"/>
-          <w:shd w:val="clear" w:color="auto" w:fill="FFFFFF"/>
-        </w:rPr>
-      </w:pPr>
-      <w:r>
-        <w:rPr>
-          <w:rFonts w:cstheme="minorHAnsi"/>
-          <w:color w:val="000000" w:themeColor="text1"/>
-          <w:shd w:val="clear" w:color="auto" w:fill="FFFFFF"/>
-        </w:rPr>
-        <w:t xml:space="preserve">In the </w:t>
-      </w:r>
-      <w:r>
-        <w:rPr>
-          <w:rFonts w:cstheme="minorHAnsi"/>
-          <w:color w:val="000000" w:themeColor="text1"/>
-          <w:shd w:val="clear" w:color="auto" w:fill="FFFFFF"/>
-        </w:rPr>
-        <w:t xml:space="preserve">pop-up </w:t>
-      </w:r>
-      <w:r>
-        <w:rPr>
-          <w:rFonts w:cstheme="minorHAnsi"/>
-          <w:color w:val="000000" w:themeColor="text1"/>
-          <w:shd w:val="clear" w:color="auto" w:fill="FFFFFF"/>
-        </w:rPr>
-        <w:t>window that opens, you will create a new role for this function. You will use this role for this Lambda and the other</w:t>
-      </w:r>
-      <w:r>
-        <w:rPr>
-          <w:rFonts w:cstheme="minorHAnsi"/>
-          <w:color w:val="000000" w:themeColor="text1"/>
-          <w:shd w:val="clear" w:color="auto" w:fill="FFFFFF"/>
-        </w:rPr>
-        <w:t>s</w:t>
-      </w:r>
-      <w:r>
-        <w:rPr>
-          <w:rFonts w:cstheme="minorHAnsi"/>
-          <w:color w:val="000000" w:themeColor="text1"/>
-          <w:shd w:val="clear" w:color="auto" w:fill="FFFFFF"/>
-        </w:rPr>
-        <w:t xml:space="preserve"> </w:t>
-      </w:r>
-      <w:r>
-        <w:rPr>
-          <w:rFonts w:cstheme="minorHAnsi"/>
-          <w:color w:val="000000" w:themeColor="text1"/>
-          <w:shd w:val="clear" w:color="auto" w:fill="FFFFFF"/>
-        </w:rPr>
-        <w:t>you</w:t>
-      </w:r>
-      <w:r>
-        <w:rPr>
-          <w:rFonts w:cstheme="minorHAnsi"/>
-          <w:color w:val="000000" w:themeColor="text1"/>
-          <w:shd w:val="clear" w:color="auto" w:fill="FFFFFF"/>
-        </w:rPr>
-        <w:t xml:space="preserve"> create. In the window that opens, enter the following details to create your role.</w:t>
-      </w:r>
-    </w:p>
-    <w:p>
-      <w:pPr>
-        <w:pStyle w:val="ListParagraph"/>
-        <w:numPr>
-          <w:ilvl w:val="1"/>
-          <w:numId w:val="29"/>
-        </w:numPr>
-        <w:spacing w:line="240" w:lineRule="auto"/>
-        <w:jc w:val="both"/>
-        <w:rPr>
-          <w:rFonts w:cstheme="minorHAnsi"/>
-          <w:color w:val="000000" w:themeColor="text1"/>
-        </w:rPr>
-      </w:pPr>
-      <w:r>
-        <w:rPr>
-          <w:rFonts w:cs="Arial"/>
-          <w:bCs/>
-          <w:color w:val="000000" w:themeColor="text1"/>
-          <w:shd w:val="clear" w:color="auto" w:fill="FFFFFF"/>
-        </w:rPr>
-        <w:t>We will leave the role description, role and name unchanged.</w:t>
-      </w:r>
-    </w:p>
-    <w:p>
-      <w:pPr>
-        <w:pStyle w:val="ListParagraph"/>
-        <w:numPr>
-          <w:ilvl w:val="1"/>
-          <w:numId w:val="29"/>
-        </w:numPr>
-        <w:spacing w:line="240" w:lineRule="auto"/>
-        <w:jc w:val="both"/>
-        <w:rPr>
-          <w:rFonts w:cstheme="minorHAnsi"/>
-          <w:color w:val="000000" w:themeColor="text1"/>
-        </w:rPr>
-      </w:pPr>
-      <w:r>
-        <w:rPr>
-          <w:rFonts w:cstheme="minorHAnsi"/>
-          <w:color w:val="000000" w:themeColor="text1"/>
-        </w:rPr>
-        <w:t xml:space="preserve">Click on </w:t>
-      </w:r>
-      <w:r>
-        <w:rPr>
-          <w:rFonts w:cstheme="minorHAnsi"/>
-          <w:b/>
-          <w:color w:val="000000" w:themeColor="text1"/>
-        </w:rPr>
-        <w:t>View Policy Document</w:t>
-      </w:r>
-      <w:r>
-        <w:rPr>
-          <w:rFonts w:cstheme="minorHAnsi"/>
-          <w:color w:val="000000" w:themeColor="text1"/>
-        </w:rPr>
-        <w:t xml:space="preserve"> and </w:t>
-      </w:r>
-      <w:r>
-        <w:rPr>
-          <w:rFonts w:cstheme="minorHAnsi"/>
-          <w:color w:val="000000" w:themeColor="text1"/>
-        </w:rPr>
-        <w:t>then on</w:t>
-      </w:r>
-      <w:r>
-        <w:rPr>
-          <w:rFonts w:cstheme="minorHAnsi"/>
-          <w:color w:val="000000" w:themeColor="text1"/>
-        </w:rPr>
-        <w:t xml:space="preserve"> </w:t>
-      </w:r>
-      <w:r>
-        <w:rPr>
-          <w:rFonts w:cstheme="minorHAnsi"/>
-          <w:b/>
-          <w:color w:val="000000" w:themeColor="text1"/>
-        </w:rPr>
-        <w:t>Edit</w:t>
-      </w:r>
-      <w:r>
-        <w:rPr>
-          <w:rFonts w:cstheme="minorHAnsi"/>
-          <w:color w:val="000000" w:themeColor="text1"/>
-        </w:rPr>
-        <w:t>. The Policy Document textbox should become modifiable.</w:t>
-      </w:r>
-    </w:p>
-    <w:p>
-      <w:pPr>
-        <w:pStyle w:val="ListParagraph"/>
-        <w:numPr>
-          <w:ilvl w:val="1"/>
-          <w:numId w:val="29"/>
-        </w:numPr>
-        <w:spacing w:line="240" w:lineRule="auto"/>
-        <w:jc w:val="both"/>
-        <w:rPr>
-          <w:rFonts w:cstheme="minorHAnsi"/>
-          <w:color w:val="000000" w:themeColor="text1"/>
-        </w:rPr>
-      </w:pPr>
-      <w:r>
-        <w:rPr>
-          <w:rFonts w:cstheme="minorHAnsi"/>
-          <w:color w:val="000000" w:themeColor="text1"/>
-        </w:rPr>
-        <w:t xml:space="preserve">On the GitHub repository, open the iam_role.txt file located at </w:t>
-      </w:r>
-      <w:r>
-        <w:rPr>
-          <w:rStyle w:val="Hyperlink"/>
-          <w:rFonts w:cs="Arial"/>
-        </w:rPr>
-        <w:t>https://github.com/GHC2018-BuildingServerlessApps/GHCSessionsScheduler/blob/master/lambda/iam/dynamodb_full_access.txt</w:t>
-      </w:r>
-    </w:p>
-    <w:p>
-      <w:pPr>
-        <w:pStyle w:val="ListParagraph"/>
-        <w:numPr>
-          <w:ilvl w:val="1"/>
-          <w:numId w:val="29"/>
-        </w:numPr>
-        <w:spacing w:line="240" w:lineRule="auto"/>
-        <w:jc w:val="both"/>
-        <w:rPr>
-          <w:rFonts w:cstheme="minorHAnsi"/>
-          <w:color w:val="000000" w:themeColor="text1"/>
-        </w:rPr>
-      </w:pPr>
-      <w:r>
-        <w:rPr>
-          <w:rFonts w:cstheme="minorHAnsi"/>
-          <w:color w:val="000000" w:themeColor="text1"/>
-        </w:rPr>
-        <w:lastRenderedPageBreak/>
-        <w:t>Copy the contents of the file and p</w:t>
-      </w:r>
-      <w:r>
-        <w:rPr>
-          <w:rFonts w:cstheme="minorHAnsi"/>
-          <w:color w:val="000000" w:themeColor="text1"/>
-        </w:rPr>
-        <w:t>aste into the Policy Document textbox on the IAM page</w:t>
-      </w:r>
-      <w:r>
-        <w:rPr>
-          <w:rFonts w:cstheme="minorHAnsi"/>
-          <w:color w:val="000000" w:themeColor="text1"/>
-        </w:rPr>
-        <w:t>.</w:t>
-      </w:r>
-      <w:r>
-        <w:rPr>
-          <w:rFonts w:cstheme="minorHAnsi"/>
-          <w:color w:val="000000" w:themeColor="text1"/>
-        </w:rPr>
-        <w:t xml:space="preserve"> </w:t>
-      </w:r>
-    </w:p>
-    <w:p>
-      <w:pPr>
-        <w:pStyle w:val="ListParagraph"/>
-        <w:numPr>
-          <w:ilvl w:val="1"/>
-          <w:numId w:val="29"/>
-        </w:numPr>
-        <w:spacing w:line="240" w:lineRule="auto"/>
-        <w:jc w:val="both"/>
-        <w:rPr>
-          <w:rFonts w:cstheme="minorHAnsi"/>
-          <w:color w:val="000000" w:themeColor="text1"/>
-        </w:rPr>
-      </w:pPr>
-      <w:r>
-        <w:rPr>
-          <w:rFonts w:cstheme="minorHAnsi"/>
-          <w:color w:val="000000" w:themeColor="text1"/>
-        </w:rPr>
-        <w:t xml:space="preserve">Click the </w:t>
-      </w:r>
-      <w:r>
-        <w:rPr>
-          <w:rFonts w:cstheme="minorHAnsi"/>
-          <w:b/>
-          <w:color w:val="000000" w:themeColor="text1"/>
-        </w:rPr>
-        <w:t>Allow</w:t>
-      </w:r>
-      <w:r>
-        <w:rPr>
-          <w:rFonts w:cstheme="minorHAnsi"/>
-          <w:color w:val="000000" w:themeColor="text1"/>
-        </w:rPr>
-        <w:t xml:space="preserve"> Button at the bottom and the window will close</w:t>
-      </w:r>
-      <w:r>
-        <w:rPr>
-          <w:rFonts w:cstheme="minorHAnsi"/>
-          <w:color w:val="000000" w:themeColor="text1"/>
-        </w:rPr>
-        <w:t>.</w:t>
-      </w:r>
-    </w:p>
-    <w:p>
-      <w:pPr>
-        <w:pStyle w:val="ListParagraph"/>
-        <w:spacing w:line="240" w:lineRule="auto"/>
-        <w:ind w:left="0"/>
-        <w:jc w:val="both"/>
-        <w:rPr>
-          <w:rFonts w:cstheme="minorHAnsi"/>
-          <w:color w:val="000000" w:themeColor="text1"/>
-        </w:rPr>
-      </w:pPr>
-      <w:r>
-        <w:rPr>
-          <w:noProof/>
-        </w:rPr>
-        <w:drawing>
-          <wp:inline distT="0" distB="0" distL="0" distR="0" wp14:anchorId="0A5822A5" wp14:editId="00B4DDE9">
-            <wp:extent cx="5943600" cy="2767330"/>
-            <wp:effectExtent l="0" t="0" r="0" b="0"/>
-            <wp:docPr id="12" name="Picture 12"/>
             <wp:cNvGraphicFramePr>
               <a:graphicFrameLocks xmlns:a="http://schemas.openxmlformats.org/drawingml/2006/main" noChangeAspect="1"/>
             </wp:cNvGraphicFramePr>
@@ -7473,7 +7082,7 @@
                   <pic:spPr>
                     <a:xfrm>
                       <a:off x="0" y="0"/>
-                      <a:ext cx="5943600" cy="2767330"/>
+                      <a:ext cx="5943600" cy="2776220"/>
                     </a:xfrm>
                     <a:prstGeom prst="rect">
                       <a:avLst/>
@@ -7488,14 +7097,62 @@
     </w:p>
     <w:p>
       <w:pPr>
-        <w:pStyle w:val="ListParagraph"/>
-        <w:spacing w:line="240" w:lineRule="auto"/>
-        <w:jc w:val="both"/>
-        <w:rPr>
-          <w:rFonts w:cstheme="minorHAnsi"/>
-          <w:color w:val="000000" w:themeColor="text1"/>
-        </w:rPr>
-      </w:pPr>
+        <w:spacing w:line="240" w:lineRule="auto"/>
+        <w:jc w:val="both"/>
+        <w:rPr>
+          <w:rFonts w:cstheme="minorHAnsi"/>
+          <w:color w:val="000000" w:themeColor="text1"/>
+          <w:shd w:val="clear" w:color="auto" w:fill="FFFFFF"/>
+        </w:rPr>
+      </w:pPr>
+      <w:r>
+        <w:rPr>
+          <w:rFonts w:cstheme="minorHAnsi"/>
+          <w:color w:val="000000" w:themeColor="text1"/>
+          <w:shd w:val="clear" w:color="auto" w:fill="FFFFFF"/>
+        </w:rPr>
+        <w:t xml:space="preserve">Your </w:t>
+      </w:r>
+      <w:r>
+        <w:rPr>
+          <w:rFonts w:cstheme="minorHAnsi"/>
+          <w:color w:val="000000" w:themeColor="text1"/>
+          <w:shd w:val="clear" w:color="auto" w:fill="FFFFFF"/>
+        </w:rPr>
+        <w:t xml:space="preserve">IAM (Identity Access Management) </w:t>
+      </w:r>
+      <w:r>
+        <w:rPr>
+          <w:rFonts w:cstheme="minorHAnsi"/>
+          <w:color w:val="000000" w:themeColor="text1"/>
+          <w:shd w:val="clear" w:color="auto" w:fill="FFFFFF"/>
+        </w:rPr>
+        <w:t xml:space="preserve">role is what defines the </w:t>
+      </w:r>
+      <w:r>
+        <w:rPr>
+          <w:rFonts w:cstheme="minorHAnsi"/>
+          <w:color w:val="000000" w:themeColor="text1"/>
+          <w:shd w:val="clear" w:color="auto" w:fill="FFFFFF"/>
+        </w:rPr>
+        <w:t>permissions for</w:t>
+      </w:r>
+      <w:r>
+        <w:rPr>
+          <w:rFonts w:cstheme="minorHAnsi"/>
+          <w:color w:val="000000" w:themeColor="text1"/>
+          <w:shd w:val="clear" w:color="auto" w:fill="FFFFFF"/>
+        </w:rPr>
+        <w:t xml:space="preserve"> your </w:t>
+      </w:r>
+      <w:r>
+        <w:rPr>
+          <w:rFonts w:cstheme="minorHAnsi"/>
+          <w:color w:val="000000" w:themeColor="text1"/>
+          <w:shd w:val="clear" w:color="auto" w:fill="FFFFFF"/>
+        </w:rPr>
+        <w:t>lambda, such as which AWS services your lambda will be able to access.</w:t>
+      </w:r>
     </w:p>
     <w:p>
       <w:pPr>
@@ -7509,36 +7166,213 @@
         <w:rPr>
           <w:rFonts w:cstheme="minorHAnsi"/>
           <w:color w:val="000000" w:themeColor="text1"/>
-        </w:rPr>
-      </w:pPr>
-      <w:r>
-        <w:rPr>
-          <w:rFonts w:cstheme="minorHAnsi"/>
-          <w:color w:val="000000" w:themeColor="text1"/>
-        </w:rPr>
-        <w:t xml:space="preserve">The role you created should show up under Existing role. </w:t>
-      </w:r>
-      <w:r>
-        <w:rPr>
-          <w:rFonts w:cstheme="minorHAnsi"/>
-          <w:color w:val="000000" w:themeColor="text1"/>
-        </w:rPr>
-        <w:t>Go ahead and continue the Lambda setup</w:t>
-      </w:r>
-      <w:r>
-        <w:rPr>
-          <w:rFonts w:cstheme="minorHAnsi"/>
-          <w:color w:val="000000" w:themeColor="text1"/>
-        </w:rPr>
-        <w:t xml:space="preserve"> by clicking </w:t>
-      </w:r>
-      <w:r>
-        <w:rPr>
-          <w:rFonts w:cstheme="minorHAnsi"/>
-          <w:b/>
-          <w:color w:val="000000" w:themeColor="text1"/>
-        </w:rPr>
-        <w:t>Create Function</w:t>
+          <w:shd w:val="clear" w:color="auto" w:fill="FFFFFF"/>
+        </w:rPr>
+      </w:pPr>
+      <w:r>
+        <w:rPr>
+          <w:rFonts w:cstheme="minorHAnsi"/>
+          <w:color w:val="000000" w:themeColor="text1"/>
+          <w:shd w:val="clear" w:color="auto" w:fill="FFFFFF"/>
+        </w:rPr>
+        <w:t xml:space="preserve">In the </w:t>
+      </w:r>
+      <w:r>
+        <w:rPr>
+          <w:rFonts w:cstheme="minorHAnsi"/>
+          <w:color w:val="000000" w:themeColor="text1"/>
+          <w:shd w:val="clear" w:color="auto" w:fill="FFFFFF"/>
+        </w:rPr>
+        <w:t xml:space="preserve">pop-up </w:t>
+      </w:r>
+      <w:r>
+        <w:rPr>
+          <w:rFonts w:cstheme="minorHAnsi"/>
+          <w:color w:val="000000" w:themeColor="text1"/>
+          <w:shd w:val="clear" w:color="auto" w:fill="FFFFFF"/>
+        </w:rPr>
+        <w:t>window that opens, you will create a new role for this function. You will use this role for this Lambda and the other</w:t>
+      </w:r>
+      <w:r>
+        <w:rPr>
+          <w:rFonts w:cstheme="minorHAnsi"/>
+          <w:color w:val="000000" w:themeColor="text1"/>
+          <w:shd w:val="clear" w:color="auto" w:fill="FFFFFF"/>
+        </w:rPr>
+        <w:t>s</w:t>
+      </w:r>
+      <w:r>
+        <w:rPr>
+          <w:rFonts w:cstheme="minorHAnsi"/>
+          <w:color w:val="000000" w:themeColor="text1"/>
+          <w:shd w:val="clear" w:color="auto" w:fill="FFFFFF"/>
+        </w:rPr>
+        <w:t xml:space="preserve"> </w:t>
+      </w:r>
+      <w:r>
+        <w:rPr>
+          <w:rFonts w:cstheme="minorHAnsi"/>
+          <w:color w:val="000000" w:themeColor="text1"/>
+          <w:shd w:val="clear" w:color="auto" w:fill="FFFFFF"/>
+        </w:rPr>
+        <w:t>you</w:t>
+      </w:r>
+      <w:r>
+        <w:rPr>
+          <w:rFonts w:cstheme="minorHAnsi"/>
+          <w:color w:val="000000" w:themeColor="text1"/>
+          <w:shd w:val="clear" w:color="auto" w:fill="FFFFFF"/>
+        </w:rPr>
+        <w:t xml:space="preserve"> create. In the window that opens, enter the following details to create your role.</w:t>
+      </w:r>
+    </w:p>
+    <w:p>
+      <w:pPr>
+        <w:pStyle w:val="ListParagraph"/>
+        <w:numPr>
+          <w:ilvl w:val="1"/>
+          <w:numId w:val="29"/>
+        </w:numPr>
+        <w:spacing w:line="240" w:lineRule="auto"/>
+        <w:jc w:val="both"/>
+        <w:rPr>
+          <w:rFonts w:cstheme="minorHAnsi"/>
+          <w:color w:val="000000" w:themeColor="text1"/>
+        </w:rPr>
+      </w:pPr>
+      <w:r>
+        <w:rPr>
+          <w:rFonts w:cs="Arial"/>
+          <w:bCs/>
+          <w:color w:val="000000" w:themeColor="text1"/>
+          <w:shd w:val="clear" w:color="auto" w:fill="FFFFFF"/>
+        </w:rPr>
+        <w:t>We will leave the role description, role and name unchanged.</w:t>
+      </w:r>
+    </w:p>
+    <w:p>
+      <w:pPr>
+        <w:pStyle w:val="ListParagraph"/>
+        <w:numPr>
+          <w:ilvl w:val="1"/>
+          <w:numId w:val="29"/>
+        </w:numPr>
+        <w:spacing w:line="240" w:lineRule="auto"/>
+        <w:jc w:val="both"/>
+        <w:rPr>
+          <w:rFonts w:cstheme="minorHAnsi"/>
+          <w:color w:val="000000" w:themeColor="text1"/>
+        </w:rPr>
+      </w:pPr>
+      <w:r>
+        <w:rPr>
+          <w:rFonts w:cstheme="minorHAnsi"/>
+          <w:color w:val="000000" w:themeColor="text1"/>
+        </w:rPr>
+        <w:t xml:space="preserve">Click on </w:t>
+      </w:r>
+      <w:r>
+        <w:rPr>
+          <w:rFonts w:cstheme="minorHAnsi"/>
+          <w:b/>
+          <w:color w:val="000000" w:themeColor="text1"/>
+        </w:rPr>
+        <w:t>View Policy Document</w:t>
+      </w:r>
+      <w:r>
+        <w:rPr>
+          <w:rFonts w:cstheme="minorHAnsi"/>
+          <w:color w:val="000000" w:themeColor="text1"/>
+        </w:rPr>
+        <w:t xml:space="preserve"> and </w:t>
+      </w:r>
+      <w:r>
+        <w:rPr>
+          <w:rFonts w:cstheme="minorHAnsi"/>
+          <w:color w:val="000000" w:themeColor="text1"/>
+        </w:rPr>
+        <w:t>then on</w:t>
+      </w:r>
+      <w:r>
+        <w:rPr>
+          <w:rFonts w:cstheme="minorHAnsi"/>
+          <w:color w:val="000000" w:themeColor="text1"/>
+        </w:rPr>
+        <w:t xml:space="preserve"> </w:t>
+      </w:r>
+      <w:r>
+        <w:rPr>
+          <w:rFonts w:cstheme="minorHAnsi"/>
+          <w:b/>
+          <w:color w:val="000000" w:themeColor="text1"/>
+        </w:rPr>
+        <w:t>Edit</w:t>
+      </w:r>
+      <w:r>
+        <w:rPr>
+          <w:rFonts w:cstheme="minorHAnsi"/>
+          <w:color w:val="000000" w:themeColor="text1"/>
+        </w:rPr>
+        <w:t>. The Policy Document textbox should become modifiable.</w:t>
+      </w:r>
+    </w:p>
+    <w:p>
+      <w:pPr>
+        <w:pStyle w:val="ListParagraph"/>
+        <w:numPr>
+          <w:ilvl w:val="1"/>
+          <w:numId w:val="29"/>
+        </w:numPr>
+        <w:spacing w:line="240" w:lineRule="auto"/>
+        <w:jc w:val="both"/>
+        <w:rPr>
+          <w:rFonts w:cstheme="minorHAnsi"/>
+          <w:color w:val="000000" w:themeColor="text1"/>
+        </w:rPr>
+      </w:pPr>
+      <w:r>
+        <w:rPr>
+          <w:rFonts w:cstheme="minorHAnsi"/>
+          <w:color w:val="000000" w:themeColor="text1"/>
+        </w:rPr>
+        <w:t xml:space="preserve">On the GitHub repository, open the iam_role.txt file located at </w:t>
+      </w:r>
+      <w:r>
+        <w:rPr>
+          <w:rStyle w:val="Hyperlink"/>
+          <w:rFonts w:cs="Arial"/>
+        </w:rPr>
+        <w:t>https://github.com/GHC2018-BuildingServerlessApps/GHCSessionsScheduler/blob/master/lambda/iam/dynamodb_full_access.txt</w:t>
+      </w:r>
+    </w:p>
+    <w:p>
+      <w:pPr>
+        <w:pStyle w:val="ListParagraph"/>
+        <w:numPr>
+          <w:ilvl w:val="1"/>
+          <w:numId w:val="29"/>
+        </w:numPr>
+        <w:spacing w:line="240" w:lineRule="auto"/>
+        <w:jc w:val="both"/>
+        <w:rPr>
+          <w:rFonts w:cstheme="minorHAnsi"/>
+          <w:color w:val="000000" w:themeColor="text1"/>
+        </w:rPr>
+      </w:pPr>
+      <w:r>
+        <w:rPr>
+          <w:rFonts w:cstheme="minorHAnsi"/>
+          <w:color w:val="000000" w:themeColor="text1"/>
+        </w:rPr>
+        <w:lastRenderedPageBreak/>
+        <w:t>Copy the contents of the file and p</w:t>
+      </w:r>
+      <w:r>
+        <w:rPr>
+          <w:rFonts w:cstheme="minorHAnsi"/>
+          <w:color w:val="000000" w:themeColor="text1"/>
+        </w:rPr>
+        <w:t>aste into the Policy Document textbox on the IAM page</w:t>
       </w:r>
       <w:r>
         <w:rPr>
@@ -7554,17 +7388,56 @@
         </w:rPr>
         <w:t xml:space="preserve"> </w:t>
       </w:r>
-      <w:r>
-        <w:rPr>
-          <w:rFonts w:cstheme="minorHAnsi"/>
-          <w:color w:val="000000" w:themeColor="text1"/>
-        </w:rPr>
-        <w:t xml:space="preserve">You should now see the Lambda’s detail page. </w:t>
-      </w:r>
-    </w:p>
-    <w:p>
-      <w:pPr>
-        <w:spacing w:line="240" w:lineRule="auto"/>
+    </w:p>
+    <w:p>
+      <w:pPr>
+        <w:pStyle w:val="ListParagraph"/>
+        <w:numPr>
+          <w:ilvl w:val="1"/>
+          <w:numId w:val="29"/>
+        </w:numPr>
+        <w:spacing w:line="240" w:lineRule="auto"/>
+        <w:jc w:val="both"/>
+        <w:rPr>
+          <w:rFonts w:cstheme="minorHAnsi"/>
+          <w:color w:val="000000" w:themeColor="text1"/>
+        </w:rPr>
+      </w:pPr>
+      <w:r>
+        <w:rPr>
+          <w:rFonts w:cstheme="minorHAnsi"/>
+          <w:color w:val="000000" w:themeColor="text1"/>
+        </w:rPr>
+        <w:t xml:space="preserve">Click the </w:t>
+      </w:r>
+      <w:r>
+        <w:rPr>
+          <w:rFonts w:cstheme="minorHAnsi"/>
+          <w:b/>
+          <w:color w:val="000000" w:themeColor="text1"/>
+        </w:rPr>
+        <w:t>Allow</w:t>
+      </w:r>
+      <w:r>
+        <w:rPr>
+          <w:rFonts w:cstheme="minorHAnsi"/>
+          <w:color w:val="000000" w:themeColor="text1"/>
+        </w:rPr>
+        <w:t xml:space="preserve"> Button at the bottom and the window will close</w:t>
+      </w:r>
+      <w:r>
+        <w:rPr>
+          <w:rFonts w:cstheme="minorHAnsi"/>
+          <w:color w:val="000000" w:themeColor="text1"/>
+        </w:rPr>
+        <w:t>.</w:t>
+      </w:r>
+    </w:p>
+    <w:p>
+      <w:pPr>
+        <w:pStyle w:val="ListParagraph"/>
+        <w:spacing w:line="240" w:lineRule="auto"/>
+        <w:ind w:left="0"/>
         <w:jc w:val="both"/>
         <w:rPr>
           <w:rFonts w:cstheme="minorHAnsi"/>
@@ -7576,10 +7449,10 @@
           <w:noProof/>
         </w:rPr>
         <w:drawing>
-          <wp:inline distT="0" distB="0" distL="0" distR="0" wp14:anchorId="0FA4D7A5" wp14:editId="551CAC91">
-            <wp:extent cx="5943600" cy="2771140"/>
+          <wp:inline distT="0" distB="0" distL="0" distR="0" wp14:anchorId="0A5822A5" wp14:editId="00B4DDE9">
+            <wp:extent cx="5943600" cy="2767330"/>
             <wp:effectExtent l="0" t="0" r="0" b="0"/>
-            <wp:docPr id="13" name="Picture 13"/>
+            <wp:docPr id="12" name="Picture 12"/>
             <wp:cNvGraphicFramePr>
               <a:graphicFrameLocks xmlns:a="http://schemas.openxmlformats.org/drawingml/2006/main" noChangeAspect="1"/>
             </wp:cNvGraphicFramePr>
@@ -7599,6 +7472,132 @@
                   <pic:spPr>
                     <a:xfrm>
                       <a:off x="0" y="0"/>
+                      <a:ext cx="5943600" cy="2767330"/>
+                    </a:xfrm>
+                    <a:prstGeom prst="rect">
+                      <a:avLst/>
+                    </a:prstGeom>
+                  </pic:spPr>
+                </pic:pic>
+              </a:graphicData>
+            </a:graphic>
+          </wp:inline>
+        </w:drawing>
+      </w:r>
+    </w:p>
+    <w:p>
+      <w:pPr>
+        <w:pStyle w:val="ListParagraph"/>
+        <w:spacing w:line="240" w:lineRule="auto"/>
+        <w:jc w:val="both"/>
+        <w:rPr>
+          <w:rFonts w:cstheme="minorHAnsi"/>
+          <w:color w:val="000000" w:themeColor="text1"/>
+        </w:rPr>
+      </w:pPr>
+    </w:p>
+    <w:p>
+      <w:pPr>
+        <w:pStyle w:val="ListParagraph"/>
+        <w:numPr>
+          <w:ilvl w:val="0"/>
+          <w:numId w:val="29"/>
+        </w:numPr>
+        <w:spacing w:line="240" w:lineRule="auto"/>
+        <w:jc w:val="both"/>
+        <w:rPr>
+          <w:rFonts w:cstheme="minorHAnsi"/>
+          <w:color w:val="000000" w:themeColor="text1"/>
+        </w:rPr>
+      </w:pPr>
+      <w:r>
+        <w:rPr>
+          <w:rFonts w:cstheme="minorHAnsi"/>
+          <w:color w:val="000000" w:themeColor="text1"/>
+        </w:rPr>
+        <w:t xml:space="preserve">The role you created should show up under Existing role. </w:t>
+      </w:r>
+      <w:r>
+        <w:rPr>
+          <w:rFonts w:cstheme="minorHAnsi"/>
+          <w:color w:val="000000" w:themeColor="text1"/>
+        </w:rPr>
+        <w:t>Go ahead and continue the Lambda setup</w:t>
+      </w:r>
+      <w:r>
+        <w:rPr>
+          <w:rFonts w:cstheme="minorHAnsi"/>
+          <w:color w:val="000000" w:themeColor="text1"/>
+        </w:rPr>
+        <w:t xml:space="preserve"> by clicking </w:t>
+      </w:r>
+      <w:r>
+        <w:rPr>
+          <w:rFonts w:cstheme="minorHAnsi"/>
+          <w:b/>
+          <w:color w:val="000000" w:themeColor="text1"/>
+        </w:rPr>
+        <w:t>Create Function</w:t>
+      </w:r>
+      <w:r>
+        <w:rPr>
+          <w:rFonts w:cstheme="minorHAnsi"/>
+          <w:color w:val="000000" w:themeColor="text1"/>
+        </w:rPr>
+        <w:t>.</w:t>
+      </w:r>
+      <w:r>
+        <w:rPr>
+          <w:rFonts w:cstheme="minorHAnsi"/>
+          <w:color w:val="000000" w:themeColor="text1"/>
+        </w:rPr>
+        <w:t xml:space="preserve"> </w:t>
+      </w:r>
+      <w:r>
+        <w:rPr>
+          <w:rFonts w:cstheme="minorHAnsi"/>
+          <w:color w:val="000000" w:themeColor="text1"/>
+        </w:rPr>
+        <w:t xml:space="preserve">You should now see the Lambda’s detail page. </w:t>
+      </w:r>
+    </w:p>
+    <w:p>
+      <w:pPr>
+        <w:spacing w:line="240" w:lineRule="auto"/>
+        <w:jc w:val="both"/>
+        <w:rPr>
+          <w:rFonts w:cstheme="minorHAnsi"/>
+          <w:color w:val="000000" w:themeColor="text1"/>
+        </w:rPr>
+      </w:pPr>
+      <w:r>
+        <w:rPr>
+          <w:noProof/>
+        </w:rPr>
+        <w:drawing>
+          <wp:inline distT="0" distB="0" distL="0" distR="0" wp14:anchorId="0FA4D7A5" wp14:editId="551CAC91">
+            <wp:extent cx="5943600" cy="2771140"/>
+            <wp:effectExtent l="0" t="0" r="0" b="0"/>
+            <wp:docPr id="13" name="Picture 13"/>
+            <wp:cNvGraphicFramePr>
+              <a:graphicFrameLocks xmlns:a="http://schemas.openxmlformats.org/drawingml/2006/main" noChangeAspect="1"/>
+            </wp:cNvGraphicFramePr>
+            <a:graphic xmlns:a="http://schemas.openxmlformats.org/drawingml/2006/main">
+              <a:graphicData uri="http://schemas.openxmlformats.org/drawingml/2006/picture">
+                <pic:pic xmlns:pic="http://schemas.openxmlformats.org/drawingml/2006/picture">
+                  <pic:nvPicPr>
+                    <pic:cNvPr id="1" name=""/>
+                    <pic:cNvPicPr/>
+                  </pic:nvPicPr>
+                  <pic:blipFill>
+                    <a:blip r:embed="rId19"/>
+                    <a:stretch>
+                      <a:fillRect/>
+                    </a:stretch>
+                  </pic:blipFill>
+                  <pic:spPr>
+                    <a:xfrm>
+                      <a:off x="0" y="0"/>
                       <a:ext cx="5943600" cy="2771140"/>
                     </a:xfrm>
                     <a:prstGeom prst="rect">
@@ -7704,7 +7703,7 @@
         </w:rPr>
         <w:t xml:space="preserve"> </w:t>
       </w:r>
-      <w:hyperlink r:id="rId19" w:history="1">
+      <w:hyperlink r:id="rId20" w:history="1">
         <w:r>
           <w:rPr>
             <w:rStyle w:val="Hyperlink"/>
@@ -7980,7 +7979,7 @@
         </w:rPr>
         <w:t xml:space="preserve"> </w:t>
       </w:r>
-      <w:hyperlink r:id="rId20" w:history="1">
+      <w:hyperlink r:id="rId21" w:history="1">
         <w:r>
           <w:rPr>
             <w:rStyle w:val="Hyperlink"/>
@@ -8269,271 +8268,6 @@
             <wp:extent cx="5943600" cy="1747520"/>
             <wp:effectExtent l="0" t="0" r="0" b="5080"/>
             <wp:docPr id="1" name="Picture 1"/>
-            <wp:cNvGraphicFramePr>
-              <a:graphicFrameLocks xmlns:a="http://schemas.openxmlformats.org/drawingml/2006/main" noChangeAspect="1"/>
-            </wp:cNvGraphicFramePr>
-            <a:graphic xmlns:a="http://schemas.openxmlformats.org/drawingml/2006/main">
-              <a:graphicData uri="http://schemas.openxmlformats.org/drawingml/2006/picture">
-                <pic:pic xmlns:pic="http://schemas.openxmlformats.org/drawingml/2006/picture">
-                  <pic:nvPicPr>
-                    <pic:cNvPr id="1" name=""/>
-                    <pic:cNvPicPr/>
-                  </pic:nvPicPr>
-                  <pic:blipFill>
-                    <a:blip r:embed="rId21"/>
-                    <a:stretch>
-                      <a:fillRect/>
-                    </a:stretch>
-                  </pic:blipFill>
-                  <pic:spPr>
-                    <a:xfrm>
-                      <a:off x="0" y="0"/>
-                      <a:ext cx="5943600" cy="1747520"/>
-                    </a:xfrm>
-                    <a:prstGeom prst="rect">
-                      <a:avLst/>
-                    </a:prstGeom>
-                  </pic:spPr>
-                </pic:pic>
-              </a:graphicData>
-            </a:graphic>
-          </wp:inline>
-        </w:drawing>
-      </w:r>
-    </w:p>
-    <w:p>
-      <w:pPr>
-        <w:pStyle w:val="ListParagraph"/>
-        <w:numPr>
-          <w:ilvl w:val="0"/>
-          <w:numId w:val="29"/>
-        </w:numPr>
-        <w:spacing w:line="240" w:lineRule="auto"/>
-        <w:jc w:val="both"/>
-        <w:rPr>
-          <w:rFonts w:cstheme="minorHAnsi"/>
-          <w:color w:val="000000" w:themeColor="text1"/>
-        </w:rPr>
-      </w:pPr>
-      <w:r>
-        <w:rPr>
-          <w:rFonts w:cstheme="minorHAnsi"/>
-          <w:color w:val="000000" w:themeColor="text1"/>
-        </w:rPr>
-        <w:t xml:space="preserve">Scroll down to the </w:t>
-      </w:r>
-      <w:r>
-        <w:rPr>
-          <w:rFonts w:cstheme="minorHAnsi"/>
-          <w:b/>
-          <w:color w:val="000000" w:themeColor="text1"/>
-        </w:rPr>
-        <w:t>Environment variables</w:t>
-      </w:r>
-      <w:r>
-        <w:rPr>
-          <w:rFonts w:cstheme="minorHAnsi"/>
-          <w:color w:val="000000" w:themeColor="text1"/>
-        </w:rPr>
-        <w:t xml:space="preserve"> section on the Lambda detail page. </w:t>
-      </w:r>
-      <w:r>
-        <w:rPr>
-          <w:rFonts w:cstheme="minorHAnsi"/>
-          <w:color w:val="000000" w:themeColor="text1"/>
-        </w:rPr>
-        <w:t>You</w:t>
-      </w:r>
-      <w:r>
-        <w:rPr>
-          <w:rFonts w:cstheme="minorHAnsi"/>
-          <w:color w:val="000000" w:themeColor="text1"/>
-        </w:rPr>
-        <w:t xml:space="preserve"> want to add </w:t>
-      </w:r>
-      <w:r>
-        <w:rPr>
-          <w:rFonts w:cstheme="minorHAnsi"/>
-          <w:color w:val="000000" w:themeColor="text1"/>
-        </w:rPr>
-        <w:t>two</w:t>
-      </w:r>
-      <w:r>
-        <w:rPr>
-          <w:rFonts w:cstheme="minorHAnsi"/>
-          <w:color w:val="000000" w:themeColor="text1"/>
-        </w:rPr>
-        <w:t xml:space="preserve"> Environment variable</w:t>
-      </w:r>
-      <w:r>
-        <w:rPr>
-          <w:rFonts w:cstheme="minorHAnsi"/>
-          <w:color w:val="000000" w:themeColor="text1"/>
-        </w:rPr>
-        <w:t>s</w:t>
-      </w:r>
-      <w:r>
-        <w:rPr>
-          <w:rFonts w:cstheme="minorHAnsi"/>
-          <w:color w:val="000000" w:themeColor="text1"/>
-        </w:rPr>
-        <w:t>:</w:t>
-      </w:r>
-    </w:p>
-    <w:p>
-      <w:pPr>
-        <w:pStyle w:val="ListParagraph"/>
-        <w:numPr>
-          <w:ilvl w:val="1"/>
-          <w:numId w:val="29"/>
-        </w:numPr>
-        <w:spacing w:line="240" w:lineRule="auto"/>
-        <w:jc w:val="both"/>
-        <w:rPr>
-          <w:rFonts w:cstheme="minorHAnsi"/>
-          <w:color w:val="000000" w:themeColor="text1"/>
-        </w:rPr>
-      </w:pPr>
-      <w:r>
-        <w:rPr>
-          <w:rFonts w:cs="Arial"/>
-          <w:b/>
-          <w:color w:val="000000" w:themeColor="text1"/>
-        </w:rPr>
-        <w:t>Key</w:t>
-      </w:r>
-      <w:r>
-        <w:rPr>
-          <w:rFonts w:cs="Arial"/>
-          <w:color w:val="000000" w:themeColor="text1"/>
-        </w:rPr>
-        <w:t xml:space="preserve">: </w:t>
-      </w:r>
-      <w:r>
-        <w:rPr>
-          <w:rFonts w:ascii="Courier" w:hAnsi="Courier" w:cs="Arial"/>
-          <w:color w:val="000000" w:themeColor="text1"/>
-        </w:rPr>
-        <w:t>TABLE_NAME</w:t>
-      </w:r>
-      <w:r>
-        <w:rPr>
-          <w:rFonts w:cs="Arial"/>
-          <w:color w:val="000000" w:themeColor="text1"/>
-        </w:rPr>
-        <w:t xml:space="preserve">, </w:t>
-      </w:r>
-      <w:r>
-        <w:rPr>
-          <w:rFonts w:cs="Arial"/>
-          <w:b/>
-          <w:color w:val="000000" w:themeColor="text1"/>
-        </w:rPr>
-        <w:t>Value</w:t>
-      </w:r>
-      <w:r>
-        <w:rPr>
-          <w:rFonts w:cs="Arial"/>
-          <w:color w:val="000000" w:themeColor="text1"/>
-        </w:rPr>
-        <w:t xml:space="preserve">: </w:t>
-      </w:r>
-      <w:proofErr w:type="spellStart"/>
-      <w:r>
-        <w:rPr>
-          <w:rFonts w:ascii="Courier" w:hAnsi="Courier" w:cs="Arial"/>
-          <w:color w:val="000000" w:themeColor="text1"/>
-        </w:rPr>
-        <w:t>GHCSessions</w:t>
-      </w:r>
-      <w:proofErr w:type="spellEnd"/>
-    </w:p>
-    <w:p>
-      <w:pPr>
-        <w:pStyle w:val="ListParagraph"/>
-        <w:numPr>
-          <w:ilvl w:val="1"/>
-          <w:numId w:val="29"/>
-        </w:numPr>
-        <w:spacing w:line="240" w:lineRule="auto"/>
-        <w:jc w:val="both"/>
-        <w:rPr>
-          <w:rFonts w:cstheme="minorHAnsi"/>
-          <w:color w:val="000000" w:themeColor="text1"/>
-        </w:rPr>
-      </w:pPr>
-      <w:r>
-        <w:rPr>
-          <w:rFonts w:cs="Arial"/>
-          <w:b/>
-          <w:color w:val="000000" w:themeColor="text1"/>
-        </w:rPr>
-        <w:t>Key</w:t>
-      </w:r>
-      <w:r>
-        <w:rPr>
-          <w:rFonts w:cs="Arial"/>
-          <w:color w:val="000000" w:themeColor="text1"/>
-        </w:rPr>
-        <w:t xml:space="preserve">: </w:t>
-      </w:r>
-      <w:r>
-        <w:rPr>
-          <w:rFonts w:ascii="Courier" w:hAnsi="Courier" w:cs="Arial"/>
-          <w:color w:val="000000" w:themeColor="text1"/>
-        </w:rPr>
-        <w:t>IS_CORS</w:t>
-      </w:r>
-      <w:r>
-        <w:rPr>
-          <w:rFonts w:cs="Arial"/>
-          <w:color w:val="000000" w:themeColor="text1"/>
-        </w:rPr>
-        <w:t xml:space="preserve">, </w:t>
-      </w:r>
-      <w:r>
-        <w:rPr>
-          <w:rFonts w:cs="Arial"/>
-          <w:b/>
-          <w:color w:val="000000" w:themeColor="text1"/>
-        </w:rPr>
-        <w:t>Value</w:t>
-      </w:r>
-      <w:r>
-        <w:rPr>
-          <w:rFonts w:cs="Arial"/>
-          <w:color w:val="000000" w:themeColor="text1"/>
-        </w:rPr>
-        <w:t xml:space="preserve">: </w:t>
-      </w:r>
-      <w:proofErr w:type="spellStart"/>
-      <w:r>
-        <w:rPr>
-          <w:rFonts w:ascii="Courier" w:hAnsi="Courier" w:cs="Arial"/>
-          <w:color w:val="000000" w:themeColor="text1"/>
-        </w:rPr>
-        <w:t>isCorsDefined</w:t>
-      </w:r>
-      <w:proofErr w:type="spellEnd"/>
-    </w:p>
-    <w:p>
-      <w:pPr>
-        <w:spacing w:line="240" w:lineRule="auto"/>
-        <w:jc w:val="both"/>
-        <w:rPr>
-          <w:rFonts w:ascii="Arial" w:hAnsi="Arial" w:cs="Arial"/>
-          <w:color w:val="000000" w:themeColor="text1"/>
-        </w:rPr>
-      </w:pPr>
-      <w:r>
-        <w:rPr>
-          <w:noProof/>
-        </w:rPr>
-        <w:drawing>
-          <wp:inline distT="0" distB="0" distL="0" distR="0" wp14:anchorId="72D110B8" wp14:editId="1EC1893F">
-            <wp:extent cx="5943600" cy="1471295"/>
-            <wp:effectExtent l="0" t="0" r="0" b="0"/>
-            <wp:docPr id="68" name="Picture 68"/>
             <wp:cNvGraphicFramePr>
               <a:graphicFrameLocks xmlns:a="http://schemas.openxmlformats.org/drawingml/2006/main" noChangeAspect="1"/>
             </wp:cNvGraphicFramePr>
@@ -8553,6 +8287,271 @@
                   <pic:spPr>
                     <a:xfrm>
                       <a:off x="0" y="0"/>
+                      <a:ext cx="5943600" cy="1747520"/>
+                    </a:xfrm>
+                    <a:prstGeom prst="rect">
+                      <a:avLst/>
+                    </a:prstGeom>
+                  </pic:spPr>
+                </pic:pic>
+              </a:graphicData>
+            </a:graphic>
+          </wp:inline>
+        </w:drawing>
+      </w:r>
+    </w:p>
+    <w:p>
+      <w:pPr>
+        <w:pStyle w:val="ListParagraph"/>
+        <w:numPr>
+          <w:ilvl w:val="0"/>
+          <w:numId w:val="29"/>
+        </w:numPr>
+        <w:spacing w:line="240" w:lineRule="auto"/>
+        <w:jc w:val="both"/>
+        <w:rPr>
+          <w:rFonts w:cstheme="minorHAnsi"/>
+          <w:color w:val="000000" w:themeColor="text1"/>
+        </w:rPr>
+      </w:pPr>
+      <w:r>
+        <w:rPr>
+          <w:rFonts w:cstheme="minorHAnsi"/>
+          <w:color w:val="000000" w:themeColor="text1"/>
+        </w:rPr>
+        <w:t xml:space="preserve">Scroll down to the </w:t>
+      </w:r>
+      <w:r>
+        <w:rPr>
+          <w:rFonts w:cstheme="minorHAnsi"/>
+          <w:b/>
+          <w:color w:val="000000" w:themeColor="text1"/>
+        </w:rPr>
+        <w:t>Environment variables</w:t>
+      </w:r>
+      <w:r>
+        <w:rPr>
+          <w:rFonts w:cstheme="minorHAnsi"/>
+          <w:color w:val="000000" w:themeColor="text1"/>
+        </w:rPr>
+        <w:t xml:space="preserve"> section on the Lambda detail page. </w:t>
+      </w:r>
+      <w:r>
+        <w:rPr>
+          <w:rFonts w:cstheme="minorHAnsi"/>
+          <w:color w:val="000000" w:themeColor="text1"/>
+        </w:rPr>
+        <w:t>You</w:t>
+      </w:r>
+      <w:r>
+        <w:rPr>
+          <w:rFonts w:cstheme="minorHAnsi"/>
+          <w:color w:val="000000" w:themeColor="text1"/>
+        </w:rPr>
+        <w:t xml:space="preserve"> want to add </w:t>
+      </w:r>
+      <w:r>
+        <w:rPr>
+          <w:rFonts w:cstheme="minorHAnsi"/>
+          <w:color w:val="000000" w:themeColor="text1"/>
+        </w:rPr>
+        <w:t>two</w:t>
+      </w:r>
+      <w:r>
+        <w:rPr>
+          <w:rFonts w:cstheme="minorHAnsi"/>
+          <w:color w:val="000000" w:themeColor="text1"/>
+        </w:rPr>
+        <w:t xml:space="preserve"> Environment variable</w:t>
+      </w:r>
+      <w:r>
+        <w:rPr>
+          <w:rFonts w:cstheme="minorHAnsi"/>
+          <w:color w:val="000000" w:themeColor="text1"/>
+        </w:rPr>
+        <w:t>s</w:t>
+      </w:r>
+      <w:r>
+        <w:rPr>
+          <w:rFonts w:cstheme="minorHAnsi"/>
+          <w:color w:val="000000" w:themeColor="text1"/>
+        </w:rPr>
+        <w:t>:</w:t>
+      </w:r>
+    </w:p>
+    <w:p>
+      <w:pPr>
+        <w:pStyle w:val="ListParagraph"/>
+        <w:numPr>
+          <w:ilvl w:val="1"/>
+          <w:numId w:val="29"/>
+        </w:numPr>
+        <w:spacing w:line="240" w:lineRule="auto"/>
+        <w:jc w:val="both"/>
+        <w:rPr>
+          <w:rFonts w:cstheme="minorHAnsi"/>
+          <w:color w:val="000000" w:themeColor="text1"/>
+        </w:rPr>
+      </w:pPr>
+      <w:r>
+        <w:rPr>
+          <w:rFonts w:cs="Arial"/>
+          <w:b/>
+          <w:color w:val="000000" w:themeColor="text1"/>
+        </w:rPr>
+        <w:t>Key</w:t>
+      </w:r>
+      <w:r>
+        <w:rPr>
+          <w:rFonts w:cs="Arial"/>
+          <w:color w:val="000000" w:themeColor="text1"/>
+        </w:rPr>
+        <w:t xml:space="preserve">: </w:t>
+      </w:r>
+      <w:r>
+        <w:rPr>
+          <w:rFonts w:ascii="Courier" w:hAnsi="Courier" w:cs="Arial"/>
+          <w:color w:val="000000" w:themeColor="text1"/>
+        </w:rPr>
+        <w:t>TABLE_NAME</w:t>
+      </w:r>
+      <w:r>
+        <w:rPr>
+          <w:rFonts w:cs="Arial"/>
+          <w:color w:val="000000" w:themeColor="text1"/>
+        </w:rPr>
+        <w:t xml:space="preserve">, </w:t>
+      </w:r>
+      <w:r>
+        <w:rPr>
+          <w:rFonts w:cs="Arial"/>
+          <w:b/>
+          <w:color w:val="000000" w:themeColor="text1"/>
+        </w:rPr>
+        <w:t>Value</w:t>
+      </w:r>
+      <w:r>
+        <w:rPr>
+          <w:rFonts w:cs="Arial"/>
+          <w:color w:val="000000" w:themeColor="text1"/>
+        </w:rPr>
+        <w:t xml:space="preserve">: </w:t>
+      </w:r>
+      <w:proofErr w:type="spellStart"/>
+      <w:r>
+        <w:rPr>
+          <w:rFonts w:ascii="Courier" w:hAnsi="Courier" w:cs="Arial"/>
+          <w:color w:val="000000" w:themeColor="text1"/>
+        </w:rPr>
+        <w:t>GHCSessions</w:t>
+      </w:r>
+      <w:proofErr w:type="spellEnd"/>
+    </w:p>
+    <w:p>
+      <w:pPr>
+        <w:pStyle w:val="ListParagraph"/>
+        <w:numPr>
+          <w:ilvl w:val="1"/>
+          <w:numId w:val="29"/>
+        </w:numPr>
+        <w:spacing w:line="240" w:lineRule="auto"/>
+        <w:jc w:val="both"/>
+        <w:rPr>
+          <w:rFonts w:cstheme="minorHAnsi"/>
+          <w:color w:val="000000" w:themeColor="text1"/>
+        </w:rPr>
+      </w:pPr>
+      <w:r>
+        <w:rPr>
+          <w:rFonts w:cs="Arial"/>
+          <w:b/>
+          <w:color w:val="000000" w:themeColor="text1"/>
+        </w:rPr>
+        <w:t>Key</w:t>
+      </w:r>
+      <w:r>
+        <w:rPr>
+          <w:rFonts w:cs="Arial"/>
+          <w:color w:val="000000" w:themeColor="text1"/>
+        </w:rPr>
+        <w:t xml:space="preserve">: </w:t>
+      </w:r>
+      <w:r>
+        <w:rPr>
+          <w:rFonts w:ascii="Courier" w:hAnsi="Courier" w:cs="Arial"/>
+          <w:color w:val="000000" w:themeColor="text1"/>
+        </w:rPr>
+        <w:t>IS_CORS</w:t>
+      </w:r>
+      <w:r>
+        <w:rPr>
+          <w:rFonts w:cs="Arial"/>
+          <w:color w:val="000000" w:themeColor="text1"/>
+        </w:rPr>
+        <w:t xml:space="preserve">, </w:t>
+      </w:r>
+      <w:r>
+        <w:rPr>
+          <w:rFonts w:cs="Arial"/>
+          <w:b/>
+          <w:color w:val="000000" w:themeColor="text1"/>
+        </w:rPr>
+        <w:t>Value</w:t>
+      </w:r>
+      <w:r>
+        <w:rPr>
+          <w:rFonts w:cs="Arial"/>
+          <w:color w:val="000000" w:themeColor="text1"/>
+        </w:rPr>
+        <w:t xml:space="preserve">: </w:t>
+      </w:r>
+      <w:proofErr w:type="spellStart"/>
+      <w:r>
+        <w:rPr>
+          <w:rFonts w:ascii="Courier" w:hAnsi="Courier" w:cs="Arial"/>
+          <w:color w:val="000000" w:themeColor="text1"/>
+        </w:rPr>
+        <w:t>isCorsDefined</w:t>
+      </w:r>
+      <w:proofErr w:type="spellEnd"/>
+    </w:p>
+    <w:p>
+      <w:pPr>
+        <w:spacing w:line="240" w:lineRule="auto"/>
+        <w:jc w:val="both"/>
+        <w:rPr>
+          <w:rFonts w:ascii="Arial" w:hAnsi="Arial" w:cs="Arial"/>
+          <w:color w:val="000000" w:themeColor="text1"/>
+        </w:rPr>
+      </w:pPr>
+      <w:r>
+        <w:rPr>
+          <w:noProof/>
+        </w:rPr>
+        <w:drawing>
+          <wp:inline distT="0" distB="0" distL="0" distR="0" wp14:anchorId="72D110B8" wp14:editId="1EC1893F">
+            <wp:extent cx="5943600" cy="1471295"/>
+            <wp:effectExtent l="0" t="0" r="0" b="0"/>
+            <wp:docPr id="68" name="Picture 68"/>
+            <wp:cNvGraphicFramePr>
+              <a:graphicFrameLocks xmlns:a="http://schemas.openxmlformats.org/drawingml/2006/main" noChangeAspect="1"/>
+            </wp:cNvGraphicFramePr>
+            <a:graphic xmlns:a="http://schemas.openxmlformats.org/drawingml/2006/main">
+              <a:graphicData uri="http://schemas.openxmlformats.org/drawingml/2006/picture">
+                <pic:pic xmlns:pic="http://schemas.openxmlformats.org/drawingml/2006/picture">
+                  <pic:nvPicPr>
+                    <pic:cNvPr id="1" name=""/>
+                    <pic:cNvPicPr/>
+                  </pic:nvPicPr>
+                  <pic:blipFill>
+                    <a:blip r:embed="rId23"/>
+                    <a:stretch>
+                      <a:fillRect/>
+                    </a:stretch>
+                  </pic:blipFill>
+                  <pic:spPr>
+                    <a:xfrm>
+                      <a:off x="0" y="0"/>
                       <a:ext cx="5943600" cy="1471295"/>
                     </a:xfrm>
                     <a:prstGeom prst="rect">
@@ -9021,7 +9020,7 @@
                     <pic:cNvPicPr/>
                   </pic:nvPicPr>
                   <pic:blipFill>
-                    <a:blip r:embed="rId23">
+                    <a:blip r:embed="rId24">
                       <a:extLst>
                         <a:ext uri="{28A0092B-C50C-407E-A947-70E740481C1C}">
                           <a14:useLocalDpi xmlns:a14="http://schemas.microsoft.com/office/drawing/2010/main" val="0"/>
@@ -9228,7 +9227,7 @@
         </w:rPr>
         <w:t xml:space="preserve">visiting your DynamoDB table: </w:t>
       </w:r>
-      <w:hyperlink r:id="rId24" w:anchor="tables:selected=GHCSessions;tab=items" w:history="1">
+      <w:hyperlink r:id="rId25" w:anchor="tables:selected=GHCSessions;tab=items" w:history="1">
         <w:r>
           <w:rPr>
             <w:rStyle w:val="Hyperlink"/>
@@ -9417,7 +9416,7 @@
         </w:rPr>
         <w:t xml:space="preserve"> the AWS Lambda console at </w:t>
       </w:r>
-      <w:hyperlink r:id="rId25" w:anchor="/functions" w:history="1">
+      <w:hyperlink r:id="rId26" w:anchor="/functions" w:history="1">
         <w:r>
           <w:rPr>
             <w:rStyle w:val="Hyperlink"/>
@@ -9916,7 +9915,7 @@
         </w:rPr>
         <w:t xml:space="preserve">er, navigate to </w:t>
       </w:r>
-      <w:hyperlink r:id="rId26" w:history="1">
+      <w:hyperlink r:id="rId27" w:history="1">
         <w:r>
           <w:rPr>
             <w:rStyle w:val="Hyperlink"/>
@@ -10845,7 +10844,7 @@
                     <pic:cNvPicPr/>
                   </pic:nvPicPr>
                   <pic:blipFill>
-                    <a:blip r:embed="rId27"/>
+                    <a:blip r:embed="rId28"/>
                     <a:stretch>
                       <a:fillRect/>
                     </a:stretch>
@@ -10950,7 +10949,7 @@
         </w:rPr>
         <w:t xml:space="preserve"> the AWS Lambda console at </w:t>
       </w:r>
-      <w:hyperlink r:id="rId28" w:anchor="/functions" w:history="1">
+      <w:hyperlink r:id="rId29" w:anchor="/functions" w:history="1">
         <w:r>
           <w:rPr>
             <w:rStyle w:val="Hyperlink"/>
@@ -11381,7 +11380,7 @@
         </w:rPr>
         <w:t xml:space="preserve">On a new tab on your browser, navigate to </w:t>
       </w:r>
-      <w:hyperlink r:id="rId29" w:history="1">
+      <w:hyperlink r:id="rId30" w:history="1">
         <w:r>
           <w:rPr>
             <w:rStyle w:val="Hyperlink"/>
@@ -12015,7 +12014,7 @@
         </w:rPr>
         <w:t xml:space="preserve">Open the Amazon API Gateway console at </w:t>
       </w:r>
-      <w:hyperlink r:id="rId30" w:anchor="/apis" w:history="1">
+      <w:hyperlink r:id="rId31" w:anchor="/apis" w:history="1">
         <w:r>
           <w:rPr>
             <w:rStyle w:val="Hyperlink"/>
@@ -12432,7 +12431,7 @@
                     <pic:cNvPicPr/>
                   </pic:nvPicPr>
                   <pic:blipFill>
-                    <a:blip r:embed="rId31">
+                    <a:blip r:embed="rId32">
                       <a:extLst>
                         <a:ext uri="{28A0092B-C50C-407E-A947-70E740481C1C}">
                           <a14:useLocalDpi xmlns:a14="http://schemas.microsoft.com/office/drawing/2010/main" val="0"/>
@@ -12848,7 +12847,7 @@
                     <pic:cNvPicPr/>
                   </pic:nvPicPr>
                   <pic:blipFill>
-                    <a:blip r:embed="rId32">
+                    <a:blip r:embed="rId33">
                       <a:extLst>
                         <a:ext uri="{28A0092B-C50C-407E-A947-70E740481C1C}">
                           <a14:useLocalDpi xmlns:a14="http://schemas.microsoft.com/office/drawing/2010/main" val="0"/>
@@ -13122,7 +13121,7 @@
                     <pic:cNvPicPr/>
                   </pic:nvPicPr>
                   <pic:blipFill>
-                    <a:blip r:embed="rId33">
+                    <a:blip r:embed="rId34">
                       <a:extLst>
                         <a:ext uri="{28A0092B-C50C-407E-A947-70E740481C1C}">
                           <a14:useLocalDpi xmlns:a14="http://schemas.microsoft.com/office/drawing/2010/main" val="0"/>
@@ -13449,7 +13448,7 @@
                     <pic:cNvPicPr/>
                   </pic:nvPicPr>
                   <pic:blipFill>
-                    <a:blip r:embed="rId34">
+                    <a:blip r:embed="rId35">
                       <a:extLst>
                         <a:ext uri="{28A0092B-C50C-407E-A947-70E740481C1C}">
                           <a14:useLocalDpi xmlns:a14="http://schemas.microsoft.com/office/drawing/2010/main" val="0"/>
@@ -13903,7 +13902,7 @@
                     <pic:cNvPicPr/>
                   </pic:nvPicPr>
                   <pic:blipFill>
-                    <a:blip r:embed="rId35">
+                    <a:blip r:embed="rId36">
                       <a:extLst>
                         <a:ext uri="{28A0092B-C50C-407E-A947-70E740481C1C}">
                           <a14:useLocalDpi xmlns:a14="http://schemas.microsoft.com/office/drawing/2010/main" val="0"/>
@@ -14342,7 +14341,7 @@
                     <pic:cNvPicPr/>
                   </pic:nvPicPr>
                   <pic:blipFill>
-                    <a:blip r:embed="rId36">
+                    <a:blip r:embed="rId37">
                       <a:extLst>
                         <a:ext uri="{28A0092B-C50C-407E-A947-70E740481C1C}">
                           <a14:useLocalDpi xmlns:a14="http://schemas.microsoft.com/office/drawing/2010/main" val="0"/>
@@ -19478,6 +19477,18 @@
       <w:shd w:val="clear" w:color="auto" w:fill="E1DFDD"/>
     </w:rPr>
   </w:style>
+  <w:style w:type="character" w:styleId="UnresolvedMention">
+    <w:name w:val="Unresolved Mention"/>
+    <w:basedOn w:val="DefaultParagraphFont"/>
+    <w:uiPriority w:val="99"/>
+    <w:semiHidden/>
+    <w:unhideWhenUsed/>
+    <w:rsid w:val="00E2358C"/>
+    <w:rPr>
+      <w:color w:val="605E5C"/>
+      <w:shd w:val="clear" w:color="auto" w:fill="E1DFDD"/>
+    </w:rPr>
+  </w:style>
 </w:styles>
 </file>
 
@@ -19747,7 +19758,7 @@
 </file>
 
 <file path=customXml/itemProps1.xml><?xml version="1.0" encoding="utf-8"?>
-<ds:datastoreItem xmlns:ds="http://schemas.openxmlformats.org/officeDocument/2006/customXml" ds:itemID="{27967B20-8932-204D-A970-5B15B7D1CCA5}">
+<ds:datastoreItem xmlns:ds="http://schemas.openxmlformats.org/officeDocument/2006/customXml" ds:itemID="{E6BDE19C-A480-054A-9399-595F8763CFD4}">
   <ds:schemaRefs>
     <ds:schemaRef ds:uri="http://schemas.openxmlformats.org/officeDocument/2006/bibliography"/>
   </ds:schemaRefs>

</xml_diff>

<commit_message>
Updated some instructions in worksheet
Adding clarification around where to get the URL for API gateway.
Emphasing S3 instructions
Fixing some formatting
Added fix suggestion for npm start error
</commit_message>
<xml_diff>
--- a/Worksheet.docx
+++ b/Worksheet.docx
@@ -1,6 +1,6 @@
 
 <file path=word/document.xml><?xml version="1.0" encoding="utf-8"?>
-<w:document xmlns:wpc="http://schemas.microsoft.com/office/word/2010/wordprocessingCanvas" xmlns:cx="http://schemas.microsoft.com/office/drawing/2014/chartex" xmlns:cx1="http://schemas.microsoft.com/office/drawing/2015/9/8/chartex" xmlns:cx2="http://schemas.microsoft.com/office/drawing/2015/10/21/chartex" xmlns:cx3="http://schemas.microsoft.com/office/drawing/2016/5/9/chartex" xmlns:cx4="http://schemas.microsoft.com/office/drawing/2016/5/10/chartex" xmlns:cx5="http://schemas.microsoft.com/office/drawing/2016/5/11/chartex" xmlns:cx6="http://schemas.microsoft.com/office/drawing/2016/5/12/chartex" xmlns:cx7="http://schemas.microsoft.com/office/drawing/2016/5/13/chartex" xmlns:cx8="http://schemas.microsoft.com/office/drawing/2016/5/14/chartex" xmlns:mc="http://schemas.openxmlformats.org/markup-compatibility/2006" xmlns:aink="http://schemas.microsoft.com/office/drawing/2016/ink" xmlns:am3d="http://schemas.microsoft.com/office/drawing/2017/model3d" xmlns:o="urn:schemas-microsoft-com:office:office" xmlns:r="http://schemas.openxmlformats.org/officeDocument/2006/relationships" xmlns:m="http://schemas.openxmlformats.org/officeDocument/2006/math" xmlns:v="urn:schemas-microsoft-com:vml" xmlns:wp14="http://schemas.microsoft.com/office/word/2010/wordprocessingDrawing" xmlns:wp="http://schemas.openxmlformats.org/drawingml/2006/wordprocessingDrawing" xmlns:w10="urn:schemas-microsoft-com:office:word" xmlns:w="http://schemas.openxmlformats.org/wordprocessingml/2006/main" xmlns:w14="http://schemas.microsoft.com/office/word/2010/wordml" xmlns:w15="http://schemas.microsoft.com/office/word/2012/wordml" xmlns:w16cid="http://schemas.microsoft.com/office/word/2016/wordml/cid" xmlns:w16se="http://schemas.microsoft.com/office/word/2015/wordml/symex" xmlns:wpg="http://schemas.microsoft.com/office/word/2010/wordprocessingGroup" xmlns:wpi="http://schemas.microsoft.com/office/word/2010/wordprocessingInk" xmlns:wne="http://schemas.microsoft.com/office/word/2006/wordml" xmlns:wps="http://schemas.microsoft.com/office/word/2010/wordprocessingShape" mc:Ignorable="w14 w15 w16se w16cid wp14">
+<w:document xmlns:wpc="http://schemas.microsoft.com/office/word/2010/wordprocessingCanvas" xmlns:mc="http://schemas.openxmlformats.org/markup-compatibility/2006" xmlns:o="urn:schemas-microsoft-com:office:office" xmlns:r="http://schemas.openxmlformats.org/officeDocument/2006/relationships" xmlns:m="http://schemas.openxmlformats.org/officeDocument/2006/math" xmlns:v="urn:schemas-microsoft-com:vml" xmlns:wp14="http://schemas.microsoft.com/office/word/2010/wordprocessingDrawing" xmlns:wp="http://schemas.openxmlformats.org/drawingml/2006/wordprocessingDrawing" xmlns:w10="urn:schemas-microsoft-com:office:word" xmlns:w="http://schemas.openxmlformats.org/wordprocessingml/2006/main" xmlns:w14="http://schemas.microsoft.com/office/word/2010/wordml" xmlns:w15="http://schemas.microsoft.com/office/word/2012/wordml" xmlns:wpg="http://schemas.microsoft.com/office/word/2010/wordprocessingGroup" xmlns:wpi="http://schemas.microsoft.com/office/word/2010/wordprocessingInk" xmlns:wne="http://schemas.microsoft.com/office/word/2006/wordml" xmlns:wps="http://schemas.microsoft.com/office/word/2010/wordprocessingShape" mc:Ignorable="w14 w15 wp14">
   <w:body>
     <w:p>
       <w:pPr>
@@ -216,15 +216,7 @@
         <w:jc w:val="both"/>
       </w:pPr>
       <w:r>
-        <w:t xml:space="preserve">Verify that you have </w:t>
-      </w:r>
-      <w:proofErr w:type="spellStart"/>
-      <w:r>
-        <w:t>npm</w:t>
-      </w:r>
-      <w:proofErr w:type="spellEnd"/>
-      <w:r>
-        <w:t xml:space="preserve"> installed on your computer</w:t>
+        <w:t>Verify that you have npm installed on your computer</w:t>
       </w:r>
     </w:p>
     <w:p>
@@ -312,43 +304,7 @@
                                 <w:sz w:val="21"/>
                                 <w:szCs w:val="21"/>
                               </w:rPr>
-                              <w:t xml:space="preserve">8c85903a4bb6:~ </w:t>
-                            </w:r>
-                            <w:proofErr w:type="spellStart"/>
-                            <w:r>
-                              <w:rPr>
-                                <w:rFonts w:ascii="Courier" w:hAnsi="Courier"/>
-                                <w:sz w:val="21"/>
-                                <w:szCs w:val="21"/>
-                              </w:rPr>
-                              <w:t>agathao</w:t>
-                            </w:r>
-                            <w:proofErr w:type="spellEnd"/>
-                            <w:r>
-                              <w:rPr>
-                                <w:rFonts w:ascii="Courier" w:hAnsi="Courier"/>
-                                <w:sz w:val="21"/>
-                                <w:szCs w:val="21"/>
-                              </w:rPr>
-                              <w:t xml:space="preserve">$ </w:t>
-                            </w:r>
-                            <w:proofErr w:type="spellStart"/>
-                            <w:r>
-                              <w:rPr>
-                                <w:rFonts w:ascii="Courier" w:hAnsi="Courier"/>
-                                <w:sz w:val="21"/>
-                                <w:szCs w:val="21"/>
-                              </w:rPr>
-                              <w:t>npm</w:t>
-                            </w:r>
-                            <w:proofErr w:type="spellEnd"/>
-                            <w:r>
-                              <w:rPr>
-                                <w:rFonts w:ascii="Courier" w:hAnsi="Courier"/>
-                                <w:sz w:val="21"/>
-                                <w:szCs w:val="21"/>
-                              </w:rPr>
-                              <w:t xml:space="preserve"> -v</w:t>
+                              <w:t>8c85903a4bb6:~ agathao$ npm -v</w:t>
                             </w:r>
                           </w:p>
                           <w:p>
@@ -394,7 +350,7 @@
                 <v:stroke joinstyle="miter"/>
                 <v:path gradientshapeok="t" o:connecttype="rect"/>
               </v:shapetype>
-              <v:shape id="Text Box 8" o:spid="_x0000_s1026" type="#_x0000_t202" style="position:absolute;left:0;text-align:left;margin-left:-.75pt;margin-top:1.35pt;width:464.4pt;height:43.3pt;z-index:251659264;visibility:visible;mso-wrap-style:square;mso-width-percent:0;mso-height-percent:0;mso-wrap-distance-left:9pt;mso-wrap-distance-top:0;mso-wrap-distance-right:9pt;mso-wrap-distance-bottom:0;mso-position-horizontal:absolute;mso-position-horizontal-relative:text;mso-position-vertical:absolute;mso-position-vertical-relative:text;mso-width-percent:0;mso-height-percent:0;mso-width-relative:margin;mso-height-relative:margin;v-text-anchor:top" o:gfxdata="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" fillcolor="#e7e6e6 [3214]" stroked="f" strokeweight=".5pt">
+              <v:shape id="Text Box 8" o:spid="_x0000_s1026" type="#_x0000_t202" style="position:absolute;left:0;text-align:left;margin-left:-.75pt;margin-top:1.35pt;width:464.4pt;height:43.3pt;z-index:251659264;visibility:visible;mso-wrap-style:square;mso-width-percent:0;mso-height-percent:0;mso-wrap-distance-left:9pt;mso-wrap-distance-top:0;mso-wrap-distance-right:9pt;mso-wrap-distance-bottom:0;mso-position-horizontal:absolute;mso-position-horizontal-relative:text;mso-position-vertical:absolute;mso-position-vertical-relative:text;mso-width-percent:0;mso-height-percent:0;mso-width-relative:margin;mso-height-relative:margin;v-text-anchor:top" o:gfxdata="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" fillcolor="#e7e6e6 [3214]" stroked="f" strokeweight=".5pt">
                 <v:textbox>
                   <w:txbxContent>
                     <w:p>
@@ -411,43 +367,7 @@
                           <w:sz w:val="21"/>
                           <w:szCs w:val="21"/>
                         </w:rPr>
-                        <w:t xml:space="preserve">8c85903a4bb6:~ </w:t>
-                      </w:r>
-                      <w:proofErr w:type="spellStart"/>
-                      <w:r>
-                        <w:rPr>
-                          <w:rFonts w:ascii="Courier" w:hAnsi="Courier"/>
-                          <w:sz w:val="21"/>
-                          <w:szCs w:val="21"/>
-                        </w:rPr>
-                        <w:t>agathao</w:t>
-                      </w:r>
-                      <w:proofErr w:type="spellEnd"/>
-                      <w:r>
-                        <w:rPr>
-                          <w:rFonts w:ascii="Courier" w:hAnsi="Courier"/>
-                          <w:sz w:val="21"/>
-                          <w:szCs w:val="21"/>
-                        </w:rPr>
-                        <w:t xml:space="preserve">$ </w:t>
-                      </w:r>
-                      <w:proofErr w:type="spellStart"/>
-                      <w:r>
-                        <w:rPr>
-                          <w:rFonts w:ascii="Courier" w:hAnsi="Courier"/>
-                          <w:sz w:val="21"/>
-                          <w:szCs w:val="21"/>
-                        </w:rPr>
-                        <w:t>npm</w:t>
-                      </w:r>
-                      <w:proofErr w:type="spellEnd"/>
-                      <w:r>
-                        <w:rPr>
-                          <w:rFonts w:ascii="Courier" w:hAnsi="Courier"/>
-                          <w:sz w:val="21"/>
-                          <w:szCs w:val="21"/>
-                        </w:rPr>
-                        <w:t xml:space="preserve"> -v</w:t>
+                        <w:t>8c85903a4bb6:~ agathao$ npm -v</w:t>
                       </w:r>
                     </w:p>
                     <w:p>
@@ -536,21 +456,7 @@
         <w:rPr>
           <w:rFonts w:cstheme="minorHAnsi"/>
         </w:rPr>
-        <w:t xml:space="preserve"> version of </w:t>
-      </w:r>
-      <w:proofErr w:type="spellStart"/>
-      <w:r>
-        <w:rPr>
-          <w:rFonts w:cstheme="minorHAnsi"/>
-        </w:rPr>
-        <w:t>npm</w:t>
-      </w:r>
-      <w:proofErr w:type="spellEnd"/>
-      <w:r>
-        <w:rPr>
-          <w:rFonts w:cstheme="minorHAnsi"/>
-        </w:rPr>
-        <w:t xml:space="preserve"> is returned, you can </w:t>
+        <w:t xml:space="preserve"> version of npm is returned, you can </w:t>
       </w:r>
       <w:r>
         <w:rPr>
@@ -574,21 +480,7 @@
         <w:rPr>
           <w:rFonts w:cstheme="minorHAnsi"/>
         </w:rPr>
-        <w:t xml:space="preserve">. If instead, you get an error that </w:t>
-      </w:r>
-      <w:proofErr w:type="spellStart"/>
-      <w:r>
-        <w:rPr>
-          <w:rFonts w:cstheme="minorHAnsi"/>
-        </w:rPr>
-        <w:t>npm</w:t>
-      </w:r>
-      <w:proofErr w:type="spellEnd"/>
-      <w:r>
-        <w:rPr>
-          <w:rFonts w:cstheme="minorHAnsi"/>
-        </w:rPr>
-        <w:t xml:space="preserve"> is not recognized, then you will need to install it.</w:t>
+        <w:t>. If instead, you get an error that npm is not recognized, then you will need to install it.</w:t>
       </w:r>
     </w:p>
     <w:p>
@@ -710,25 +602,7 @@
                                 <w:sz w:val="21"/>
                                 <w:szCs w:val="21"/>
                               </w:rPr>
-                              <w:t xml:space="preserve">8c85903a4bb6:~ </w:t>
-                            </w:r>
-                            <w:proofErr w:type="spellStart"/>
-                            <w:r>
-                              <w:rPr>
-                                <w:rFonts w:ascii="Courier" w:hAnsi="Courier"/>
-                                <w:sz w:val="21"/>
-                                <w:szCs w:val="21"/>
-                              </w:rPr>
-                              <w:t>agathao</w:t>
-                            </w:r>
-                            <w:proofErr w:type="spellEnd"/>
-                            <w:r>
-                              <w:rPr>
-                                <w:rFonts w:ascii="Courier" w:hAnsi="Courier"/>
-                                <w:sz w:val="21"/>
-                                <w:szCs w:val="21"/>
-                              </w:rPr>
-                              <w:t>$ brew -v</w:t>
+                              <w:t>8c85903a4bb6:~ agathao$ brew -v</w:t>
                             </w:r>
                           </w:p>
                           <w:p>
@@ -787,7 +661,7 @@
           </mc:Choice>
           <mc:Fallback>
             <w:pict>
-              <v:shape w14:anchorId="6ECB2F36" id="Text Box 9" o:spid="_x0000_s1027" type="#_x0000_t202" style="position:absolute;left:0;text-align:left;margin-left:-.85pt;margin-top:.7pt;width:464.4pt;height:75.8pt;z-index:251661312;visibility:visible;mso-wrap-style:square;mso-width-percent:0;mso-height-percent:0;mso-wrap-distance-left:9pt;mso-wrap-distance-top:0;mso-wrap-distance-right:9pt;mso-wrap-distance-bottom:0;mso-position-horizontal:absolute;mso-position-horizontal-relative:text;mso-position-vertical:absolute;mso-position-vertical-relative:text;mso-width-percent:0;mso-height-percent:0;mso-width-relative:margin;mso-height-relative:margin;v-text-anchor:top" o:gfxdata="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" fillcolor="#e7e6e6 [3214]" stroked="f" strokeweight=".5pt">
+              <v:shape w14:anchorId="6ECB2F36" id="Text Box 9" o:spid="_x0000_s1027" type="#_x0000_t202" style="position:absolute;left:0;text-align:left;margin-left:-.85pt;margin-top:.7pt;width:464.4pt;height:75.8pt;z-index:251661312;visibility:visible;mso-wrap-style:square;mso-width-percent:0;mso-height-percent:0;mso-wrap-distance-left:9pt;mso-wrap-distance-top:0;mso-wrap-distance-right:9pt;mso-wrap-distance-bottom:0;mso-position-horizontal:absolute;mso-position-horizontal-relative:text;mso-position-vertical:absolute;mso-position-vertical-relative:text;mso-width-percent:0;mso-height-percent:0;mso-width-relative:margin;mso-height-relative:margin;v-text-anchor:top" o:gfxdata="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" fillcolor="#e7e6e6 [3214]" stroked="f" strokeweight=".5pt">
                 <v:textbox>
                   <w:txbxContent>
                     <w:p>
@@ -804,25 +678,7 @@
                           <w:sz w:val="21"/>
                           <w:szCs w:val="21"/>
                         </w:rPr>
-                        <w:t xml:space="preserve">8c85903a4bb6:~ </w:t>
-                      </w:r>
-                      <w:proofErr w:type="spellStart"/>
-                      <w:r>
-                        <w:rPr>
-                          <w:rFonts w:ascii="Courier" w:hAnsi="Courier"/>
-                          <w:sz w:val="21"/>
-                          <w:szCs w:val="21"/>
-                        </w:rPr>
-                        <w:t>agathao</w:t>
-                      </w:r>
-                      <w:proofErr w:type="spellEnd"/>
-                      <w:r>
-                        <w:rPr>
-                          <w:rFonts w:ascii="Courier" w:hAnsi="Courier"/>
-                          <w:sz w:val="21"/>
-                          <w:szCs w:val="21"/>
-                        </w:rPr>
-                        <w:t>$ brew -v</w:t>
+                        <w:t>8c85903a4bb6:~ agathao$ brew -v</w:t>
                       </w:r>
                     </w:p>
                     <w:p>
@@ -1038,43 +894,7 @@
                                 <w:sz w:val="21"/>
                                 <w:szCs w:val="21"/>
                               </w:rPr>
-                              <w:t xml:space="preserve">8c85903a4bb6:~ </w:t>
-                            </w:r>
-                            <w:proofErr w:type="spellStart"/>
-                            <w:r>
-                              <w:rPr>
-                                <w:rFonts w:ascii="Courier" w:hAnsi="Courier"/>
-                                <w:sz w:val="21"/>
-                                <w:szCs w:val="21"/>
-                              </w:rPr>
-                              <w:t>agathao</w:t>
-                            </w:r>
-                            <w:proofErr w:type="spellEnd"/>
-                            <w:r>
-                              <w:rPr>
-                                <w:rFonts w:ascii="Courier" w:hAnsi="Courier"/>
-                                <w:sz w:val="21"/>
-                                <w:szCs w:val="21"/>
-                              </w:rPr>
-                              <w:t>$ ruby -e "$(curl -</w:t>
-                            </w:r>
-                            <w:proofErr w:type="spellStart"/>
-                            <w:r>
-                              <w:rPr>
-                                <w:rFonts w:ascii="Courier" w:hAnsi="Courier"/>
-                                <w:sz w:val="21"/>
-                                <w:szCs w:val="21"/>
-                              </w:rPr>
-                              <w:t>fsSL</w:t>
-                            </w:r>
-                            <w:proofErr w:type="spellEnd"/>
-                            <w:r>
-                              <w:rPr>
-                                <w:rFonts w:ascii="Courier" w:hAnsi="Courier"/>
-                                <w:sz w:val="21"/>
-                                <w:szCs w:val="21"/>
-                              </w:rPr>
-                              <w:t xml:space="preserve"> https://raw.githubusercontent.com/Homebrew/install/master/install)"</w:t>
+                              <w:t>8c85903a4bb6:~ agathao$ ruby -e "$(curl -fsSL https://raw.githubusercontent.com/Homebrew/install/master/install)"</w:t>
                             </w:r>
                           </w:p>
                           <w:p>
@@ -1108,7 +928,7 @@
           </mc:Choice>
           <mc:Fallback>
             <w:pict>
-              <v:shape w14:anchorId="3C136657" id="Text Box 10" o:spid="_x0000_s1028" type="#_x0000_t202" style="position:absolute;left:0;text-align:left;margin-left:-.85pt;margin-top:5.1pt;width:464.4pt;height:40.05pt;z-index:251663360;visibility:visible;mso-wrap-style:square;mso-width-percent:0;mso-height-percent:0;mso-wrap-distance-left:9pt;mso-wrap-distance-top:0;mso-wrap-distance-right:9pt;mso-wrap-distance-bottom:0;mso-position-horizontal:absolute;mso-position-horizontal-relative:text;mso-position-vertical:absolute;mso-position-vertical-relative:text;mso-width-percent:0;mso-height-percent:0;mso-width-relative:margin;mso-height-relative:margin;v-text-anchor:top" o:gfxdata="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" fillcolor="#e7e6e6 [3214]" stroked="f" strokeweight=".5pt">
+              <v:shape w14:anchorId="3C136657" id="Text Box 10" o:spid="_x0000_s1028" type="#_x0000_t202" style="position:absolute;left:0;text-align:left;margin-left:-.85pt;margin-top:5.1pt;width:464.4pt;height:40.05pt;z-index:251663360;visibility:visible;mso-wrap-style:square;mso-width-percent:0;mso-height-percent:0;mso-wrap-distance-left:9pt;mso-wrap-distance-top:0;mso-wrap-distance-right:9pt;mso-wrap-distance-bottom:0;mso-position-horizontal:absolute;mso-position-horizontal-relative:text;mso-position-vertical:absolute;mso-position-vertical-relative:text;mso-width-percent:0;mso-height-percent:0;mso-width-relative:margin;mso-height-relative:margin;v-text-anchor:top" o:gfxdata="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" fillcolor="#e7e6e6 [3214]" stroked="f" strokeweight=".5pt">
                 <v:textbox>
                   <w:txbxContent>
                     <w:p>
@@ -1125,43 +945,7 @@
                           <w:sz w:val="21"/>
                           <w:szCs w:val="21"/>
                         </w:rPr>
-                        <w:t xml:space="preserve">8c85903a4bb6:~ </w:t>
-                      </w:r>
-                      <w:proofErr w:type="spellStart"/>
-                      <w:r>
-                        <w:rPr>
-                          <w:rFonts w:ascii="Courier" w:hAnsi="Courier"/>
-                          <w:sz w:val="21"/>
-                          <w:szCs w:val="21"/>
-                        </w:rPr>
-                        <w:t>agathao</w:t>
-                      </w:r>
-                      <w:proofErr w:type="spellEnd"/>
-                      <w:r>
-                        <w:rPr>
-                          <w:rFonts w:ascii="Courier" w:hAnsi="Courier"/>
-                          <w:sz w:val="21"/>
-                          <w:szCs w:val="21"/>
-                        </w:rPr>
-                        <w:t>$ ruby -e "$(curl -</w:t>
-                      </w:r>
-                      <w:proofErr w:type="spellStart"/>
-                      <w:r>
-                        <w:rPr>
-                          <w:rFonts w:ascii="Courier" w:hAnsi="Courier"/>
-                          <w:sz w:val="21"/>
-                          <w:szCs w:val="21"/>
-                        </w:rPr>
-                        <w:t>fsSL</w:t>
-                      </w:r>
-                      <w:proofErr w:type="spellEnd"/>
-                      <w:r>
-                        <w:rPr>
-                          <w:rFonts w:ascii="Courier" w:hAnsi="Courier"/>
-                          <w:sz w:val="21"/>
-                          <w:szCs w:val="21"/>
-                        </w:rPr>
-                        <w:t xml:space="preserve"> https://raw.githubusercontent.com/Homebrew/install/master/install)"</w:t>
+                        <w:t>8c85903a4bb6:~ agathao$ ruby -e "$(curl -fsSL https://raw.githubusercontent.com/Homebrew/install/master/install)"</w:t>
                       </w:r>
                     </w:p>
                     <w:p>
@@ -1302,25 +1086,7 @@
                                 <w:sz w:val="21"/>
                                 <w:szCs w:val="21"/>
                               </w:rPr>
-                              <w:t xml:space="preserve">8c85903a4bb6:~ </w:t>
-                            </w:r>
-                            <w:proofErr w:type="spellStart"/>
-                            <w:r>
-                              <w:rPr>
-                                <w:rFonts w:ascii="Courier" w:hAnsi="Courier"/>
-                                <w:sz w:val="21"/>
-                                <w:szCs w:val="21"/>
-                              </w:rPr>
-                              <w:t>agathao</w:t>
-                            </w:r>
-                            <w:proofErr w:type="spellEnd"/>
-                            <w:r>
-                              <w:rPr>
-                                <w:rFonts w:ascii="Courier" w:hAnsi="Courier"/>
-                                <w:sz w:val="21"/>
-                                <w:szCs w:val="21"/>
-                              </w:rPr>
-                              <w:t xml:space="preserve">$ </w:t>
+                              <w:t xml:space="preserve">8c85903a4bb6:~ agathao$ </w:t>
                             </w:r>
                             <w:r>
                               <w:rPr>
@@ -1362,7 +1128,7 @@
           </mc:Choice>
           <mc:Fallback>
             <w:pict>
-              <v:shape w14:anchorId="440277F5" id="Text Box 14" o:spid="_x0000_s1029" type="#_x0000_t202" style="position:absolute;left:0;text-align:left;margin-left:-.85pt;margin-top:6.4pt;width:464.4pt;height:27.6pt;z-index:251665408;visibility:visible;mso-wrap-style:square;mso-width-percent:0;mso-height-percent:0;mso-wrap-distance-left:9pt;mso-wrap-distance-top:0;mso-wrap-distance-right:9pt;mso-wrap-distance-bottom:0;mso-position-horizontal:absolute;mso-position-horizontal-relative:text;mso-position-vertical:absolute;mso-position-vertical-relative:text;mso-width-percent:0;mso-height-percent:0;mso-width-relative:margin;mso-height-relative:margin;v-text-anchor:top" o:gfxdata="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" fillcolor="#e7e6e6 [3214]" stroked="f" strokeweight=".5pt">
+              <v:shape w14:anchorId="440277F5" id="Text Box 14" o:spid="_x0000_s1029" type="#_x0000_t202" style="position:absolute;left:0;text-align:left;margin-left:-.85pt;margin-top:6.4pt;width:464.4pt;height:27.6pt;z-index:251665408;visibility:visible;mso-wrap-style:square;mso-width-percent:0;mso-height-percent:0;mso-wrap-distance-left:9pt;mso-wrap-distance-top:0;mso-wrap-distance-right:9pt;mso-wrap-distance-bottom:0;mso-position-horizontal:absolute;mso-position-horizontal-relative:text;mso-position-vertical:absolute;mso-position-vertical-relative:text;mso-width-percent:0;mso-height-percent:0;mso-width-relative:margin;mso-height-relative:margin;v-text-anchor:top" o:gfxdata="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" fillcolor="#e7e6e6 [3214]" stroked="f" strokeweight=".5pt">
                 <v:textbox>
                   <w:txbxContent>
                     <w:p>
@@ -1379,25 +1145,7 @@
                           <w:sz w:val="21"/>
                           <w:szCs w:val="21"/>
                         </w:rPr>
-                        <w:t xml:space="preserve">8c85903a4bb6:~ </w:t>
-                      </w:r>
-                      <w:proofErr w:type="spellStart"/>
-                      <w:r>
-                        <w:rPr>
-                          <w:rFonts w:ascii="Courier" w:hAnsi="Courier"/>
-                          <w:sz w:val="21"/>
-                          <w:szCs w:val="21"/>
-                        </w:rPr>
-                        <w:t>agathao</w:t>
-                      </w:r>
-                      <w:proofErr w:type="spellEnd"/>
-                      <w:r>
-                        <w:rPr>
-                          <w:rFonts w:ascii="Courier" w:hAnsi="Courier"/>
-                          <w:sz w:val="21"/>
-                          <w:szCs w:val="21"/>
-                        </w:rPr>
-                        <w:t xml:space="preserve">$ </w:t>
+                        <w:t xml:space="preserve">8c85903a4bb6:~ agathao$ </w:t>
                       </w:r>
                       <w:r>
                         <w:rPr>
@@ -1581,23 +1329,13 @@
         </w:rPr>
         <w:t xml:space="preserve">To confirm that everything has been installed properly, run the command: </w:t>
       </w:r>
-      <w:proofErr w:type="spellStart"/>
       <w:r>
         <w:rPr>
           <w:rFonts w:ascii="Courier" w:hAnsi="Courier" w:cstheme="minorHAnsi"/>
           <w:color w:val="000000" w:themeColor="text1"/>
           <w:shd w:val="clear" w:color="auto" w:fill="FFFFFF"/>
         </w:rPr>
-        <w:t>npm</w:t>
-      </w:r>
-      <w:proofErr w:type="spellEnd"/>
-      <w:r>
-        <w:rPr>
-          <w:rFonts w:ascii="Courier" w:hAnsi="Courier" w:cstheme="minorHAnsi"/>
-          <w:color w:val="000000" w:themeColor="text1"/>
-          <w:shd w:val="clear" w:color="auto" w:fill="FFFFFF"/>
-        </w:rPr>
-        <w:t xml:space="preserve"> -v</w:t>
+        <w:t>npm -v</w:t>
       </w:r>
       <w:r>
         <w:rPr>
@@ -1910,21 +1648,7 @@
         <w:rPr>
           <w:rFonts w:cstheme="minorHAnsi"/>
         </w:rPr>
-        <w:t xml:space="preserve">lone the </w:t>
-      </w:r>
-      <w:proofErr w:type="spellStart"/>
-      <w:r>
-        <w:rPr>
-          <w:rFonts w:cstheme="minorHAnsi"/>
-        </w:rPr>
-        <w:t>github</w:t>
-      </w:r>
-      <w:proofErr w:type="spellEnd"/>
-      <w:r>
-        <w:rPr>
-          <w:rFonts w:cstheme="minorHAnsi"/>
-        </w:rPr>
-        <w:t xml:space="preserve"> repository</w:t>
+        <w:t>lone the github repository</w:t>
       </w:r>
       <w:r>
         <w:rPr>
@@ -2028,25 +1752,7 @@
                                 <w:sz w:val="21"/>
                                 <w:szCs w:val="21"/>
                               </w:rPr>
-                              <w:t xml:space="preserve">8c85903a4bb6:~ </w:t>
-                            </w:r>
-                            <w:proofErr w:type="spellStart"/>
-                            <w:r>
-                              <w:rPr>
-                                <w:rFonts w:ascii="Courier" w:hAnsi="Courier"/>
-                                <w:sz w:val="21"/>
-                                <w:szCs w:val="21"/>
-                              </w:rPr>
-                              <w:t>agathao</w:t>
-                            </w:r>
-                            <w:proofErr w:type="spellEnd"/>
-                            <w:r>
-                              <w:rPr>
-                                <w:rFonts w:ascii="Courier" w:hAnsi="Courier"/>
-                                <w:sz w:val="21"/>
-                                <w:szCs w:val="21"/>
-                              </w:rPr>
-                              <w:t>$ cd Documents/</w:t>
+                              <w:t>8c85903a4bb6:~ agathao$ cd Documents/</w:t>
                             </w:r>
                           </w:p>
                           <w:p>
@@ -2063,43 +1769,7 @@
                                 <w:sz w:val="21"/>
                                 <w:szCs w:val="21"/>
                               </w:rPr>
-                              <w:t>8c85903a4bb</w:t>
-                            </w:r>
-                            <w:proofErr w:type="gramStart"/>
-                            <w:r>
-                              <w:rPr>
-                                <w:rFonts w:ascii="Courier" w:hAnsi="Courier"/>
-                                <w:sz w:val="21"/>
-                                <w:szCs w:val="21"/>
-                              </w:rPr>
-                              <w:t>6:Documents</w:t>
-                            </w:r>
-                            <w:proofErr w:type="gramEnd"/>
-                            <w:r>
-                              <w:rPr>
-                                <w:rFonts w:ascii="Courier" w:hAnsi="Courier"/>
-                                <w:sz w:val="21"/>
-                                <w:szCs w:val="21"/>
-                              </w:rPr>
-                              <w:t xml:space="preserve"> </w:t>
-                            </w:r>
-                            <w:proofErr w:type="spellStart"/>
-                            <w:r>
-                              <w:rPr>
-                                <w:rFonts w:ascii="Courier" w:hAnsi="Courier"/>
-                                <w:sz w:val="21"/>
-                                <w:szCs w:val="21"/>
-                              </w:rPr>
-                              <w:t>agathao</w:t>
-                            </w:r>
-                            <w:proofErr w:type="spellEnd"/>
-                            <w:r>
-                              <w:rPr>
-                                <w:rFonts w:ascii="Courier" w:hAnsi="Courier"/>
-                                <w:sz w:val="21"/>
-                                <w:szCs w:val="21"/>
-                              </w:rPr>
-                              <w:t xml:space="preserve">$ git clone </w:t>
+                              <w:t xml:space="preserve">8c85903a4bb6:Documents agathao$ git clone </w:t>
                             </w:r>
                             <w:r>
                               <w:rPr>
@@ -2141,7 +1811,7 @@
           </mc:Choice>
           <mc:Fallback>
             <w:pict>
-              <v:shape w14:anchorId="2F574595" id="Text Box 15" o:spid="_x0000_s1030" type="#_x0000_t202" style="position:absolute;left:0;text-align:left;margin-left:2.75pt;margin-top:2.1pt;width:464.4pt;height:63.25pt;z-index:251667456;visibility:visible;mso-wrap-style:square;mso-width-percent:0;mso-height-percent:0;mso-wrap-distance-left:9pt;mso-wrap-distance-top:0;mso-wrap-distance-right:9pt;mso-wrap-distance-bottom:0;mso-position-horizontal:absolute;mso-position-horizontal-relative:text;mso-position-vertical:absolute;mso-position-vertical-relative:text;mso-width-percent:0;mso-height-percent:0;mso-width-relative:margin;mso-height-relative:margin;v-text-anchor:top" o:gfxdata="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" fillcolor="#e7e6e6 [3214]" stroked="f" strokeweight=".5pt">
+              <v:shape w14:anchorId="2F574595" id="Text Box 15" o:spid="_x0000_s1030" type="#_x0000_t202" style="position:absolute;left:0;text-align:left;margin-left:2.75pt;margin-top:2.1pt;width:464.4pt;height:63.25pt;z-index:251667456;visibility:visible;mso-wrap-style:square;mso-width-percent:0;mso-height-percent:0;mso-wrap-distance-left:9pt;mso-wrap-distance-top:0;mso-wrap-distance-right:9pt;mso-wrap-distance-bottom:0;mso-position-horizontal:absolute;mso-position-horizontal-relative:text;mso-position-vertical:absolute;mso-position-vertical-relative:text;mso-width-percent:0;mso-height-percent:0;mso-width-relative:margin;mso-height-relative:margin;v-text-anchor:top" o:gfxdata="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" fillcolor="#e7e6e6 [3214]" stroked="f" strokeweight=".5pt">
                 <v:textbox>
                   <w:txbxContent>
                     <w:p>
@@ -2158,25 +1828,7 @@
                           <w:sz w:val="21"/>
                           <w:szCs w:val="21"/>
                         </w:rPr>
-                        <w:t xml:space="preserve">8c85903a4bb6:~ </w:t>
-                      </w:r>
-                      <w:proofErr w:type="spellStart"/>
-                      <w:r>
-                        <w:rPr>
-                          <w:rFonts w:ascii="Courier" w:hAnsi="Courier"/>
-                          <w:sz w:val="21"/>
-                          <w:szCs w:val="21"/>
-                        </w:rPr>
-                        <w:t>agathao</w:t>
-                      </w:r>
-                      <w:proofErr w:type="spellEnd"/>
-                      <w:r>
-                        <w:rPr>
-                          <w:rFonts w:ascii="Courier" w:hAnsi="Courier"/>
-                          <w:sz w:val="21"/>
-                          <w:szCs w:val="21"/>
-                        </w:rPr>
-                        <w:t>$ cd Documents/</w:t>
+                        <w:t>8c85903a4bb6:~ agathao$ cd Documents/</w:t>
                       </w:r>
                     </w:p>
                     <w:p>
@@ -2193,43 +1845,7 @@
                           <w:sz w:val="21"/>
                           <w:szCs w:val="21"/>
                         </w:rPr>
-                        <w:t>8c85903a4bb</w:t>
-                      </w:r>
-                      <w:proofErr w:type="gramStart"/>
-                      <w:r>
-                        <w:rPr>
-                          <w:rFonts w:ascii="Courier" w:hAnsi="Courier"/>
-                          <w:sz w:val="21"/>
-                          <w:szCs w:val="21"/>
-                        </w:rPr>
-                        <w:t>6:Documents</w:t>
-                      </w:r>
-                      <w:proofErr w:type="gramEnd"/>
-                      <w:r>
-                        <w:rPr>
-                          <w:rFonts w:ascii="Courier" w:hAnsi="Courier"/>
-                          <w:sz w:val="21"/>
-                          <w:szCs w:val="21"/>
-                        </w:rPr>
-                        <w:t xml:space="preserve"> </w:t>
-                      </w:r>
-                      <w:proofErr w:type="spellStart"/>
-                      <w:r>
-                        <w:rPr>
-                          <w:rFonts w:ascii="Courier" w:hAnsi="Courier"/>
-                          <w:sz w:val="21"/>
-                          <w:szCs w:val="21"/>
-                        </w:rPr>
-                        <w:t>agathao</w:t>
-                      </w:r>
-                      <w:proofErr w:type="spellEnd"/>
-                      <w:r>
-                        <w:rPr>
-                          <w:rFonts w:ascii="Courier" w:hAnsi="Courier"/>
-                          <w:sz w:val="21"/>
-                          <w:szCs w:val="21"/>
-                        </w:rPr>
-                        <w:t xml:space="preserve">$ git clone </w:t>
+                        <w:t xml:space="preserve">8c85903a4bb6:Documents agathao$ git clone </w:t>
                       </w:r>
                       <w:r>
                         <w:rPr>
@@ -2315,21 +1931,7 @@
         <w:rPr>
           <w:rFonts w:cstheme="minorHAnsi"/>
         </w:rPr>
-        <w:t xml:space="preserve">If you don’t have </w:t>
-      </w:r>
-      <w:proofErr w:type="spellStart"/>
-      <w:r>
-        <w:rPr>
-          <w:rFonts w:cstheme="minorHAnsi"/>
-        </w:rPr>
-        <w:t>git</w:t>
-      </w:r>
-      <w:proofErr w:type="spellEnd"/>
-      <w:r>
-        <w:rPr>
-          <w:rFonts w:cstheme="minorHAnsi"/>
-        </w:rPr>
-        <w:t xml:space="preserve"> on your computer, you can download the repository</w:t>
+        <w:t>If you don’t have git on your computer, you can download the repository</w:t>
       </w:r>
       <w:r>
         <w:rPr>
@@ -2341,27 +1943,13 @@
         <w:rPr>
           <w:rFonts w:cstheme="minorHAnsi"/>
         </w:rPr>
-        <w:t xml:space="preserve"> from </w:t>
-      </w:r>
-      <w:proofErr w:type="spellStart"/>
-      <w:r>
-        <w:rPr>
-          <w:rFonts w:cstheme="minorHAnsi"/>
-        </w:rPr>
-        <w:t>G</w:t>
-      </w:r>
-      <w:r>
-        <w:rPr>
-          <w:rFonts w:cstheme="minorHAnsi"/>
-        </w:rPr>
-        <w:t>ithub</w:t>
-      </w:r>
-      <w:proofErr w:type="spellEnd"/>
-      <w:r>
-        <w:rPr>
-          <w:rFonts w:cstheme="minorHAnsi"/>
-        </w:rPr>
-        <w:t>.</w:t>
+        <w:t xml:space="preserve"> from G</w:t>
+      </w:r>
+      <w:r>
+        <w:rPr>
+          <w:rFonts w:cstheme="minorHAnsi"/>
+        </w:rPr>
+        <w:t>ithub.</w:t>
       </w:r>
       <w:r>
         <w:rPr>
@@ -2384,8 +1972,6 @@
           <w:t>https://github.com/GHC2018-BuildingServerlessApps/GHCSessionsScheduler</w:t>
         </w:r>
       </w:hyperlink>
-      <w:bookmarkStart w:id="0" w:name="_GoBack"/>
-      <w:bookmarkEnd w:id="0"/>
     </w:p>
     <w:p>
       <w:pPr>
@@ -2474,21 +2060,12 @@
         </w:rPr>
         <w:t xml:space="preserve">There should be a </w:t>
       </w:r>
-      <w:proofErr w:type="spellStart"/>
-      <w:r>
-        <w:rPr>
-          <w:rFonts w:cstheme="minorHAnsi"/>
-          <w:b/>
-        </w:rPr>
-        <w:t>GHCSessionsScheduler</w:t>
-      </w:r>
-      <w:proofErr w:type="spellEnd"/>
-      <w:r>
-        <w:rPr>
-          <w:rFonts w:cstheme="minorHAnsi"/>
-          <w:b/>
-        </w:rPr>
-        <w:t>/</w:t>
+      <w:r>
+        <w:rPr>
+          <w:rFonts w:cstheme="minorHAnsi"/>
+          <w:b/>
+        </w:rPr>
+        <w:t>GHCSessionsScheduler/</w:t>
       </w:r>
       <w:r>
         <w:rPr>
@@ -2534,19 +2111,11 @@
         </w:rPr>
         <w:t xml:space="preserve">un </w:t>
       </w:r>
-      <w:proofErr w:type="spellStart"/>
       <w:r>
         <w:rPr>
           <w:rFonts w:ascii="Courier" w:hAnsi="Courier" w:cstheme="minorHAnsi"/>
         </w:rPr>
-        <w:t>npm</w:t>
-      </w:r>
-      <w:proofErr w:type="spellEnd"/>
-      <w:r>
-        <w:rPr>
-          <w:rFonts w:ascii="Courier" w:hAnsi="Courier" w:cstheme="minorHAnsi"/>
-        </w:rPr>
-        <w:t xml:space="preserve"> install</w:t>
+        <w:t>npm install</w:t>
       </w:r>
       <w:r>
         <w:rPr>
@@ -2619,61 +2188,7 @@
                                 <w:sz w:val="21"/>
                                 <w:szCs w:val="21"/>
                               </w:rPr>
-                              <w:t>8c85903a4bb</w:t>
-                            </w:r>
-                            <w:proofErr w:type="gramStart"/>
-                            <w:r>
-                              <w:rPr>
-                                <w:rFonts w:ascii="Courier" w:hAnsi="Courier"/>
-                                <w:sz w:val="21"/>
-                                <w:szCs w:val="21"/>
-                              </w:rPr>
-                              <w:t>6:Documents</w:t>
-                            </w:r>
-                            <w:proofErr w:type="gramEnd"/>
-                            <w:r>
-                              <w:rPr>
-                                <w:rFonts w:ascii="Courier" w:hAnsi="Courier"/>
-                                <w:sz w:val="21"/>
-                                <w:szCs w:val="21"/>
-                              </w:rPr>
-                              <w:t xml:space="preserve"> </w:t>
-                            </w:r>
-                            <w:proofErr w:type="spellStart"/>
-                            <w:r>
-                              <w:rPr>
-                                <w:rFonts w:ascii="Courier" w:hAnsi="Courier"/>
-                                <w:sz w:val="21"/>
-                                <w:szCs w:val="21"/>
-                              </w:rPr>
-                              <w:t>agathao</w:t>
-                            </w:r>
-                            <w:proofErr w:type="spellEnd"/>
-                            <w:r>
-                              <w:rPr>
-                                <w:rFonts w:ascii="Courier" w:hAnsi="Courier"/>
-                                <w:sz w:val="21"/>
-                                <w:szCs w:val="21"/>
-                              </w:rPr>
-                              <w:t xml:space="preserve">$ cd </w:t>
-                            </w:r>
-                            <w:proofErr w:type="spellStart"/>
-                            <w:r>
-                              <w:rPr>
-                                <w:rFonts w:ascii="Courier" w:hAnsi="Courier"/>
-                                <w:sz w:val="21"/>
-                                <w:szCs w:val="21"/>
-                              </w:rPr>
-                              <w:t>GHCSessionsScheduler</w:t>
-                            </w:r>
-                            <w:proofErr w:type="spellEnd"/>
-                            <w:r>
-                              <w:rPr>
-                                <w:rFonts w:ascii="Courier" w:hAnsi="Courier"/>
-                                <w:sz w:val="21"/>
-                                <w:szCs w:val="21"/>
-                              </w:rPr>
-                              <w:t>/front-end/</w:t>
+                              <w:t>8c85903a4bb6:Documents agathao$ cd GHCSessionsScheduler/front-end/</w:t>
                             </w:r>
                           </w:p>
                           <w:p>
@@ -2690,61 +2205,7 @@
                                 <w:sz w:val="21"/>
                                 <w:szCs w:val="21"/>
                               </w:rPr>
-                              <w:t>8c85903a4bb</w:t>
-                            </w:r>
-                            <w:proofErr w:type="gramStart"/>
-                            <w:r>
-                              <w:rPr>
-                                <w:rFonts w:ascii="Courier" w:hAnsi="Courier"/>
-                                <w:sz w:val="21"/>
-                                <w:szCs w:val="21"/>
-                              </w:rPr>
-                              <w:t>6:front</w:t>
-                            </w:r>
-                            <w:proofErr w:type="gramEnd"/>
-                            <w:r>
-                              <w:rPr>
-                                <w:rFonts w:ascii="Courier" w:hAnsi="Courier"/>
-                                <w:sz w:val="21"/>
-                                <w:szCs w:val="21"/>
-                              </w:rPr>
-                              <w:t xml:space="preserve">-end </w:t>
-                            </w:r>
-                            <w:proofErr w:type="spellStart"/>
-                            <w:r>
-                              <w:rPr>
-                                <w:rFonts w:ascii="Courier" w:hAnsi="Courier"/>
-                                <w:sz w:val="21"/>
-                                <w:szCs w:val="21"/>
-                              </w:rPr>
-                              <w:t>agathao</w:t>
-                            </w:r>
-                            <w:proofErr w:type="spellEnd"/>
-                            <w:r>
-                              <w:rPr>
-                                <w:rFonts w:ascii="Courier" w:hAnsi="Courier"/>
-                                <w:sz w:val="21"/>
-                                <w:szCs w:val="21"/>
-                              </w:rPr>
-                              <w:t xml:space="preserve">$ </w:t>
-                            </w:r>
-                            <w:proofErr w:type="spellStart"/>
-                            <w:r>
-                              <w:rPr>
-                                <w:rFonts w:ascii="Courier" w:hAnsi="Courier"/>
-                                <w:sz w:val="21"/>
-                                <w:szCs w:val="21"/>
-                              </w:rPr>
-                              <w:t>npm</w:t>
-                            </w:r>
-                            <w:proofErr w:type="spellEnd"/>
-                            <w:r>
-                              <w:rPr>
-                                <w:rFonts w:ascii="Courier" w:hAnsi="Courier"/>
-                                <w:sz w:val="21"/>
-                                <w:szCs w:val="21"/>
-                              </w:rPr>
-                              <w:t xml:space="preserve"> install</w:t>
+                              <w:t>8c85903a4bb6:front-end agathao$ npm install</w:t>
                             </w:r>
                           </w:p>
                         </w:txbxContent>
@@ -2769,7 +2230,7 @@
           </mc:Choice>
           <mc:Fallback>
             <w:pict>
-              <v:shape w14:anchorId="13FF0953" id="Text Box 16" o:spid="_x0000_s1031" type="#_x0000_t202" style="position:absolute;left:0;text-align:left;margin-left:2.5pt;margin-top:2.45pt;width:464.4pt;height:44.4pt;z-index:251669504;visibility:visible;mso-wrap-style:square;mso-width-percent:0;mso-height-percent:0;mso-wrap-distance-left:9pt;mso-wrap-distance-top:0;mso-wrap-distance-right:9pt;mso-wrap-distance-bottom:0;mso-position-horizontal:absolute;mso-position-horizontal-relative:text;mso-position-vertical:absolute;mso-position-vertical-relative:text;mso-width-percent:0;mso-height-percent:0;mso-width-relative:margin;mso-height-relative:margin;v-text-anchor:top" o:gfxdata="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" fillcolor="#e7e6e6 [3214]" stroked="f" strokeweight=".5pt">
+              <v:shape w14:anchorId="13FF0953" id="Text Box 16" o:spid="_x0000_s1031" type="#_x0000_t202" style="position:absolute;left:0;text-align:left;margin-left:2.5pt;margin-top:2.45pt;width:464.4pt;height:44.4pt;z-index:251669504;visibility:visible;mso-wrap-style:square;mso-width-percent:0;mso-height-percent:0;mso-wrap-distance-left:9pt;mso-wrap-distance-top:0;mso-wrap-distance-right:9pt;mso-wrap-distance-bottom:0;mso-position-horizontal:absolute;mso-position-horizontal-relative:text;mso-position-vertical:absolute;mso-position-vertical-relative:text;mso-width-percent:0;mso-height-percent:0;mso-width-relative:margin;mso-height-relative:margin;v-text-anchor:top" o:gfxdata="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" fillcolor="#e7e6e6 [3214]" stroked="f" strokeweight=".5pt">
                 <v:textbox>
                   <w:txbxContent>
                     <w:p>
@@ -2786,61 +2247,7 @@
                           <w:sz w:val="21"/>
                           <w:szCs w:val="21"/>
                         </w:rPr>
-                        <w:t>8c85903a4bb</w:t>
-                      </w:r>
-                      <w:proofErr w:type="gramStart"/>
-                      <w:r>
-                        <w:rPr>
-                          <w:rFonts w:ascii="Courier" w:hAnsi="Courier"/>
-                          <w:sz w:val="21"/>
-                          <w:szCs w:val="21"/>
-                        </w:rPr>
-                        <w:t>6:Documents</w:t>
-                      </w:r>
-                      <w:proofErr w:type="gramEnd"/>
-                      <w:r>
-                        <w:rPr>
-                          <w:rFonts w:ascii="Courier" w:hAnsi="Courier"/>
-                          <w:sz w:val="21"/>
-                          <w:szCs w:val="21"/>
-                        </w:rPr>
-                        <w:t xml:space="preserve"> </w:t>
-                      </w:r>
-                      <w:proofErr w:type="spellStart"/>
-                      <w:r>
-                        <w:rPr>
-                          <w:rFonts w:ascii="Courier" w:hAnsi="Courier"/>
-                          <w:sz w:val="21"/>
-                          <w:szCs w:val="21"/>
-                        </w:rPr>
-                        <w:t>agathao</w:t>
-                      </w:r>
-                      <w:proofErr w:type="spellEnd"/>
-                      <w:r>
-                        <w:rPr>
-                          <w:rFonts w:ascii="Courier" w:hAnsi="Courier"/>
-                          <w:sz w:val="21"/>
-                          <w:szCs w:val="21"/>
-                        </w:rPr>
-                        <w:t xml:space="preserve">$ cd </w:t>
-                      </w:r>
-                      <w:proofErr w:type="spellStart"/>
-                      <w:r>
-                        <w:rPr>
-                          <w:rFonts w:ascii="Courier" w:hAnsi="Courier"/>
-                          <w:sz w:val="21"/>
-                          <w:szCs w:val="21"/>
-                        </w:rPr>
-                        <w:t>GHCSessionsScheduler</w:t>
-                      </w:r>
-                      <w:proofErr w:type="spellEnd"/>
-                      <w:r>
-                        <w:rPr>
-                          <w:rFonts w:ascii="Courier" w:hAnsi="Courier"/>
-                          <w:sz w:val="21"/>
-                          <w:szCs w:val="21"/>
-                        </w:rPr>
-                        <w:t>/front-end/</w:t>
+                        <w:t>8c85903a4bb6:Documents agathao$ cd GHCSessionsScheduler/front-end/</w:t>
                       </w:r>
                     </w:p>
                     <w:p>
@@ -2857,61 +2264,7 @@
                           <w:sz w:val="21"/>
                           <w:szCs w:val="21"/>
                         </w:rPr>
-                        <w:t>8c85903a4bb</w:t>
-                      </w:r>
-                      <w:proofErr w:type="gramStart"/>
-                      <w:r>
-                        <w:rPr>
-                          <w:rFonts w:ascii="Courier" w:hAnsi="Courier"/>
-                          <w:sz w:val="21"/>
-                          <w:szCs w:val="21"/>
-                        </w:rPr>
-                        <w:t>6:front</w:t>
-                      </w:r>
-                      <w:proofErr w:type="gramEnd"/>
-                      <w:r>
-                        <w:rPr>
-                          <w:rFonts w:ascii="Courier" w:hAnsi="Courier"/>
-                          <w:sz w:val="21"/>
-                          <w:szCs w:val="21"/>
-                        </w:rPr>
-                        <w:t xml:space="preserve">-end </w:t>
-                      </w:r>
-                      <w:proofErr w:type="spellStart"/>
-                      <w:r>
-                        <w:rPr>
-                          <w:rFonts w:ascii="Courier" w:hAnsi="Courier"/>
-                          <w:sz w:val="21"/>
-                          <w:szCs w:val="21"/>
-                        </w:rPr>
-                        <w:t>agathao</w:t>
-                      </w:r>
-                      <w:proofErr w:type="spellEnd"/>
-                      <w:r>
-                        <w:rPr>
-                          <w:rFonts w:ascii="Courier" w:hAnsi="Courier"/>
-                          <w:sz w:val="21"/>
-                          <w:szCs w:val="21"/>
-                        </w:rPr>
-                        <w:t xml:space="preserve">$ </w:t>
-                      </w:r>
-                      <w:proofErr w:type="spellStart"/>
-                      <w:r>
-                        <w:rPr>
-                          <w:rFonts w:ascii="Courier" w:hAnsi="Courier"/>
-                          <w:sz w:val="21"/>
-                          <w:szCs w:val="21"/>
-                        </w:rPr>
-                        <w:t>npm</w:t>
-                      </w:r>
-                      <w:proofErr w:type="spellEnd"/>
-                      <w:r>
-                        <w:rPr>
-                          <w:rFonts w:ascii="Courier" w:hAnsi="Courier"/>
-                          <w:sz w:val="21"/>
-                          <w:szCs w:val="21"/>
-                        </w:rPr>
-                        <w:t xml:space="preserve"> install</w:t>
+                        <w:t>8c85903a4bb6:front-end agathao$ npm install</w:t>
                       </w:r>
                     </w:p>
                   </w:txbxContent>
@@ -2972,23 +2325,13 @@
         </w:rPr>
         <w:t xml:space="preserve">Once the installation is complete, run the command </w:t>
       </w:r>
-      <w:proofErr w:type="spellStart"/>
       <w:r>
         <w:rPr>
           <w:rFonts w:ascii="Courier" w:hAnsi="Courier" w:cstheme="minorHAnsi"/>
           <w:sz w:val="21"/>
           <w:szCs w:val="21"/>
         </w:rPr>
-        <w:t>npm</w:t>
-      </w:r>
-      <w:proofErr w:type="spellEnd"/>
-      <w:r>
-        <w:rPr>
-          <w:rFonts w:ascii="Courier" w:hAnsi="Courier" w:cstheme="minorHAnsi"/>
-          <w:sz w:val="21"/>
-          <w:szCs w:val="21"/>
-        </w:rPr>
-        <w:t xml:space="preserve"> start</w:t>
+        <w:t>npm start</w:t>
       </w:r>
       <w:r>
         <w:rPr>
@@ -3099,61 +2442,7 @@
                                 <w:sz w:val="21"/>
                                 <w:szCs w:val="21"/>
                               </w:rPr>
-                              <w:t>b</w:t>
-                            </w:r>
-                            <w:proofErr w:type="gramStart"/>
-                            <w:r>
-                              <w:rPr>
-                                <w:rFonts w:ascii="Courier" w:hAnsi="Courier"/>
-                                <w:sz w:val="21"/>
-                                <w:szCs w:val="21"/>
-                              </w:rPr>
-                              <w:t>6:front</w:t>
-                            </w:r>
-                            <w:proofErr w:type="gramEnd"/>
-                            <w:r>
-                              <w:rPr>
-                                <w:rFonts w:ascii="Courier" w:hAnsi="Courier"/>
-                                <w:sz w:val="21"/>
-                                <w:szCs w:val="21"/>
-                              </w:rPr>
-                              <w:t xml:space="preserve">-end </w:t>
-                            </w:r>
-                            <w:proofErr w:type="spellStart"/>
-                            <w:r>
-                              <w:rPr>
-                                <w:rFonts w:ascii="Courier" w:hAnsi="Courier"/>
-                                <w:sz w:val="21"/>
-                                <w:szCs w:val="21"/>
-                              </w:rPr>
-                              <w:t>agathao</w:t>
-                            </w:r>
-                            <w:proofErr w:type="spellEnd"/>
-                            <w:r>
-                              <w:rPr>
-                                <w:rFonts w:ascii="Courier" w:hAnsi="Courier"/>
-                                <w:sz w:val="21"/>
-                                <w:szCs w:val="21"/>
-                              </w:rPr>
-                              <w:t xml:space="preserve">$ </w:t>
-                            </w:r>
-                            <w:proofErr w:type="spellStart"/>
-                            <w:r>
-                              <w:rPr>
-                                <w:rFonts w:ascii="Courier" w:hAnsi="Courier"/>
-                                <w:sz w:val="21"/>
-                                <w:szCs w:val="21"/>
-                              </w:rPr>
-                              <w:t>npm</w:t>
-                            </w:r>
-                            <w:proofErr w:type="spellEnd"/>
-                            <w:r>
-                              <w:rPr>
-                                <w:rFonts w:ascii="Courier" w:hAnsi="Courier"/>
-                                <w:sz w:val="21"/>
-                                <w:szCs w:val="21"/>
-                              </w:rPr>
-                              <w:t xml:space="preserve"> start</w:t>
+                              <w:t>b6:front-end agathao$ npm start</w:t>
                             </w:r>
                           </w:p>
                           <w:p>
@@ -3170,43 +2459,7 @@
                                 <w:sz w:val="21"/>
                                 <w:szCs w:val="21"/>
                               </w:rPr>
-                              <w:t>&gt; agenda@0.0.0 start /Users/</w:t>
-                            </w:r>
-                            <w:proofErr w:type="spellStart"/>
-                            <w:r>
-                              <w:rPr>
-                                <w:rFonts w:ascii="Courier" w:hAnsi="Courier"/>
-                                <w:sz w:val="21"/>
-                                <w:szCs w:val="21"/>
-                              </w:rPr>
-                              <w:t>agathao</w:t>
-                            </w:r>
-                            <w:proofErr w:type="spellEnd"/>
-                            <w:r>
-                              <w:rPr>
-                                <w:rFonts w:ascii="Courier" w:hAnsi="Courier"/>
-                                <w:sz w:val="21"/>
-                                <w:szCs w:val="21"/>
-                              </w:rPr>
-                              <w:t>/Documents/GHC/</w:t>
-                            </w:r>
-                            <w:proofErr w:type="spellStart"/>
-                            <w:r>
-                              <w:rPr>
-                                <w:rFonts w:ascii="Courier" w:hAnsi="Courier"/>
-                                <w:sz w:val="21"/>
-                                <w:szCs w:val="21"/>
-                              </w:rPr>
-                              <w:t>GHCSessionsScheduler</w:t>
-                            </w:r>
-                            <w:proofErr w:type="spellEnd"/>
-                            <w:r>
-                              <w:rPr>
-                                <w:rFonts w:ascii="Courier" w:hAnsi="Courier"/>
-                                <w:sz w:val="21"/>
-                                <w:szCs w:val="21"/>
-                              </w:rPr>
-                              <w:t>/front-end</w:t>
+                              <w:t>&gt; agenda@0.0.0 start /Users/agathao/Documents/GHC/GHCSessionsScheduler/front-end</w:t>
                             </w:r>
                           </w:p>
                           <w:p>
@@ -3223,18 +2476,8 @@
                                 <w:sz w:val="21"/>
                                 <w:szCs w:val="21"/>
                               </w:rPr>
-                              <w:t xml:space="preserve">&gt; ng </w:t>
+                              <w:t>&gt; ng serve</w:t>
                             </w:r>
-                            <w:proofErr w:type="gramStart"/>
-                            <w:r>
-                              <w:rPr>
-                                <w:rFonts w:ascii="Courier" w:hAnsi="Courier"/>
-                                <w:sz w:val="21"/>
-                                <w:szCs w:val="21"/>
-                              </w:rPr>
-                              <w:t>serve</w:t>
-                            </w:r>
-                            <w:proofErr w:type="gramEnd"/>
                           </w:p>
                           <w:p>
                             <w:pPr>
@@ -3275,7 +2518,7 @@
           </mc:Choice>
           <mc:Fallback>
             <w:pict>
-              <v:shape w14:anchorId="7DE77480" id="Text Box 17" o:spid="_x0000_s1032" type="#_x0000_t202" style="position:absolute;left:0;text-align:left;margin-left:2.75pt;margin-top:2.1pt;width:464.4pt;height:111.05pt;z-index:251671552;visibility:visible;mso-wrap-style:square;mso-width-percent:0;mso-height-percent:0;mso-wrap-distance-left:9pt;mso-wrap-distance-top:0;mso-wrap-distance-right:9pt;mso-wrap-distance-bottom:0;mso-position-horizontal:absolute;mso-position-horizontal-relative:text;mso-position-vertical:absolute;mso-position-vertical-relative:text;mso-width-percent:0;mso-height-percent:0;mso-width-relative:margin;mso-height-relative:margin;v-text-anchor:top" o:gfxdata="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" fillcolor="#e7e6e6 [3214]" stroked="f" strokeweight=".5pt">
+              <v:shape w14:anchorId="7DE77480" id="Text Box 17" o:spid="_x0000_s1032" type="#_x0000_t202" style="position:absolute;left:0;text-align:left;margin-left:2.75pt;margin-top:2.1pt;width:464.4pt;height:111.05pt;z-index:251671552;visibility:visible;mso-wrap-style:square;mso-width-percent:0;mso-height-percent:0;mso-wrap-distance-left:9pt;mso-wrap-distance-top:0;mso-wrap-distance-right:9pt;mso-wrap-distance-bottom:0;mso-position-horizontal:absolute;mso-position-horizontal-relative:text;mso-position-vertical:absolute;mso-position-vertical-relative:text;mso-width-percent:0;mso-height-percent:0;mso-width-relative:margin;mso-height-relative:margin;v-text-anchor:top" o:gfxdata="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" fillcolor="#e7e6e6 [3214]" stroked="f" strokeweight=".5pt">
                 <v:textbox>
                   <w:txbxContent>
                     <w:p>
@@ -3300,61 +2543,7 @@
                           <w:sz w:val="21"/>
                           <w:szCs w:val="21"/>
                         </w:rPr>
-                        <w:t>b</w:t>
-                      </w:r>
-                      <w:proofErr w:type="gramStart"/>
-                      <w:r>
-                        <w:rPr>
-                          <w:rFonts w:ascii="Courier" w:hAnsi="Courier"/>
-                          <w:sz w:val="21"/>
-                          <w:szCs w:val="21"/>
-                        </w:rPr>
-                        <w:t>6:front</w:t>
-                      </w:r>
-                      <w:proofErr w:type="gramEnd"/>
-                      <w:r>
-                        <w:rPr>
-                          <w:rFonts w:ascii="Courier" w:hAnsi="Courier"/>
-                          <w:sz w:val="21"/>
-                          <w:szCs w:val="21"/>
-                        </w:rPr>
-                        <w:t xml:space="preserve">-end </w:t>
-                      </w:r>
-                      <w:proofErr w:type="spellStart"/>
-                      <w:r>
-                        <w:rPr>
-                          <w:rFonts w:ascii="Courier" w:hAnsi="Courier"/>
-                          <w:sz w:val="21"/>
-                          <w:szCs w:val="21"/>
-                        </w:rPr>
-                        <w:t>agathao</w:t>
-                      </w:r>
-                      <w:proofErr w:type="spellEnd"/>
-                      <w:r>
-                        <w:rPr>
-                          <w:rFonts w:ascii="Courier" w:hAnsi="Courier"/>
-                          <w:sz w:val="21"/>
-                          <w:szCs w:val="21"/>
-                        </w:rPr>
-                        <w:t xml:space="preserve">$ </w:t>
-                      </w:r>
-                      <w:proofErr w:type="spellStart"/>
-                      <w:r>
-                        <w:rPr>
-                          <w:rFonts w:ascii="Courier" w:hAnsi="Courier"/>
-                          <w:sz w:val="21"/>
-                          <w:szCs w:val="21"/>
-                        </w:rPr>
-                        <w:t>npm</w:t>
-                      </w:r>
-                      <w:proofErr w:type="spellEnd"/>
-                      <w:r>
-                        <w:rPr>
-                          <w:rFonts w:ascii="Courier" w:hAnsi="Courier"/>
-                          <w:sz w:val="21"/>
-                          <w:szCs w:val="21"/>
-                        </w:rPr>
-                        <w:t xml:space="preserve"> start</w:t>
+                        <w:t>b6:front-end agathao$ npm start</w:t>
                       </w:r>
                     </w:p>
                     <w:p>
@@ -3371,43 +2560,7 @@
                           <w:sz w:val="21"/>
                           <w:szCs w:val="21"/>
                         </w:rPr>
-                        <w:t>&gt; agenda@0.0.0 start /Users/</w:t>
-                      </w:r>
-                      <w:proofErr w:type="spellStart"/>
-                      <w:r>
-                        <w:rPr>
-                          <w:rFonts w:ascii="Courier" w:hAnsi="Courier"/>
-                          <w:sz w:val="21"/>
-                          <w:szCs w:val="21"/>
-                        </w:rPr>
-                        <w:t>agathao</w:t>
-                      </w:r>
-                      <w:proofErr w:type="spellEnd"/>
-                      <w:r>
-                        <w:rPr>
-                          <w:rFonts w:ascii="Courier" w:hAnsi="Courier"/>
-                          <w:sz w:val="21"/>
-                          <w:szCs w:val="21"/>
-                        </w:rPr>
-                        <w:t>/Documents/GHC/</w:t>
-                      </w:r>
-                      <w:proofErr w:type="spellStart"/>
-                      <w:r>
-                        <w:rPr>
-                          <w:rFonts w:ascii="Courier" w:hAnsi="Courier"/>
-                          <w:sz w:val="21"/>
-                          <w:szCs w:val="21"/>
-                        </w:rPr>
-                        <w:t>GHCSessionsScheduler</w:t>
-                      </w:r>
-                      <w:proofErr w:type="spellEnd"/>
-                      <w:r>
-                        <w:rPr>
-                          <w:rFonts w:ascii="Courier" w:hAnsi="Courier"/>
-                          <w:sz w:val="21"/>
-                          <w:szCs w:val="21"/>
-                        </w:rPr>
-                        <w:t>/front-end</w:t>
+                        <w:t>&gt; agenda@0.0.0 start /Users/agathao/Documents/GHC/GHCSessionsScheduler/front-end</w:t>
                       </w:r>
                     </w:p>
                     <w:p>
@@ -3424,18 +2577,8 @@
                           <w:sz w:val="21"/>
                           <w:szCs w:val="21"/>
                         </w:rPr>
-                        <w:t xml:space="preserve">&gt; ng </w:t>
+                        <w:t>&gt; ng serve</w:t>
                       </w:r>
-                      <w:proofErr w:type="gramStart"/>
-                      <w:r>
-                        <w:rPr>
-                          <w:rFonts w:ascii="Courier" w:hAnsi="Courier"/>
-                          <w:sz w:val="21"/>
-                          <w:szCs w:val="21"/>
-                        </w:rPr>
-                        <w:t>serve</w:t>
-                      </w:r>
-                      <w:proofErr w:type="gramEnd"/>
                     </w:p>
                     <w:p>
                       <w:pPr>
@@ -3562,6 +2705,89 @@
     </w:p>
     <w:p>
       <w:pPr>
+        <w:spacing w:line="240" w:lineRule="auto"/>
+        <w:jc w:val="both"/>
+        <w:rPr>
+          <w:rFonts w:cstheme="minorHAnsi"/>
+        </w:rPr>
+      </w:pPr>
+      <w:r>
+        <w:rPr>
+          <w:rFonts w:cstheme="minorHAnsi"/>
+        </w:rPr>
+        <w:t>When you try to start the npm, i</w:t>
+      </w:r>
+      <w:r>
+        <w:rPr>
+          <w:rFonts w:cstheme="minorHAnsi"/>
+        </w:rPr>
+        <w:t xml:space="preserve">f you are having issues resolving the </w:t>
+      </w:r>
+      <w:r>
+        <w:rPr>
+          <w:rFonts w:ascii="Courier New" w:hAnsi="Courier New" w:cs="Courier New"/>
+        </w:rPr>
+        <w:t>ng serve</w:t>
+      </w:r>
+      <w:r>
+        <w:rPr>
+          <w:rFonts w:cstheme="minorHAnsi"/>
+        </w:rPr>
+        <w:t xml:space="preserve"> command, you may not have an up-to-date version of angular installed on your machine. Run </w:t>
+      </w:r>
+      <w:r>
+        <w:rPr>
+          <w:rFonts w:ascii="Courier New" w:hAnsi="Courier New" w:cs="Courier New"/>
+        </w:rPr>
+        <w:t>npm install -g @angular/cli@latest</w:t>
+      </w:r>
+      <w:r>
+        <w:rPr>
+          <w:rFonts w:ascii="Courier New" w:hAnsi="Courier New" w:cs="Courier New"/>
+        </w:rPr>
+        <w:t xml:space="preserve"> </w:t>
+      </w:r>
+      <w:r>
+        <w:rPr>
+          <w:rFonts w:cstheme="minorHAnsi"/>
+        </w:rPr>
+        <w:t>to get the latest version</w:t>
+      </w:r>
+      <w:r>
+        <w:rPr>
+          <w:rFonts w:cstheme="minorHAnsi"/>
+        </w:rPr>
+        <w:t xml:space="preserve">. Then, </w:t>
+      </w:r>
+      <w:bookmarkStart w:id="0" w:name="_GoBack"/>
+      <w:bookmarkEnd w:id="0"/>
+      <w:r>
+        <w:rPr>
+          <w:rFonts w:cstheme="minorHAnsi"/>
+        </w:rPr>
+        <w:t xml:space="preserve">try the </w:t>
+      </w:r>
+      <w:r>
+        <w:rPr>
+          <w:rFonts w:ascii="Courier New" w:hAnsi="Courier New" w:cs="Courier New"/>
+        </w:rPr>
+        <w:t xml:space="preserve">npm start </w:t>
+      </w:r>
+      <w:r>
+        <w:rPr>
+          <w:rFonts w:cstheme="minorHAnsi"/>
+        </w:rPr>
+        <w:t>command again</w:t>
+      </w:r>
+      <w:r>
+        <w:rPr>
+          <w:rFonts w:cstheme="minorHAnsi"/>
+        </w:rPr>
+        <w:t>.</w:t>
+      </w:r>
+    </w:p>
+    <w:p>
+      <w:pPr>
         <w:pStyle w:val="ListParagraph"/>
         <w:numPr>
           <w:ilvl w:val="1"/>
@@ -3669,19 +2895,11 @@
         </w:rPr>
         <w:t>/</w:t>
       </w:r>
-      <w:proofErr w:type="spellStart"/>
-      <w:r>
-        <w:rPr>
-          <w:rFonts w:cstheme="minorHAnsi"/>
-        </w:rPr>
-        <w:t>dist</w:t>
-      </w:r>
-      <w:proofErr w:type="spellEnd"/>
-      <w:r>
-        <w:rPr>
-          <w:rFonts w:cstheme="minorHAnsi"/>
-        </w:rPr>
-        <w:t xml:space="preserve"> folder under </w:t>
+      <w:r>
+        <w:rPr>
+          <w:rFonts w:cstheme="minorHAnsi"/>
+        </w:rPr>
+        <w:t xml:space="preserve">dist folder under </w:t>
       </w:r>
       <w:r>
         <w:rPr>
@@ -3701,14 +2919,12 @@
         </w:rPr>
         <w:t xml:space="preserve">and inside of it, there will be a folder called </w:t>
       </w:r>
-      <w:proofErr w:type="spellStart"/>
       <w:r>
         <w:rPr>
           <w:rFonts w:cstheme="minorHAnsi"/>
         </w:rPr>
         <w:t>ghcSessionsScheduler</w:t>
       </w:r>
-      <w:proofErr w:type="spellEnd"/>
       <w:r>
         <w:rPr>
           <w:rFonts w:cstheme="minorHAnsi"/>
@@ -3780,61 +2996,7 @@
                                 <w:sz w:val="21"/>
                                 <w:szCs w:val="21"/>
                               </w:rPr>
-                              <w:t>8c85903a4bb</w:t>
-                            </w:r>
-                            <w:proofErr w:type="gramStart"/>
-                            <w:r>
-                              <w:rPr>
-                                <w:rFonts w:ascii="Courier" w:hAnsi="Courier"/>
-                                <w:sz w:val="21"/>
-                                <w:szCs w:val="21"/>
-                              </w:rPr>
-                              <w:t>6:front</w:t>
-                            </w:r>
-                            <w:proofErr w:type="gramEnd"/>
-                            <w:r>
-                              <w:rPr>
-                                <w:rFonts w:ascii="Courier" w:hAnsi="Courier"/>
-                                <w:sz w:val="21"/>
-                                <w:szCs w:val="21"/>
-                              </w:rPr>
-                              <w:t xml:space="preserve">-end </w:t>
-                            </w:r>
-                            <w:proofErr w:type="spellStart"/>
-                            <w:r>
-                              <w:rPr>
-                                <w:rFonts w:ascii="Courier" w:hAnsi="Courier"/>
-                                <w:sz w:val="21"/>
-                                <w:szCs w:val="21"/>
-                              </w:rPr>
-                              <w:t>agathao</w:t>
-                            </w:r>
-                            <w:proofErr w:type="spellEnd"/>
-                            <w:r>
-                              <w:rPr>
-                                <w:rFonts w:ascii="Courier" w:hAnsi="Courier"/>
-                                <w:sz w:val="21"/>
-                                <w:szCs w:val="21"/>
-                              </w:rPr>
-                              <w:t xml:space="preserve">$ </w:t>
-                            </w:r>
-                            <w:proofErr w:type="spellStart"/>
-                            <w:r>
-                              <w:rPr>
-                                <w:rFonts w:ascii="Courier" w:hAnsi="Courier"/>
-                                <w:sz w:val="21"/>
-                                <w:szCs w:val="21"/>
-                              </w:rPr>
-                              <w:t>npm</w:t>
-                            </w:r>
-                            <w:proofErr w:type="spellEnd"/>
-                            <w:r>
-                              <w:rPr>
-                                <w:rFonts w:ascii="Courier" w:hAnsi="Courier"/>
-                                <w:sz w:val="21"/>
-                                <w:szCs w:val="21"/>
-                              </w:rPr>
-                              <w:t xml:space="preserve"> run-script build</w:t>
+                              <w:t>8c85903a4bb6:front-end agathao$ npm run-script build</w:t>
                             </w:r>
                           </w:p>
                           <w:p>
@@ -3851,79 +3013,7 @@
                                 <w:sz w:val="21"/>
                                 <w:szCs w:val="21"/>
                               </w:rPr>
-                              <w:t>8c85903a4bb</w:t>
-                            </w:r>
-                            <w:proofErr w:type="gramStart"/>
-                            <w:r>
-                              <w:rPr>
-                                <w:rFonts w:ascii="Courier" w:hAnsi="Courier"/>
-                                <w:sz w:val="21"/>
-                                <w:szCs w:val="21"/>
-                              </w:rPr>
-                              <w:t>6:front</w:t>
-                            </w:r>
-                            <w:proofErr w:type="gramEnd"/>
-                            <w:r>
-                              <w:rPr>
-                                <w:rFonts w:ascii="Courier" w:hAnsi="Courier"/>
-                                <w:sz w:val="21"/>
-                                <w:szCs w:val="21"/>
-                              </w:rPr>
-                              <w:t xml:space="preserve">-end </w:t>
-                            </w:r>
-                            <w:proofErr w:type="spellStart"/>
-                            <w:r>
-                              <w:rPr>
-                                <w:rFonts w:ascii="Courier" w:hAnsi="Courier"/>
-                                <w:sz w:val="21"/>
-                                <w:szCs w:val="21"/>
-                              </w:rPr>
-                              <w:t>agathao</w:t>
-                            </w:r>
-                            <w:proofErr w:type="spellEnd"/>
-                            <w:r>
-                              <w:rPr>
-                                <w:rFonts w:ascii="Courier" w:hAnsi="Courier"/>
-                                <w:sz w:val="21"/>
-                                <w:szCs w:val="21"/>
-                              </w:rPr>
-                              <w:t xml:space="preserve">$ cd </w:t>
-                            </w:r>
-                            <w:proofErr w:type="spellStart"/>
-                            <w:r>
-                              <w:rPr>
-                                <w:rFonts w:ascii="Courier" w:hAnsi="Courier"/>
-                                <w:sz w:val="21"/>
-                                <w:szCs w:val="21"/>
-                              </w:rPr>
-                              <w:t>dist</w:t>
-                            </w:r>
-                            <w:proofErr w:type="spellEnd"/>
-                            <w:r>
-                              <w:rPr>
-                                <w:rFonts w:ascii="Courier" w:hAnsi="Courier"/>
-                                <w:sz w:val="21"/>
-                                <w:szCs w:val="21"/>
-                              </w:rPr>
-                              <w:t>/</w:t>
-                            </w:r>
-                            <w:proofErr w:type="spellStart"/>
-                            <w:r>
-                              <w:rPr>
-                                <w:rFonts w:ascii="Courier" w:hAnsi="Courier"/>
-                                <w:sz w:val="21"/>
-                                <w:szCs w:val="21"/>
-                              </w:rPr>
-                              <w:t>ghcSessionsScheduler</w:t>
-                            </w:r>
-                            <w:proofErr w:type="spellEnd"/>
-                            <w:r>
-                              <w:rPr>
-                                <w:rFonts w:ascii="Courier" w:hAnsi="Courier"/>
-                                <w:sz w:val="21"/>
-                                <w:szCs w:val="21"/>
-                              </w:rPr>
-                              <w:t>/</w:t>
+                              <w:t>8c85903a4bb6:front-end agathao$ cd dist/ghcSessionsScheduler/</w:t>
                             </w:r>
                           </w:p>
                         </w:txbxContent>
@@ -3948,7 +3038,7 @@
           </mc:Choice>
           <mc:Fallback>
             <w:pict>
-              <v:shape w14:anchorId="18BAA6C2" id="Text Box 18" o:spid="_x0000_s1033" type="#_x0000_t202" style="position:absolute;left:0;text-align:left;margin-left:1.9pt;margin-top:3.7pt;width:464.4pt;height:42.75pt;z-index:251673600;visibility:visible;mso-wrap-style:square;mso-width-percent:0;mso-height-percent:0;mso-wrap-distance-left:9pt;mso-wrap-distance-top:0;mso-wrap-distance-right:9pt;mso-wrap-distance-bottom:0;mso-position-horizontal:absolute;mso-position-horizontal-relative:text;mso-position-vertical:absolute;mso-position-vertical-relative:text;mso-width-percent:0;mso-height-percent:0;mso-width-relative:margin;mso-height-relative:margin;v-text-anchor:top" o:gfxdata="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" fillcolor="#e7e6e6 [3214]" stroked="f" strokeweight=".5pt">
+              <v:shape w14:anchorId="18BAA6C2" id="Text Box 18" o:spid="_x0000_s1033" type="#_x0000_t202" style="position:absolute;left:0;text-align:left;margin-left:1.9pt;margin-top:3.7pt;width:464.4pt;height:42.75pt;z-index:251673600;visibility:visible;mso-wrap-style:square;mso-width-percent:0;mso-height-percent:0;mso-wrap-distance-left:9pt;mso-wrap-distance-top:0;mso-wrap-distance-right:9pt;mso-wrap-distance-bottom:0;mso-position-horizontal:absolute;mso-position-horizontal-relative:text;mso-position-vertical:absolute;mso-position-vertical-relative:text;mso-width-percent:0;mso-height-percent:0;mso-width-relative:margin;mso-height-relative:margin;v-text-anchor:top" o:gfxdata="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" fillcolor="#e7e6e6 [3214]" stroked="f" strokeweight=".5pt">
                 <v:textbox>
                   <w:txbxContent>
                     <w:p>
@@ -3965,61 +3055,7 @@
                           <w:sz w:val="21"/>
                           <w:szCs w:val="21"/>
                         </w:rPr>
-                        <w:t>8c85903a4bb</w:t>
-                      </w:r>
-                      <w:proofErr w:type="gramStart"/>
-                      <w:r>
-                        <w:rPr>
-                          <w:rFonts w:ascii="Courier" w:hAnsi="Courier"/>
-                          <w:sz w:val="21"/>
-                          <w:szCs w:val="21"/>
-                        </w:rPr>
-                        <w:t>6:front</w:t>
-                      </w:r>
-                      <w:proofErr w:type="gramEnd"/>
-                      <w:r>
-                        <w:rPr>
-                          <w:rFonts w:ascii="Courier" w:hAnsi="Courier"/>
-                          <w:sz w:val="21"/>
-                          <w:szCs w:val="21"/>
-                        </w:rPr>
-                        <w:t xml:space="preserve">-end </w:t>
-                      </w:r>
-                      <w:proofErr w:type="spellStart"/>
-                      <w:r>
-                        <w:rPr>
-                          <w:rFonts w:ascii="Courier" w:hAnsi="Courier"/>
-                          <w:sz w:val="21"/>
-                          <w:szCs w:val="21"/>
-                        </w:rPr>
-                        <w:t>agathao</w:t>
-                      </w:r>
-                      <w:proofErr w:type="spellEnd"/>
-                      <w:r>
-                        <w:rPr>
-                          <w:rFonts w:ascii="Courier" w:hAnsi="Courier"/>
-                          <w:sz w:val="21"/>
-                          <w:szCs w:val="21"/>
-                        </w:rPr>
-                        <w:t xml:space="preserve">$ </w:t>
-                      </w:r>
-                      <w:proofErr w:type="spellStart"/>
-                      <w:r>
-                        <w:rPr>
-                          <w:rFonts w:ascii="Courier" w:hAnsi="Courier"/>
-                          <w:sz w:val="21"/>
-                          <w:szCs w:val="21"/>
-                        </w:rPr>
-                        <w:t>npm</w:t>
-                      </w:r>
-                      <w:proofErr w:type="spellEnd"/>
-                      <w:r>
-                        <w:rPr>
-                          <w:rFonts w:ascii="Courier" w:hAnsi="Courier"/>
-                          <w:sz w:val="21"/>
-                          <w:szCs w:val="21"/>
-                        </w:rPr>
-                        <w:t xml:space="preserve"> run-script build</w:t>
+                        <w:t>8c85903a4bb6:front-end agathao$ npm run-script build</w:t>
                       </w:r>
                     </w:p>
                     <w:p>
@@ -4036,79 +3072,7 @@
                           <w:sz w:val="21"/>
                           <w:szCs w:val="21"/>
                         </w:rPr>
-                        <w:t>8c85903a4bb</w:t>
-                      </w:r>
-                      <w:proofErr w:type="gramStart"/>
-                      <w:r>
-                        <w:rPr>
-                          <w:rFonts w:ascii="Courier" w:hAnsi="Courier"/>
-                          <w:sz w:val="21"/>
-                          <w:szCs w:val="21"/>
-                        </w:rPr>
-                        <w:t>6:front</w:t>
-                      </w:r>
-                      <w:proofErr w:type="gramEnd"/>
-                      <w:r>
-                        <w:rPr>
-                          <w:rFonts w:ascii="Courier" w:hAnsi="Courier"/>
-                          <w:sz w:val="21"/>
-                          <w:szCs w:val="21"/>
-                        </w:rPr>
-                        <w:t xml:space="preserve">-end </w:t>
-                      </w:r>
-                      <w:proofErr w:type="spellStart"/>
-                      <w:r>
-                        <w:rPr>
-                          <w:rFonts w:ascii="Courier" w:hAnsi="Courier"/>
-                          <w:sz w:val="21"/>
-                          <w:szCs w:val="21"/>
-                        </w:rPr>
-                        <w:t>agathao</w:t>
-                      </w:r>
-                      <w:proofErr w:type="spellEnd"/>
-                      <w:r>
-                        <w:rPr>
-                          <w:rFonts w:ascii="Courier" w:hAnsi="Courier"/>
-                          <w:sz w:val="21"/>
-                          <w:szCs w:val="21"/>
-                        </w:rPr>
-                        <w:t xml:space="preserve">$ cd </w:t>
-                      </w:r>
-                      <w:proofErr w:type="spellStart"/>
-                      <w:r>
-                        <w:rPr>
-                          <w:rFonts w:ascii="Courier" w:hAnsi="Courier"/>
-                          <w:sz w:val="21"/>
-                          <w:szCs w:val="21"/>
-                        </w:rPr>
-                        <w:t>dist</w:t>
-                      </w:r>
-                      <w:proofErr w:type="spellEnd"/>
-                      <w:r>
-                        <w:rPr>
-                          <w:rFonts w:ascii="Courier" w:hAnsi="Courier"/>
-                          <w:sz w:val="21"/>
-                          <w:szCs w:val="21"/>
-                        </w:rPr>
-                        <w:t>/</w:t>
-                      </w:r>
-                      <w:proofErr w:type="spellStart"/>
-                      <w:r>
-                        <w:rPr>
-                          <w:rFonts w:ascii="Courier" w:hAnsi="Courier"/>
-                          <w:sz w:val="21"/>
-                          <w:szCs w:val="21"/>
-                        </w:rPr>
-                        <w:t>ghcSessionsScheduler</w:t>
-                      </w:r>
-                      <w:proofErr w:type="spellEnd"/>
-                      <w:r>
-                        <w:rPr>
-                          <w:rFonts w:ascii="Courier" w:hAnsi="Courier"/>
-                          <w:sz w:val="21"/>
-                          <w:szCs w:val="21"/>
-                        </w:rPr>
-                        <w:t>/</w:t>
+                        <w:t>8c85903a4bb6:front-end agathao$ cd dist/ghcSessionsScheduler/</w:t>
                       </w:r>
                     </w:p>
                   </w:txbxContent>
@@ -4170,7 +3134,6 @@
         </w:rPr>
         <w:t xml:space="preserve">the contents of the </w:t>
       </w:r>
-      <w:proofErr w:type="spellStart"/>
       <w:r>
         <w:rPr>
           <w:rFonts w:cstheme="minorHAnsi"/>
@@ -4178,7 +3141,6 @@
         </w:rPr>
         <w:t>ghcSessionsScheduler</w:t>
       </w:r>
-      <w:proofErr w:type="spellEnd"/>
       <w:r>
         <w:rPr>
           <w:rFonts w:cstheme="minorHAnsi"/>
@@ -4292,21 +3254,18 @@
         </w:rPr>
         <w:t>We suggest &lt;name&gt;</w:t>
       </w:r>
-      <w:proofErr w:type="spellStart"/>
       <w:r>
         <w:rPr>
           <w:rFonts w:cstheme="minorHAnsi"/>
         </w:rPr>
         <w:t>buildingserverlessapps</w:t>
       </w:r>
-      <w:proofErr w:type="spellEnd"/>
       <w:r>
         <w:rPr>
           <w:rFonts w:cstheme="minorHAnsi"/>
         </w:rPr>
         <w:t xml:space="preserve">. E.g.: </w:t>
       </w:r>
-      <w:proofErr w:type="spellStart"/>
       <w:r>
         <w:rPr>
           <w:rFonts w:cstheme="minorHAnsi"/>
@@ -4325,7 +3284,6 @@
         </w:rPr>
         <w:t>buildingserverlessapps</w:t>
       </w:r>
-      <w:proofErr w:type="spellEnd"/>
     </w:p>
     <w:p>
       <w:pPr>
@@ -5012,28 +3970,42 @@
         <w:rPr>
           <w:rFonts w:cstheme="minorHAnsi"/>
         </w:rPr>
-        <w:t xml:space="preserve">Select all files under the </w:t>
-      </w:r>
-      <w:proofErr w:type="spellStart"/>
-      <w:r>
-        <w:rPr>
-          <w:rFonts w:cstheme="minorHAnsi"/>
-          <w:b/>
+        <w:t xml:space="preserve">Select </w:t>
+      </w:r>
+      <w:r>
+        <w:rPr>
+          <w:rFonts w:cstheme="minorHAnsi"/>
+          <w:u w:val="single"/>
+        </w:rPr>
+        <w:t xml:space="preserve">all files under the </w:t>
+      </w:r>
+      <w:r>
+        <w:rPr>
+          <w:rFonts w:cstheme="minorHAnsi"/>
+          <w:b/>
+          <w:u w:val="single"/>
         </w:rPr>
         <w:t>ghcSessionsScheduler</w:t>
       </w:r>
-      <w:proofErr w:type="spellEnd"/>
-      <w:r>
-        <w:rPr>
-          <w:rFonts w:cstheme="minorHAnsi"/>
+      <w:r>
+        <w:rPr>
+          <w:rFonts w:cstheme="minorHAnsi"/>
+          <w:u w:val="single"/>
         </w:rPr>
         <w:t xml:space="preserve"> </w:t>
       </w:r>
       <w:r>
         <w:rPr>
           <w:rFonts w:cstheme="minorHAnsi"/>
-        </w:rPr>
-        <w:t xml:space="preserve">folder </w:t>
+          <w:u w:val="single"/>
+        </w:rPr>
+        <w:t>folder</w:t>
+      </w:r>
+      <w:r>
+        <w:rPr>
+          <w:rFonts w:cstheme="minorHAnsi"/>
+        </w:rPr>
+        <w:t xml:space="preserve"> </w:t>
       </w:r>
       <w:r>
         <w:rPr>
@@ -5058,6 +4030,12 @@
           <w:rFonts w:cstheme="minorHAnsi"/>
         </w:rPr>
         <w:t xml:space="preserve"> </w:t>
+      </w:r>
+      <w:r>
+        <w:rPr>
+          <w:rFonts w:cstheme="minorHAnsi"/>
+        </w:rPr>
+        <w:t>(Do not copy the folder itself. You should copy the files that are within the folder to the upload screen)</w:t>
       </w:r>
     </w:p>
     <w:p>
@@ -5292,7 +4270,7 @@
             <wp:docPr id="2" name="Picture 2">
               <a:extLst xmlns:a="http://schemas.openxmlformats.org/drawingml/2006/main">
                 <a:ext uri="{FF2B5EF4-FFF2-40B4-BE49-F238E27FC236}">
-                  <a16:creationId xmlns:a16="http://schemas.microsoft.com/office/drawing/2014/main" id="{283981D2-E819-174D-B112-14E3405307E9}"/>
+                  <a16:creationId xmlns:a16="http://schemas.microsoft.com/office/drawing/2014/main" xmlns:w16se="http://schemas.microsoft.com/office/word/2015/wordml/symex" xmlns:w16cid="http://schemas.microsoft.com/office/word/2016/wordml/cid" xmlns:w="http://schemas.openxmlformats.org/wordprocessingml/2006/main" xmlns:w10="urn:schemas-microsoft-com:office:word" xmlns:v="urn:schemas-microsoft-com:vml" xmlns:o="urn:schemas-microsoft-com:office:office" xmlns:am3d="http://schemas.microsoft.com/office/drawing/2017/model3d" xmlns:aink="http://schemas.microsoft.com/office/drawing/2016/ink" xmlns:cx8="http://schemas.microsoft.com/office/drawing/2016/5/14/chartex" xmlns:cx7="http://schemas.microsoft.com/office/drawing/2016/5/13/chartex" xmlns:cx6="http://schemas.microsoft.com/office/drawing/2016/5/12/chartex" xmlns:cx5="http://schemas.microsoft.com/office/drawing/2016/5/11/chartex" xmlns:cx4="http://schemas.microsoft.com/office/drawing/2016/5/10/chartex" xmlns:cx3="http://schemas.microsoft.com/office/drawing/2016/5/9/chartex" xmlns:cx2="http://schemas.microsoft.com/office/drawing/2015/10/21/chartex" xmlns:cx1="http://schemas.microsoft.com/office/drawing/2015/9/8/chartex" xmlns:cx="http://schemas.microsoft.com/office/drawing/2014/chartex" xmlns="" id="{283981D2-E819-174D-B112-14E3405307E9}"/>
                 </a:ext>
               </a:extLst>
             </wp:docPr>
@@ -5306,7 +4284,7 @@
                     <pic:cNvPr id="3" name="Picture 2">
                       <a:extLst>
                         <a:ext uri="{FF2B5EF4-FFF2-40B4-BE49-F238E27FC236}">
-                          <a16:creationId xmlns:a16="http://schemas.microsoft.com/office/drawing/2014/main" id="{283981D2-E819-174D-B112-14E3405307E9}"/>
+                          <a16:creationId xmlns:a16="http://schemas.microsoft.com/office/drawing/2014/main" xmlns:w16se="http://schemas.microsoft.com/office/word/2015/wordml/symex" xmlns:w16cid="http://schemas.microsoft.com/office/word/2016/wordml/cid" xmlns:w="http://schemas.openxmlformats.org/wordprocessingml/2006/main" xmlns:w10="urn:schemas-microsoft-com:office:word" xmlns:v="urn:schemas-microsoft-com:vml" xmlns:o="urn:schemas-microsoft-com:office:office" xmlns:am3d="http://schemas.microsoft.com/office/drawing/2017/model3d" xmlns:aink="http://schemas.microsoft.com/office/drawing/2016/ink" xmlns:cx8="http://schemas.microsoft.com/office/drawing/2016/5/14/chartex" xmlns:cx7="http://schemas.microsoft.com/office/drawing/2016/5/13/chartex" xmlns:cx6="http://schemas.microsoft.com/office/drawing/2016/5/12/chartex" xmlns:cx5="http://schemas.microsoft.com/office/drawing/2016/5/11/chartex" xmlns:cx4="http://schemas.microsoft.com/office/drawing/2016/5/10/chartex" xmlns:cx3="http://schemas.microsoft.com/office/drawing/2016/5/9/chartex" xmlns:cx2="http://schemas.microsoft.com/office/drawing/2015/10/21/chartex" xmlns:cx1="http://schemas.microsoft.com/office/drawing/2015/9/8/chartex" xmlns:cx="http://schemas.microsoft.com/office/drawing/2014/chartex" xmlns="" id="{283981D2-E819-174D-B112-14E3405307E9}"/>
                         </a:ext>
                       </a:extLst>
                     </pic:cNvPr>
@@ -5635,7 +4613,6 @@
         </w:rPr>
         <w:t xml:space="preserve">: </w:t>
       </w:r>
-      <w:proofErr w:type="spellStart"/>
       <w:r>
         <w:rPr>
           <w:rFonts w:ascii="Courier" w:hAnsi="Courier" w:cstheme="minorHAnsi"/>
@@ -5644,7 +4621,6 @@
         </w:rPr>
         <w:t>GHCSessions</w:t>
       </w:r>
-      <w:proofErr w:type="spellEnd"/>
     </w:p>
     <w:p>
       <w:pPr>
@@ -5782,7 +4758,23 @@
           <w:color w:val="000000" w:themeColor="text1"/>
           <w:shd w:val="clear" w:color="auto" w:fill="FFFFFF"/>
         </w:rPr>
-        <w:t xml:space="preserve">In the Secondary Indexes section, unselect the </w:t>
+        <w:t xml:space="preserve">In the </w:t>
+      </w:r>
+      <w:r>
+        <w:rPr>
+          <w:rFonts w:cstheme="minorHAnsi"/>
+          <w:color w:val="000000" w:themeColor="text1"/>
+          <w:shd w:val="clear" w:color="auto" w:fill="FFFFFF"/>
+        </w:rPr>
+        <w:t>Table settings</w:t>
+      </w:r>
+      <w:r>
+        <w:rPr>
+          <w:rFonts w:cstheme="minorHAnsi"/>
+          <w:color w:val="000000" w:themeColor="text1"/>
+          <w:shd w:val="clear" w:color="auto" w:fill="FFFFFF"/>
+        </w:rPr>
+        <w:t xml:space="preserve"> section, unselect the </w:t>
       </w:r>
       <w:r>
         <w:rPr>
@@ -5929,7 +4921,6 @@
         </w:rPr>
         <w:t xml:space="preserve">*:  </w:t>
       </w:r>
-      <w:proofErr w:type="spellStart"/>
       <w:r>
         <w:rPr>
           <w:rFonts w:ascii="Courier" w:hAnsi="Courier" w:cs="Arial"/>
@@ -5937,7 +4928,6 @@
         </w:rPr>
         <w:t>startDate</w:t>
       </w:r>
-      <w:proofErr w:type="spellEnd"/>
     </w:p>
     <w:p>
       <w:pPr>
@@ -5993,23 +4983,13 @@
         </w:rPr>
         <w:t xml:space="preserve">Your index name should be auto-filled: </w:t>
       </w:r>
-      <w:proofErr w:type="spellStart"/>
       <w:r>
         <w:rPr>
           <w:rFonts w:ascii="Courier" w:hAnsi="Courier" w:cs="Arial"/>
           <w:color w:val="000000" w:themeColor="text1"/>
           <w:shd w:val="clear" w:color="auto" w:fill="FFFFFF"/>
         </w:rPr>
-        <w:t>startDate</w:t>
-      </w:r>
-      <w:proofErr w:type="spellEnd"/>
-      <w:r>
-        <w:rPr>
-          <w:rFonts w:ascii="Courier" w:hAnsi="Courier" w:cs="Arial"/>
-          <w:color w:val="000000" w:themeColor="text1"/>
-          <w:shd w:val="clear" w:color="auto" w:fill="FFFFFF"/>
-        </w:rPr>
-        <w:t>-index</w:t>
+        <w:t>startDate-index</w:t>
       </w:r>
     </w:p>
     <w:p>
@@ -6551,7 +5531,6 @@
           <w:szCs w:val="26"/>
         </w:rPr>
       </w:pPr>
-      <w:proofErr w:type="spellStart"/>
       <w:r>
         <w:rPr>
           <w:rFonts w:asciiTheme="majorHAnsi" w:eastAsiaTheme="majorEastAsia" w:hAnsiTheme="majorHAnsi" w:cstheme="majorBidi"/>
@@ -6563,7 +5542,6 @@
         </w:rPr>
         <w:t>AddSessions</w:t>
       </w:r>
-      <w:proofErr w:type="spellEnd"/>
     </w:p>
     <w:p>
       <w:pPr>
@@ -6914,7 +5892,6 @@
         </w:rPr>
         <w:t xml:space="preserve">: </w:t>
       </w:r>
-      <w:proofErr w:type="spellStart"/>
       <w:r>
         <w:rPr>
           <w:rFonts w:ascii="Courier" w:hAnsi="Courier" w:cs="Arial"/>
@@ -6923,7 +5900,6 @@
         </w:rPr>
         <w:t>AddSessions</w:t>
       </w:r>
-      <w:proofErr w:type="spellEnd"/>
     </w:p>
     <w:p>
       <w:pPr>
@@ -7731,23 +6707,7 @@
           <w:rFonts w:cstheme="minorHAnsi"/>
           <w:color w:val="000000" w:themeColor="text1"/>
         </w:rPr>
-        <w:t xml:space="preserve"> </w:t>
-      </w:r>
-      <w:proofErr w:type="spellStart"/>
-      <w:r>
-        <w:rPr>
-          <w:rFonts w:cstheme="minorHAnsi"/>
-          <w:color w:val="000000" w:themeColor="text1"/>
-        </w:rPr>
-        <w:t>GHCSessions</w:t>
-      </w:r>
-      <w:proofErr w:type="spellEnd"/>
-      <w:r>
-        <w:rPr>
-          <w:rFonts w:cstheme="minorHAnsi"/>
-          <w:color w:val="000000" w:themeColor="text1"/>
-        </w:rPr>
-        <w:t xml:space="preserve"> table </w:t>
+        <w:t xml:space="preserve"> GHCSessions table </w:t>
       </w:r>
       <w:r>
         <w:rPr>
@@ -7894,23 +6854,7 @@
           <w:color w:val="000000" w:themeColor="text1"/>
         </w:rPr>
         <w:lastRenderedPageBreak/>
-        <w:t xml:space="preserve">You will also create a new file in the </w:t>
-      </w:r>
-      <w:proofErr w:type="spellStart"/>
-      <w:r>
-        <w:rPr>
-          <w:rFonts w:cstheme="minorHAnsi"/>
-          <w:color w:val="000000" w:themeColor="text1"/>
-        </w:rPr>
-        <w:t>AddSessions</w:t>
-      </w:r>
-      <w:proofErr w:type="spellEnd"/>
-      <w:r>
-        <w:rPr>
-          <w:rFonts w:cstheme="minorHAnsi"/>
-          <w:color w:val="000000" w:themeColor="text1"/>
-        </w:rPr>
-        <w:t xml:space="preserve"> directory. </w:t>
+        <w:t xml:space="preserve">You will also create a new file in the AddSessions directory. </w:t>
       </w:r>
       <w:r>
         <w:rPr>
@@ -8135,7 +7079,6 @@
         </w:rPr>
         <w:t xml:space="preserve">: </w:t>
       </w:r>
-      <w:proofErr w:type="spellStart"/>
       <w:r>
         <w:rPr>
           <w:rFonts w:ascii="Courier" w:hAnsi="Courier" w:cs="Arial"/>
@@ -8143,7 +7086,6 @@
         </w:rPr>
         <w:t>data.json</w:t>
       </w:r>
-      <w:proofErr w:type="spellEnd"/>
     </w:p>
     <w:p>
       <w:pPr>
@@ -8166,7 +7108,6 @@
         </w:rPr>
         <w:t xml:space="preserve">Make sure </w:t>
       </w:r>
-      <w:proofErr w:type="spellStart"/>
       <w:r>
         <w:rPr>
           <w:rFonts w:cs="Arial"/>
@@ -8175,7 +7116,6 @@
         </w:rPr>
         <w:t>AddSessions</w:t>
       </w:r>
-      <w:proofErr w:type="spellEnd"/>
       <w:r>
         <w:rPr>
           <w:rFonts w:cs="Arial"/>
@@ -8437,7 +7377,6 @@
         </w:rPr>
         <w:t xml:space="preserve">: </w:t>
       </w:r>
-      <w:proofErr w:type="spellStart"/>
       <w:r>
         <w:rPr>
           <w:rFonts w:ascii="Courier" w:hAnsi="Courier" w:cs="Arial"/>
@@ -8445,7 +7384,6 @@
         </w:rPr>
         <w:t>GHCSessions</w:t>
       </w:r>
-      <w:proofErr w:type="spellEnd"/>
     </w:p>
     <w:p>
       <w:pPr>
@@ -8505,7 +7443,6 @@
         </w:rPr>
         <w:t xml:space="preserve">: </w:t>
       </w:r>
-      <w:proofErr w:type="spellStart"/>
       <w:r>
         <w:rPr>
           <w:rFonts w:ascii="Courier" w:hAnsi="Courier" w:cs="Arial"/>
@@ -8513,7 +7450,6 @@
         </w:rPr>
         <w:t>isCorsDefined</w:t>
       </w:r>
-      <w:proofErr w:type="spellEnd"/>
     </w:p>
     <w:p>
       <w:pPr>
@@ -8908,7 +7844,6 @@
         </w:rPr>
         <w:t xml:space="preserve"> type </w:t>
       </w:r>
-      <w:proofErr w:type="spellStart"/>
       <w:r>
         <w:rPr>
           <w:rFonts w:cstheme="minorHAnsi"/>
@@ -8925,7 +7860,6 @@
         </w:rPr>
         <w:t>able</w:t>
       </w:r>
-      <w:proofErr w:type="spellEnd"/>
       <w:r>
         <w:rPr>
           <w:rFonts w:cstheme="minorHAnsi"/>
@@ -9293,7 +8227,6 @@
           <w:szCs w:val="26"/>
         </w:rPr>
       </w:pPr>
-      <w:proofErr w:type="spellStart"/>
       <w:r>
         <w:rPr>
           <w:rFonts w:asciiTheme="majorHAnsi" w:eastAsiaTheme="majorEastAsia" w:hAnsiTheme="majorHAnsi" w:cstheme="majorBidi"/>
@@ -9305,7 +8238,6 @@
         </w:rPr>
         <w:t>GetAllSessions</w:t>
       </w:r>
-      <w:proofErr w:type="spellEnd"/>
     </w:p>
     <w:p>
       <w:pPr>
@@ -9361,27 +8293,7 @@
           <w:color w:val="000000" w:themeColor="text1"/>
           <w:shd w:val="clear" w:color="auto" w:fill="FFFFFF"/>
         </w:rPr>
-        <w:t xml:space="preserve"> from the </w:t>
-      </w:r>
-      <w:proofErr w:type="spellStart"/>
-      <w:r>
-        <w:rPr>
-          <w:rFonts w:cstheme="minorHAnsi"/>
-          <w:bCs/>
-          <w:color w:val="000000" w:themeColor="text1"/>
-          <w:shd w:val="clear" w:color="auto" w:fill="FFFFFF"/>
-        </w:rPr>
-        <w:t>GHCSessions</w:t>
-      </w:r>
-      <w:proofErr w:type="spellEnd"/>
-      <w:r>
-        <w:rPr>
-          <w:rFonts w:cstheme="minorHAnsi"/>
-          <w:bCs/>
-          <w:color w:val="000000" w:themeColor="text1"/>
-          <w:shd w:val="clear" w:color="auto" w:fill="FFFFFF"/>
-        </w:rPr>
-        <w:t xml:space="preserve"> DynamoDB table. </w:t>
+        <w:t xml:space="preserve"> from the GHCSessions DynamoDB table. </w:t>
       </w:r>
     </w:p>
     <w:p>
@@ -9614,7 +8526,6 @@
         </w:rPr>
         <w:t xml:space="preserve">: </w:t>
       </w:r>
-      <w:proofErr w:type="spellStart"/>
       <w:r>
         <w:rPr>
           <w:rFonts w:ascii="Courier" w:hAnsi="Courier" w:cs="Arial"/>
@@ -9631,7 +8542,6 @@
         </w:rPr>
         <w:t>Sessions</w:t>
       </w:r>
-      <w:proofErr w:type="spellEnd"/>
     </w:p>
     <w:p>
       <w:pPr>
@@ -9766,7 +8676,6 @@
         </w:rPr>
         <w:t xml:space="preserve">: </w:t>
       </w:r>
-      <w:proofErr w:type="spellStart"/>
       <w:r>
         <w:rPr>
           <w:rFonts w:ascii="Courier" w:hAnsi="Courier" w:cs="Arial"/>
@@ -9774,7 +8683,6 @@
         </w:rPr>
         <w:t>lambda_basic_execution</w:t>
       </w:r>
-      <w:proofErr w:type="spellEnd"/>
     </w:p>
     <w:p>
       <w:pPr>
@@ -9958,23 +8866,7 @@
           <w:rFonts w:cstheme="minorHAnsi"/>
           <w:color w:val="000000" w:themeColor="text1"/>
         </w:rPr>
-        <w:t xml:space="preserve">The code at this link contains the logic to retrieve all the session data in </w:t>
-      </w:r>
-      <w:proofErr w:type="spellStart"/>
-      <w:r>
-        <w:rPr>
-          <w:rFonts w:cstheme="minorHAnsi"/>
-          <w:color w:val="000000" w:themeColor="text1"/>
-        </w:rPr>
-        <w:t>GHCSessions</w:t>
-      </w:r>
-      <w:proofErr w:type="spellEnd"/>
-      <w:r>
-        <w:rPr>
-          <w:rFonts w:cstheme="minorHAnsi"/>
-          <w:color w:val="000000" w:themeColor="text1"/>
-        </w:rPr>
-        <w:t xml:space="preserve"> table through a DynamoDB scan call. T</w:t>
+        <w:t>The code at this link contains the logic to retrieve all the session data in GHCSessions table through a DynamoDB scan call. T</w:t>
       </w:r>
       <w:r>
         <w:rPr>
@@ -10224,7 +9116,6 @@
         </w:rPr>
         <w:t xml:space="preserve">: </w:t>
       </w:r>
-      <w:proofErr w:type="spellStart"/>
       <w:r>
         <w:rPr>
           <w:rFonts w:ascii="Courier" w:hAnsi="Courier" w:cs="Arial"/>
@@ -10232,7 +9123,6 @@
         </w:rPr>
         <w:t>GHCSessions</w:t>
       </w:r>
-      <w:proofErr w:type="spellEnd"/>
     </w:p>
     <w:p>
       <w:pPr>
@@ -10292,7 +9182,6 @@
         </w:rPr>
         <w:t xml:space="preserve">: </w:t>
       </w:r>
-      <w:proofErr w:type="spellStart"/>
       <w:r>
         <w:rPr>
           <w:rFonts w:ascii="Courier" w:hAnsi="Courier" w:cs="Arial"/>
@@ -10300,7 +9189,6 @@
         </w:rPr>
         <w:t>isCorsDefined</w:t>
       </w:r>
-      <w:proofErr w:type="spellEnd"/>
     </w:p>
     <w:p>
       <w:pPr>
@@ -10572,7 +9460,6 @@
         </w:rPr>
         <w:t xml:space="preserve"> type </w:t>
       </w:r>
-      <w:proofErr w:type="spellStart"/>
       <w:r>
         <w:rPr>
           <w:rFonts w:ascii="Courier" w:hAnsi="Courier" w:cstheme="minorHAnsi"/>
@@ -10581,7 +9468,6 @@
         </w:rPr>
         <w:t>TestGetAllSessions</w:t>
       </w:r>
-      <w:proofErr w:type="spellEnd"/>
       <w:r>
         <w:rPr>
           <w:rFonts w:ascii="Calibri" w:hAnsi="Calibri" w:cstheme="minorHAnsi"/>
@@ -10883,7 +9769,6 @@
           <w:szCs w:val="26"/>
         </w:rPr>
       </w:pPr>
-      <w:proofErr w:type="spellStart"/>
       <w:r>
         <w:rPr>
           <w:rFonts w:asciiTheme="majorHAnsi" w:eastAsiaTheme="majorEastAsia" w:hAnsiTheme="majorHAnsi" w:cstheme="majorBidi"/>
@@ -10895,7 +9780,6 @@
         </w:rPr>
         <w:t>UpdateSession</w:t>
       </w:r>
-      <w:proofErr w:type="spellEnd"/>
     </w:p>
     <w:p>
       <w:pPr>
@@ -10905,14 +9789,12 @@
       <w:r>
         <w:t xml:space="preserve">This last Lambda will be used to update existing sessions in the DynamoDB </w:t>
       </w:r>
-      <w:proofErr w:type="spellStart"/>
       <w:r>
         <w:rPr>
           <w:b/>
         </w:rPr>
         <w:t>GHCSessions</w:t>
       </w:r>
-      <w:proofErr w:type="spellEnd"/>
       <w:r>
         <w:t xml:space="preserve"> table. </w:t>
       </w:r>
@@ -11148,7 +10030,6 @@
         </w:rPr>
         <w:t xml:space="preserve">: </w:t>
       </w:r>
-      <w:proofErr w:type="spellStart"/>
       <w:r>
         <w:rPr>
           <w:rFonts w:ascii="Courier" w:hAnsi="Courier" w:cs="Arial"/>
@@ -11157,7 +10038,6 @@
         </w:rPr>
         <w:t>UpdateSession</w:t>
       </w:r>
-      <w:proofErr w:type="spellEnd"/>
     </w:p>
     <w:p>
       <w:pPr>
@@ -11282,7 +10162,6 @@
         </w:rPr>
         <w:t xml:space="preserve">: </w:t>
       </w:r>
-      <w:proofErr w:type="spellStart"/>
       <w:r>
         <w:rPr>
           <w:rFonts w:ascii="Courier" w:hAnsi="Courier" w:cs="Arial"/>
@@ -11291,7 +10170,6 @@
         </w:rPr>
         <w:t>lambda_basic_execution</w:t>
       </w:r>
-      <w:proofErr w:type="spellEnd"/>
     </w:p>
     <w:p>
       <w:pPr>
@@ -11401,23 +10279,7 @@
           <w:rFonts w:cstheme="minorHAnsi"/>
           <w:color w:val="000000" w:themeColor="text1"/>
         </w:rPr>
-        <w:t xml:space="preserve">The code at this link contains the logic to update an existing item in the </w:t>
-      </w:r>
-      <w:proofErr w:type="spellStart"/>
-      <w:r>
-        <w:rPr>
-          <w:rFonts w:cstheme="minorHAnsi"/>
-          <w:color w:val="000000" w:themeColor="text1"/>
-        </w:rPr>
-        <w:t>GHCSessions</w:t>
-      </w:r>
-      <w:proofErr w:type="spellEnd"/>
-      <w:r>
-        <w:rPr>
-          <w:rFonts w:cstheme="minorHAnsi"/>
-          <w:color w:val="000000" w:themeColor="text1"/>
-        </w:rPr>
-        <w:t xml:space="preserve"> table. </w:t>
+        <w:t xml:space="preserve">The code at this link contains the logic to update an existing item in the GHCSessions table. </w:t>
       </w:r>
       <w:r>
         <w:rPr>
@@ -11459,39 +10321,7 @@
           <w:rFonts w:cstheme="minorHAnsi"/>
           <w:color w:val="000000" w:themeColor="text1"/>
         </w:rPr>
-        <w:t xml:space="preserve"> the </w:t>
-      </w:r>
-      <w:proofErr w:type="spellStart"/>
-      <w:r>
-        <w:rPr>
-          <w:rFonts w:cstheme="minorHAnsi"/>
-          <w:color w:val="000000" w:themeColor="text1"/>
-        </w:rPr>
-        <w:t>isSelected</w:t>
-      </w:r>
-      <w:proofErr w:type="spellEnd"/>
-      <w:r>
-        <w:rPr>
-          <w:rFonts w:cstheme="minorHAnsi"/>
-          <w:color w:val="000000" w:themeColor="text1"/>
-        </w:rPr>
-        <w:t xml:space="preserve"> attribute- has changed. This is the code that gets invoked when an item is added to your GHC calendar. Once the update completes, then the code will query the secondary index- </w:t>
-      </w:r>
-      <w:proofErr w:type="spellStart"/>
-      <w:r>
-        <w:rPr>
-          <w:rFonts w:cstheme="minorHAnsi"/>
-          <w:color w:val="000000" w:themeColor="text1"/>
-        </w:rPr>
-        <w:t>startDate</w:t>
-      </w:r>
-      <w:proofErr w:type="spellEnd"/>
-      <w:r>
-        <w:rPr>
-          <w:rFonts w:cstheme="minorHAnsi"/>
-          <w:color w:val="000000" w:themeColor="text1"/>
-        </w:rPr>
-        <w:t xml:space="preserve">-index- that we created when we created the DynamoDB table. It will query all the sessions that occur the same day as the session, and of those, it will </w:t>
+        <w:t xml:space="preserve"> the isSelected attribute- has changed. This is the code that gets invoked when an item is added to your GHC calendar. Once the update completes, then the code will query the secondary index- startDate-index- that we created when we created the DynamoDB table. It will query all the sessions that occur the same day as the session, and of those, it will </w:t>
       </w:r>
       <w:r>
         <w:rPr>
@@ -11505,23 +10335,7 @@
           <w:rFonts w:cstheme="minorHAnsi"/>
           <w:color w:val="000000" w:themeColor="text1"/>
         </w:rPr>
-        <w:t xml:space="preserve"> any overlapping sessions as conflicts using a </w:t>
-      </w:r>
-      <w:proofErr w:type="spellStart"/>
-      <w:r>
-        <w:rPr>
-          <w:rFonts w:cstheme="minorHAnsi"/>
-          <w:color w:val="000000" w:themeColor="text1"/>
-        </w:rPr>
-        <w:t>hasConflict</w:t>
-      </w:r>
-      <w:proofErr w:type="spellEnd"/>
-      <w:r>
-        <w:rPr>
-          <w:rFonts w:cstheme="minorHAnsi"/>
-          <w:color w:val="000000" w:themeColor="text1"/>
-        </w:rPr>
-        <w:t xml:space="preserve"> flag. The code sends a success HTTP response once this whole process is complete. </w:t>
+        <w:t xml:space="preserve"> any overlapping sessions as conflicts using a hasConflict flag. The code sends a success HTTP response once this whole process is complete. </w:t>
       </w:r>
     </w:p>
     <w:p>
@@ -11623,7 +10437,6 @@
       <w:r>
         <w:t xml:space="preserve">Setup the </w:t>
       </w:r>
-      <w:proofErr w:type="spellStart"/>
       <w:r>
         <w:rPr>
           <w:rFonts w:cstheme="minorHAnsi"/>
@@ -11633,7 +10446,6 @@
         </w:rPr>
         <w:t>UpdateSession</w:t>
       </w:r>
-      <w:proofErr w:type="spellEnd"/>
       <w:r>
         <w:rPr>
           <w:rFonts w:cstheme="minorHAnsi"/>
@@ -11694,7 +10506,6 @@
         </w:rPr>
         <w:t xml:space="preserve"> as </w:t>
       </w:r>
-      <w:proofErr w:type="spellStart"/>
       <w:r>
         <w:rPr>
           <w:rFonts w:cstheme="minorHAnsi"/>
@@ -11704,7 +10515,6 @@
         </w:rPr>
         <w:t>GetAllSessions</w:t>
       </w:r>
-      <w:proofErr w:type="spellEnd"/>
       <w:r>
         <w:rPr>
           <w:rFonts w:cstheme="minorHAnsi"/>
@@ -11780,7 +10590,6 @@
         </w:rPr>
         <w:t xml:space="preserve">: </w:t>
       </w:r>
-      <w:proofErr w:type="spellStart"/>
       <w:r>
         <w:rPr>
           <w:rFonts w:ascii="Courier" w:hAnsi="Courier" w:cs="Arial"/>
@@ -11789,7 +10598,6 @@
         </w:rPr>
         <w:t>GHCSessions</w:t>
       </w:r>
-      <w:proofErr w:type="spellEnd"/>
     </w:p>
     <w:p>
       <w:pPr>
@@ -11851,7 +10659,6 @@
         </w:rPr>
         <w:t xml:space="preserve">: </w:t>
       </w:r>
-      <w:proofErr w:type="spellStart"/>
       <w:r>
         <w:rPr>
           <w:rFonts w:ascii="Courier" w:hAnsi="Courier" w:cs="Arial"/>
@@ -11860,7 +10667,6 @@
         </w:rPr>
         <w:t>isCorsDefined</w:t>
       </w:r>
-      <w:proofErr w:type="spellEnd"/>
     </w:p>
     <w:p>
       <w:pPr>
@@ -12258,10 +11064,9 @@
         </w:rPr>
         <w:t xml:space="preserve">: </w:t>
       </w:r>
-      <w:proofErr w:type="spellStart"/>
-      <w:r>
-        <w:rPr>
-          <w:rFonts w:ascii="Calibri" w:hAnsi="Calibri" w:cs="Arial"/>
+      <w:r>
+        <w:rPr>
+          <w:rFonts w:ascii="Courier" w:hAnsi="Courier" w:cs="Arial"/>
           <w:color w:val="000000" w:themeColor="text1"/>
           <w:shd w:val="clear" w:color="auto" w:fill="FFFFFF"/>
         </w:rPr>
@@ -12283,7 +11088,6 @@
         </w:rPr>
         <w:t>essions</w:t>
       </w:r>
-      <w:proofErr w:type="spellEnd"/>
       <w:r>
         <w:rPr>
           <w:rFonts w:ascii="Courier" w:hAnsi="Courier" w:cs="Arial"/>
@@ -12333,23 +11137,13 @@
         </w:rPr>
         <w:t xml:space="preserve">API to interact with the </w:t>
       </w:r>
-      <w:proofErr w:type="spellStart"/>
       <w:r>
         <w:rPr>
           <w:rFonts w:ascii="Courier" w:hAnsi="Courier" w:cs="Arial"/>
           <w:color w:val="000000" w:themeColor="text1"/>
           <w:shd w:val="clear" w:color="auto" w:fill="FFFFFF"/>
         </w:rPr>
-        <w:t>GHCSessions</w:t>
-      </w:r>
-      <w:proofErr w:type="spellEnd"/>
-      <w:r>
-        <w:rPr>
-          <w:rFonts w:ascii="Courier" w:hAnsi="Courier" w:cs="Arial"/>
-          <w:color w:val="000000" w:themeColor="text1"/>
-          <w:shd w:val="clear" w:color="auto" w:fill="FFFFFF"/>
-        </w:rPr>
-        <w:t xml:space="preserve"> </w:t>
+        <w:t xml:space="preserve">GHCSessions </w:t>
       </w:r>
       <w:r>
         <w:rPr>
@@ -12780,14 +11574,12 @@
         </w:rPr>
         <w:t xml:space="preserve">, enter the name of the function that we created earlier that gets all the sessions in the table – </w:t>
       </w:r>
-      <w:proofErr w:type="spellStart"/>
       <w:r>
         <w:rPr>
           <w:rFonts w:ascii="Courier" w:hAnsi="Courier" w:cs="Arial"/>
         </w:rPr>
         <w:t>GetAllSessions</w:t>
       </w:r>
-      <w:proofErr w:type="spellEnd"/>
     </w:p>
     <w:p>
       <w:pPr>
@@ -13378,7 +12170,10 @@
         <w:jc w:val="both"/>
       </w:pPr>
       <w:r>
-        <w:t xml:space="preserve">If you </w:t>
+        <w:t>While you are in the Stages page for your API, i</w:t>
+      </w:r>
+      <w:r>
+        <w:t xml:space="preserve">f you </w:t>
       </w:r>
       <w:r>
         <w:t xml:space="preserve">select the small arrow next to </w:t>
@@ -13387,7 +12182,13 @@
         <w:rPr>
           <w:b/>
         </w:rPr>
-        <w:t>Prod</w:t>
+        <w:t>p</w:t>
+      </w:r>
+      <w:r>
+        <w:rPr>
+          <w:b/>
+        </w:rPr>
+        <w:t>rod</w:t>
       </w:r>
       <w:r>
         <w:t xml:space="preserve">, you should be able to see your Resource Tree you created earlier. </w:t>
@@ -13547,7 +12348,6 @@
         </w:rPr>
         <w:t xml:space="preserve">update an item in the </w:t>
       </w:r>
-      <w:proofErr w:type="spellStart"/>
       <w:r>
         <w:rPr>
           <w:rFonts w:ascii="Calibri" w:hAnsi="Calibri"/>
@@ -13555,7 +12355,6 @@
         </w:rPr>
         <w:t>GHCSessions</w:t>
       </w:r>
-      <w:proofErr w:type="spellEnd"/>
       <w:r>
         <w:rPr>
           <w:rFonts w:ascii="Calibri" w:hAnsi="Calibri"/>
@@ -13587,7 +12386,6 @@
         </w:rPr>
         <w:t xml:space="preserve">Click on the </w:t>
       </w:r>
-      <w:proofErr w:type="spellStart"/>
       <w:r>
         <w:rPr>
           <w:rFonts w:ascii="Calibri" w:hAnsi="Calibri" w:cstheme="minorHAnsi"/>
@@ -13597,7 +12395,6 @@
         </w:rPr>
         <w:t>ghcSessions</w:t>
       </w:r>
-      <w:proofErr w:type="spellEnd"/>
       <w:r>
         <w:rPr>
           <w:rFonts w:ascii="Calibri" w:hAnsi="Calibri" w:cstheme="minorHAnsi"/>
@@ -14269,14 +13066,12 @@
         </w:rPr>
         <w:t xml:space="preserve">, enter the name of the first function that we created earlier that gets all the sessions in the table – </w:t>
       </w:r>
-      <w:proofErr w:type="spellStart"/>
       <w:r>
         <w:rPr>
           <w:rFonts w:ascii="Courier" w:hAnsi="Courier" w:cs="Arial"/>
         </w:rPr>
         <w:t>UpdateSession</w:t>
       </w:r>
-      <w:proofErr w:type="spellEnd"/>
     </w:p>
     <w:p>
       <w:pPr>
@@ -14896,39 +13691,21 @@
       <w:r>
         <w:t xml:space="preserve">folder with your front end code, open the </w:t>
       </w:r>
-      <w:proofErr w:type="spellStart"/>
-      <w:r>
-        <w:rPr>
-          <w:b/>
-        </w:rPr>
-        <w:t>src</w:t>
-      </w:r>
-      <w:proofErr w:type="spellEnd"/>
-      <w:r>
-        <w:rPr>
-          <w:b/>
-        </w:rPr>
-        <w:t xml:space="preserve"> &gt; app</w:t>
+      <w:r>
+        <w:rPr>
+          <w:b/>
+        </w:rPr>
+        <w:t>src &gt; app</w:t>
       </w:r>
       <w:r>
         <w:t xml:space="preserve"> folder and then edit the </w:t>
       </w:r>
-      <w:proofErr w:type="spellStart"/>
-      <w:proofErr w:type="gramStart"/>
-      <w:r>
-        <w:rPr>
-          <w:b/>
-        </w:rPr>
-        <w:t>sessions.service</w:t>
-      </w:r>
-      <w:proofErr w:type="gramEnd"/>
-      <w:r>
-        <w:rPr>
-          <w:b/>
-        </w:rPr>
-        <w:t>.ts</w:t>
-      </w:r>
-      <w:proofErr w:type="spellEnd"/>
+      <w:r>
+        <w:rPr>
+          <w:b/>
+        </w:rPr>
+        <w:t>sessions.service.ts</w:t>
+      </w:r>
       <w:r>
         <w:t xml:space="preserve"> file with any text editor that you have. </w:t>
       </w:r>
@@ -14944,15 +13721,7 @@
         <w:jc w:val="both"/>
       </w:pPr>
       <w:r>
-        <w:t xml:space="preserve">The </w:t>
-      </w:r>
-      <w:proofErr w:type="spellStart"/>
-      <w:r>
-        <w:t>sessions.service.ts</w:t>
-      </w:r>
-      <w:proofErr w:type="spellEnd"/>
-      <w:r>
-        <w:t xml:space="preserve"> file contains the code responsible for retrieving and updating session data so that it can be used by the rest of the application.</w:t>
+        <w:t>The sessions.service.ts file contains the code responsible for retrieving and updating session data so that it can be used by the rest of the application.</w:t>
       </w:r>
     </w:p>
     <w:p>
@@ -14979,85 +13748,104 @@
           <w:rFonts w:ascii="Courier" w:hAnsi="Courier"/>
           <w:b/>
         </w:rPr>
+        <w:t xml:space="preserve"> getSessionsUrl</w:t>
+      </w:r>
+      <w:r>
+        <w:t>. A</w:t>
+      </w:r>
+      <w:r>
+        <w:t xml:space="preserve">ssign to it the URL for the </w:t>
+      </w:r>
+      <w:r>
+        <w:rPr>
+          <w:b/>
+        </w:rPr>
+        <w:t>get-all-</w:t>
+      </w:r>
+      <w:r>
+        <w:rPr>
+          <w:b/>
+        </w:rPr>
+        <w:t>sessions</w:t>
+      </w:r>
+      <w:r>
+        <w:rPr>
+          <w:b/>
+        </w:rPr>
         <w:t xml:space="preserve"> </w:t>
       </w:r>
-      <w:proofErr w:type="spellStart"/>
-      <w:r>
+      <w:r>
+        <w:t>API</w:t>
+      </w:r>
+      <w:r>
+        <w:t xml:space="preserve"> that you created on Section 5.a. </w:t>
+      </w:r>
+      <w:r>
+        <w:t xml:space="preserve">The URL was located on the </w:t>
+      </w:r>
+      <w:r>
+        <w:rPr>
+          <w:b/>
+        </w:rPr>
+        <w:t>get-all-</w:t>
+      </w:r>
+      <w:r>
+        <w:rPr>
+          <w:b/>
+        </w:rPr>
+        <w:t>sessions</w:t>
+      </w:r>
+      <w:r>
+        <w:rPr>
+          <w:b/>
+        </w:rPr>
+        <w:t xml:space="preserve"> </w:t>
+      </w:r>
+      <w:r>
+        <w:t xml:space="preserve">API Gateway dashboard on the </w:t>
+      </w:r>
+      <w:r>
+        <w:rPr>
+          <w:b/>
+        </w:rPr>
+        <w:t>Stages</w:t>
+      </w:r>
+      <w:r>
+        <w:t xml:space="preserve"> page (select the GET method under the </w:t>
+      </w:r>
+      <w:r>
+        <w:rPr>
+          <w:b/>
+        </w:rPr>
+        <w:t>prod</w:t>
+      </w:r>
+      <w:r>
+        <w:t xml:space="preserve"> stage to see the URL shaded in blue).</w:t>
+      </w:r>
+    </w:p>
+    <w:p>
+      <w:pPr>
+        <w:pStyle w:val="ListParagraph"/>
+        <w:spacing w:line="240" w:lineRule="auto"/>
+        <w:ind w:left="1440"/>
+        <w:jc w:val="both"/>
+      </w:pPr>
+    </w:p>
+    <w:p>
+      <w:pPr>
+        <w:pStyle w:val="ListParagraph"/>
+        <w:spacing w:line="240" w:lineRule="auto"/>
+        <w:ind w:left="1440"/>
+        <w:jc w:val="both"/>
         <w:rPr>
           <w:rFonts w:ascii="Courier" w:hAnsi="Courier"/>
-          <w:b/>
-        </w:rPr>
-        <w:t>getSessionsUrl</w:t>
-      </w:r>
-      <w:proofErr w:type="spellEnd"/>
-      <w:r>
-        <w:t>. A</w:t>
-      </w:r>
-      <w:r>
-        <w:t xml:space="preserve">ssign to it the URL for the </w:t>
-      </w:r>
-      <w:r>
-        <w:rPr>
-          <w:b/>
-        </w:rPr>
-        <w:t>get-all-</w:t>
-      </w:r>
-      <w:r>
-        <w:rPr>
-          <w:b/>
-        </w:rPr>
-        <w:t>sessions</w:t>
-      </w:r>
-      <w:r>
-        <w:rPr>
-          <w:b/>
-        </w:rPr>
-        <w:t xml:space="preserve"> </w:t>
-      </w:r>
-      <w:r>
-        <w:t>API</w:t>
-      </w:r>
-      <w:r>
-        <w:t xml:space="preserve"> that you created on Section 5.a. </w:t>
-      </w:r>
-    </w:p>
-    <w:p>
-      <w:pPr>
-        <w:pStyle w:val="ListParagraph"/>
-        <w:spacing w:line="240" w:lineRule="auto"/>
-        <w:ind w:left="1440"/>
-        <w:jc w:val="both"/>
-      </w:pPr>
-    </w:p>
-    <w:p>
-      <w:pPr>
-        <w:pStyle w:val="ListParagraph"/>
-        <w:spacing w:line="240" w:lineRule="auto"/>
-        <w:ind w:left="1440"/>
-        <w:jc w:val="both"/>
+        </w:rPr>
+      </w:pPr>
+      <w:r>
         <w:rPr>
           <w:rFonts w:ascii="Courier" w:hAnsi="Courier"/>
         </w:rPr>
-      </w:pPr>
-      <w:r>
-        <w:rPr>
-          <w:rFonts w:ascii="Courier" w:hAnsi="Courier"/>
-        </w:rPr>
-        <w:t xml:space="preserve">private </w:t>
-      </w:r>
-      <w:proofErr w:type="spellStart"/>
-      <w:r>
-        <w:rPr>
-          <w:rFonts w:ascii="Courier" w:hAnsi="Courier"/>
-        </w:rPr>
-        <w:t>getSessionsUrl</w:t>
-      </w:r>
-      <w:proofErr w:type="spellEnd"/>
-      <w:r>
-        <w:rPr>
-          <w:rFonts w:ascii="Courier" w:hAnsi="Courier"/>
-        </w:rPr>
-        <w:t xml:space="preserve"> = 'https://liks2l9a0b.execute-api.us-east-1.amazonaws.com/Stage/ghcsessions';</w:t>
+        <w:t>private getSessionsUrl = 'https://liks2l9a0b.execute-api.us-east-1.amazonaws.com/Stage/ghcsessions';</w:t>
       </w:r>
     </w:p>
     <w:p>
@@ -15082,7 +13870,6 @@
         <w:jc w:val="both"/>
       </w:pPr>
       <w:r>
-        <w:lastRenderedPageBreak/>
         <w:t>On the</w:t>
       </w:r>
       <w:r>
@@ -15096,82 +13883,110 @@
           <w:rFonts w:ascii="Courier" w:hAnsi="Courier"/>
           <w:b/>
         </w:rPr>
+        <w:t xml:space="preserve"> updateSessionsBaseUrl</w:t>
+      </w:r>
+      <w:r>
+        <w:t xml:space="preserve">. Assign to it the URL for the </w:t>
+      </w:r>
+      <w:r>
+        <w:rPr>
+          <w:b/>
+        </w:rPr>
+        <w:t>update-</w:t>
+      </w:r>
+      <w:r>
+        <w:rPr>
+          <w:b/>
+        </w:rPr>
+        <w:t>session</w:t>
+      </w:r>
+      <w:r>
+        <w:rPr>
+          <w:b/>
+        </w:rPr>
         <w:t xml:space="preserve"> </w:t>
       </w:r>
-      <w:proofErr w:type="spellStart"/>
-      <w:r>
+      <w:r>
+        <w:t>API</w:t>
+      </w:r>
+      <w:r>
+        <w:t xml:space="preserve"> that you created on Section 5.b.</w:t>
+      </w:r>
+      <w:r>
+        <w:t xml:space="preserve"> </w:t>
+      </w:r>
+      <w:r>
+        <w:t xml:space="preserve">The URL was located on the </w:t>
+      </w:r>
+      <w:r>
+        <w:rPr>
+          <w:b/>
+        </w:rPr>
+        <w:t>get-all-</w:t>
+      </w:r>
+      <w:r>
+        <w:rPr>
+          <w:b/>
+        </w:rPr>
+        <w:t>sessions</w:t>
+      </w:r>
+      <w:r>
+        <w:rPr>
+          <w:b/>
+        </w:rPr>
+        <w:t xml:space="preserve"> </w:t>
+      </w:r>
+      <w:r>
+        <w:t xml:space="preserve">API Gateway dashboard on the </w:t>
+      </w:r>
+      <w:r>
+        <w:rPr>
+          <w:b/>
+        </w:rPr>
+        <w:t>Stages</w:t>
+      </w:r>
+      <w:r>
+        <w:t xml:space="preserve"> page (select the </w:t>
+      </w:r>
+      <w:r>
+        <w:t>POST</w:t>
+      </w:r>
+      <w:r>
+        <w:t xml:space="preserve"> method under the </w:t>
+      </w:r>
+      <w:r>
+        <w:rPr>
+          <w:b/>
+        </w:rPr>
+        <w:t>prod</w:t>
+      </w:r>
+      <w:r>
+        <w:t xml:space="preserve"> stage to see the URL shaded in blue).</w:t>
+      </w:r>
+    </w:p>
+    <w:p>
+      <w:pPr>
+        <w:pStyle w:val="ListParagraph"/>
+        <w:spacing w:line="240" w:lineRule="auto"/>
+        <w:ind w:left="1440"/>
+        <w:jc w:val="both"/>
+      </w:pPr>
+    </w:p>
+    <w:p>
+      <w:pPr>
+        <w:pStyle w:val="ListParagraph"/>
+        <w:spacing w:line="240" w:lineRule="auto"/>
+        <w:ind w:left="1440"/>
+        <w:jc w:val="both"/>
         <w:rPr>
           <w:rFonts w:ascii="Courier" w:hAnsi="Courier"/>
-          <w:b/>
-        </w:rPr>
-        <w:t>updateSessionsBaseUrl</w:t>
-      </w:r>
-      <w:proofErr w:type="spellEnd"/>
-      <w:r>
-        <w:t xml:space="preserve">. Assign to it the URL for the </w:t>
-      </w:r>
-      <w:r>
-        <w:rPr>
-          <w:b/>
-        </w:rPr>
-        <w:t>update-</w:t>
-      </w:r>
-      <w:r>
-        <w:rPr>
-          <w:b/>
-        </w:rPr>
-        <w:t>session</w:t>
-      </w:r>
-      <w:r>
-        <w:rPr>
-          <w:b/>
-        </w:rPr>
-        <w:t xml:space="preserve"> </w:t>
-      </w:r>
-      <w:r>
-        <w:t>API</w:t>
-      </w:r>
-      <w:r>
-        <w:t xml:space="preserve"> that you created on Section 5.b.</w:t>
-      </w:r>
-    </w:p>
-    <w:p>
-      <w:pPr>
-        <w:pStyle w:val="ListParagraph"/>
-        <w:spacing w:line="240" w:lineRule="auto"/>
-        <w:ind w:left="1440"/>
-        <w:jc w:val="both"/>
-      </w:pPr>
-    </w:p>
-    <w:p>
-      <w:pPr>
-        <w:pStyle w:val="ListParagraph"/>
-        <w:spacing w:line="240" w:lineRule="auto"/>
-        <w:ind w:left="1440"/>
-        <w:jc w:val="both"/>
+        </w:rPr>
+      </w:pPr>
+      <w:r>
         <w:rPr>
           <w:rFonts w:ascii="Courier" w:hAnsi="Courier"/>
         </w:rPr>
-      </w:pPr>
-      <w:r>
-        <w:rPr>
-          <w:rFonts w:ascii="Courier" w:hAnsi="Courier"/>
-        </w:rPr>
-        <w:t xml:space="preserve">private </w:t>
-      </w:r>
-      <w:proofErr w:type="spellStart"/>
-      <w:r>
-        <w:rPr>
-          <w:rFonts w:ascii="Courier" w:hAnsi="Courier"/>
-        </w:rPr>
-        <w:t>updateSessionsBaseUrl</w:t>
-      </w:r>
-      <w:proofErr w:type="spellEnd"/>
-      <w:r>
-        <w:rPr>
-          <w:rFonts w:ascii="Courier" w:hAnsi="Courier"/>
-        </w:rPr>
-        <w:t xml:space="preserve"> = 'https://q4fhvualcc.execute-api.us-east-1.amazonaws.com/Stage/ghcsessions/';</w:t>
+        <w:t>private updateSessionsBaseUrl = 'https://q4fhvualcc.execute-api.us-east-1.amazonaws.com/Stage/ghcsessions/';</w:t>
       </w:r>
     </w:p>
     <w:p>
@@ -15253,7 +14068,7 @@
 </file>
 
 <file path=word/numbering.xml><?xml version="1.0" encoding="utf-8"?>
-<w:numbering xmlns:wpc="http://schemas.microsoft.com/office/word/2010/wordprocessingCanvas" xmlns:cx="http://schemas.microsoft.com/office/drawing/2014/chartex" xmlns:cx1="http://schemas.microsoft.com/office/drawing/2015/9/8/chartex" xmlns:cx2="http://schemas.microsoft.com/office/drawing/2015/10/21/chartex" xmlns:cx3="http://schemas.microsoft.com/office/drawing/2016/5/9/chartex" xmlns:cx4="http://schemas.microsoft.com/office/drawing/2016/5/10/chartex" xmlns:cx5="http://schemas.microsoft.com/office/drawing/2016/5/11/chartex" xmlns:cx6="http://schemas.microsoft.com/office/drawing/2016/5/12/chartex" xmlns:cx7="http://schemas.microsoft.com/office/drawing/2016/5/13/chartex" xmlns:cx8="http://schemas.microsoft.com/office/drawing/2016/5/14/chartex" xmlns:mc="http://schemas.openxmlformats.org/markup-compatibility/2006" xmlns:aink="http://schemas.microsoft.com/office/drawing/2016/ink" xmlns:am3d="http://schemas.microsoft.com/office/drawing/2017/model3d" xmlns:o="urn:schemas-microsoft-com:office:office" xmlns:r="http://schemas.openxmlformats.org/officeDocument/2006/relationships" xmlns:m="http://schemas.openxmlformats.org/officeDocument/2006/math" xmlns:v="urn:schemas-microsoft-com:vml" xmlns:wp14="http://schemas.microsoft.com/office/word/2010/wordprocessingDrawing" xmlns:wp="http://schemas.openxmlformats.org/drawingml/2006/wordprocessingDrawing" xmlns:w10="urn:schemas-microsoft-com:office:word" xmlns:w="http://schemas.openxmlformats.org/wordprocessingml/2006/main" xmlns:w14="http://schemas.microsoft.com/office/word/2010/wordml" xmlns:w15="http://schemas.microsoft.com/office/word/2012/wordml" xmlns:w16cid="http://schemas.microsoft.com/office/word/2016/wordml/cid" xmlns:w16se="http://schemas.microsoft.com/office/word/2015/wordml/symex" xmlns:wpg="http://schemas.microsoft.com/office/word/2010/wordprocessingGroup" xmlns:wpi="http://schemas.microsoft.com/office/word/2010/wordprocessingInk" xmlns:wne="http://schemas.microsoft.com/office/word/2006/wordml" xmlns:wps="http://schemas.microsoft.com/office/word/2010/wordprocessingShape" mc:Ignorable="w14 w15 w16se w16cid wp14">
+<w:numbering xmlns:wpc="http://schemas.microsoft.com/office/word/2010/wordprocessingCanvas" xmlns:mc="http://schemas.openxmlformats.org/markup-compatibility/2006" xmlns:o="urn:schemas-microsoft-com:office:office" xmlns:r="http://schemas.openxmlformats.org/officeDocument/2006/relationships" xmlns:m="http://schemas.openxmlformats.org/officeDocument/2006/math" xmlns:v="urn:schemas-microsoft-com:vml" xmlns:wp14="http://schemas.microsoft.com/office/word/2010/wordprocessingDrawing" xmlns:wp="http://schemas.openxmlformats.org/drawingml/2006/wordprocessingDrawing" xmlns:w10="urn:schemas-microsoft-com:office:word" xmlns:w="http://schemas.openxmlformats.org/wordprocessingml/2006/main" xmlns:w14="http://schemas.microsoft.com/office/word/2010/wordml" xmlns:w15="http://schemas.microsoft.com/office/word/2012/wordml" xmlns:wpg="http://schemas.microsoft.com/office/word/2010/wordprocessingGroup" xmlns:wpi="http://schemas.microsoft.com/office/word/2010/wordprocessingInk" xmlns:wne="http://schemas.microsoft.com/office/word/2006/wordml" xmlns:wps="http://schemas.microsoft.com/office/word/2010/wordprocessingShape" mc:Ignorable="w14 w15 wp14">
   <w:abstractNum w:abstractNumId="0" w15:restartNumberingAfterBreak="0">
     <w:nsid w:val="01F30786"/>
     <w:multiLevelType w:val="hybridMultilevel"/>
@@ -18898,7 +17713,7 @@
 </file>
 
 <file path=word/styles.xml><?xml version="1.0" encoding="utf-8"?>
-<w:styles xmlns:mc="http://schemas.openxmlformats.org/markup-compatibility/2006" xmlns:r="http://schemas.openxmlformats.org/officeDocument/2006/relationships" xmlns:w="http://schemas.openxmlformats.org/wordprocessingml/2006/main" xmlns:w14="http://schemas.microsoft.com/office/word/2010/wordml" xmlns:w15="http://schemas.microsoft.com/office/word/2012/wordml" xmlns:w16cid="http://schemas.microsoft.com/office/word/2016/wordml/cid" xmlns:w16se="http://schemas.microsoft.com/office/word/2015/wordml/symex" mc:Ignorable="w14 w15 w16se w16cid">
+<w:styles xmlns:mc="http://schemas.openxmlformats.org/markup-compatibility/2006" xmlns:r="http://schemas.openxmlformats.org/officeDocument/2006/relationships" xmlns:w="http://schemas.openxmlformats.org/wordprocessingml/2006/main" xmlns:w14="http://schemas.microsoft.com/office/word/2010/wordml" xmlns:w15="http://schemas.microsoft.com/office/word/2012/wordml" mc:Ignorable="w14 w15">
   <w:docDefaults>
     <w:rPrDefault>
       <w:rPr>
@@ -18914,7 +17729,7 @@
       </w:pPr>
     </w:pPrDefault>
   </w:docDefaults>
-  <w:latentStyles w:defLockedState="0" w:defUIPriority="99" w:defSemiHidden="0" w:defUnhideWhenUsed="0" w:defQFormat="0" w:count="375">
+  <w:latentStyles w:defLockedState="0" w:defUIPriority="99" w:defSemiHidden="0" w:defUnhideWhenUsed="0" w:defQFormat="0" w:count="371">
     <w:lsdException w:name="Normal" w:uiPriority="0" w:qFormat="1"/>
     <w:lsdException w:name="heading 1" w:uiPriority="9" w:qFormat="1"/>
     <w:lsdException w:name="heading 2" w:semiHidden="1" w:uiPriority="9" w:unhideWhenUsed="1" w:qFormat="1"/>
@@ -19020,6 +17835,7 @@
     <w:lsdException w:name="HTML Sample" w:semiHidden="1" w:unhideWhenUsed="1"/>
     <w:lsdException w:name="HTML Typewriter" w:semiHidden="1" w:unhideWhenUsed="1"/>
     <w:lsdException w:name="HTML Variable" w:semiHidden="1" w:unhideWhenUsed="1"/>
+    <w:lsdException w:name="Normal Table" w:semiHidden="1" w:unhideWhenUsed="1"/>
     <w:lsdException w:name="annotation subject" w:semiHidden="1" w:unhideWhenUsed="1"/>
     <w:lsdException w:name="No List" w:semiHidden="1" w:unhideWhenUsed="1"/>
     <w:lsdException w:name="Outline List 1" w:semiHidden="1" w:unhideWhenUsed="1"/>
@@ -19063,8 +17879,10 @@
     <w:lsdException w:name="Table Elegant" w:semiHidden="1" w:unhideWhenUsed="1"/>
     <w:lsdException w:name="Table Professional" w:semiHidden="1" w:unhideWhenUsed="1"/>
     <w:lsdException w:name="Table Subtle 1" w:semiHidden="1" w:unhideWhenUsed="1"/>
+    <w:lsdException w:name="Table Subtle 2" w:semiHidden="1" w:unhideWhenUsed="1"/>
     <w:lsdException w:name="Table Web 1" w:semiHidden="1" w:unhideWhenUsed="1"/>
     <w:lsdException w:name="Table Web 2" w:semiHidden="1" w:unhideWhenUsed="1"/>
+    <w:lsdException w:name="Table Web 3" w:semiHidden="1" w:unhideWhenUsed="1"/>
     <w:lsdException w:name="Balloon Text" w:semiHidden="1" w:unhideWhenUsed="1"/>
     <w:lsdException w:name="Table Grid" w:uiPriority="39"/>
     <w:lsdException w:name="Table Theme" w:semiHidden="1" w:unhideWhenUsed="1"/>
@@ -19283,10 +18101,6 @@
     <w:lsdException w:name="List Table 5 Dark Accent 6" w:uiPriority="50"/>
     <w:lsdException w:name="List Table 6 Colorful Accent 6" w:uiPriority="51"/>
     <w:lsdException w:name="List Table 7 Colorful Accent 6" w:uiPriority="52"/>
-    <w:lsdException w:name="Mention" w:semiHidden="1" w:unhideWhenUsed="1"/>
-    <w:lsdException w:name="Smart Hyperlink" w:semiHidden="1" w:unhideWhenUsed="1"/>
-    <w:lsdException w:name="Hashtag" w:semiHidden="1" w:unhideWhenUsed="1"/>
-    <w:lsdException w:name="Unresolved Mention" w:semiHidden="1" w:unhideWhenUsed="1"/>
   </w:latentStyles>
   <w:style w:type="paragraph" w:default="1" w:styleId="Normal">
     <w:name w:val="Normal"/>
@@ -19477,7 +18291,7 @@
       <w:shd w:val="clear" w:color="auto" w:fill="E1DFDD"/>
     </w:rPr>
   </w:style>
-  <w:style w:type="character" w:styleId="UnresolvedMention">
+  <w:style w:type="character" w:customStyle="1" w:styleId="UnresolvedMention">
     <w:name w:val="Unresolved Mention"/>
     <w:basedOn w:val="DefaultParagraphFont"/>
     <w:uiPriority w:val="99"/>
@@ -19758,7 +18572,7 @@
 </file>
 
 <file path=customXml/itemProps1.xml><?xml version="1.0" encoding="utf-8"?>
-<ds:datastoreItem xmlns:ds="http://schemas.openxmlformats.org/officeDocument/2006/customXml" ds:itemID="{E6BDE19C-A480-054A-9399-595F8763CFD4}">
+<ds:datastoreItem xmlns:ds="http://schemas.openxmlformats.org/officeDocument/2006/customXml" ds:itemID="{AEDE9D10-0C59-4E25-B611-2063663429F5}">
   <ds:schemaRefs>
     <ds:schemaRef ds:uri="http://schemas.openxmlformats.org/officeDocument/2006/bibliography"/>
   </ds:schemaRefs>

</xml_diff>

<commit_message>
Added Cloudformation automatic setup to worksheet
</commit_message>
<xml_diff>
--- a/Worksheet.docx
+++ b/Worksheet.docx
@@ -965,7 +965,25 @@
                           <w:sz w:val="21"/>
                           <w:szCs w:val="21"/>
                         </w:rPr>
-                        <w:t>8c85903a4bb6:~ agathao$ cd Documents/</w:t>
+                        <w:t xml:space="preserve">8c85903a4bb6:~ </w:t>
+                      </w:r>
+                      <w:proofErr w:type="spellStart"/>
+                      <w:r>
+                        <w:rPr>
+                          <w:rFonts w:ascii="Courier" w:hAnsi="Courier"/>
+                          <w:sz w:val="21"/>
+                          <w:szCs w:val="21"/>
+                        </w:rPr>
+                        <w:t>agathao</w:t>
+                      </w:r>
+                      <w:proofErr w:type="spellEnd"/>
+                      <w:r>
+                        <w:rPr>
+                          <w:rFonts w:ascii="Courier" w:hAnsi="Courier"/>
+                          <w:sz w:val="21"/>
+                          <w:szCs w:val="21"/>
+                        </w:rPr>
+                        <w:t>$ cd Documents/</w:t>
                       </w:r>
                     </w:p>
                     <w:p>
@@ -982,7 +1000,61 @@
                           <w:sz w:val="21"/>
                           <w:szCs w:val="21"/>
                         </w:rPr>
-                        <w:t xml:space="preserve">8c85903a4bb6:Documents agathao$ git clone </w:t>
+                        <w:t>8c85903a4bb6</w:t>
+                      </w:r>
+                      <w:proofErr w:type="gramStart"/>
+                      <w:r>
+                        <w:rPr>
+                          <w:rFonts w:ascii="Courier" w:hAnsi="Courier"/>
+                          <w:sz w:val="21"/>
+                          <w:szCs w:val="21"/>
+                        </w:rPr>
+                        <w:t>:Documents</w:t>
+                      </w:r>
+                      <w:proofErr w:type="gramEnd"/>
+                      <w:r>
+                        <w:rPr>
+                          <w:rFonts w:ascii="Courier" w:hAnsi="Courier"/>
+                          <w:sz w:val="21"/>
+                          <w:szCs w:val="21"/>
+                        </w:rPr>
+                        <w:t xml:space="preserve"> </w:t>
+                      </w:r>
+                      <w:proofErr w:type="spellStart"/>
+                      <w:r>
+                        <w:rPr>
+                          <w:rFonts w:ascii="Courier" w:hAnsi="Courier"/>
+                          <w:sz w:val="21"/>
+                          <w:szCs w:val="21"/>
+                        </w:rPr>
+                        <w:t>agathao</w:t>
+                      </w:r>
+                      <w:proofErr w:type="spellEnd"/>
+                      <w:r>
+                        <w:rPr>
+                          <w:rFonts w:ascii="Courier" w:hAnsi="Courier"/>
+                          <w:sz w:val="21"/>
+                          <w:szCs w:val="21"/>
+                        </w:rPr>
+                        <w:t xml:space="preserve">$ </w:t>
+                      </w:r>
+                      <w:proofErr w:type="spellStart"/>
+                      <w:r>
+                        <w:rPr>
+                          <w:rFonts w:ascii="Courier" w:hAnsi="Courier"/>
+                          <w:sz w:val="21"/>
+                          <w:szCs w:val="21"/>
+                        </w:rPr>
+                        <w:t>git</w:t>
+                      </w:r>
+                      <w:proofErr w:type="spellEnd"/>
+                      <w:r>
+                        <w:rPr>
+                          <w:rFonts w:ascii="Courier" w:hAnsi="Courier"/>
+                          <w:sz w:val="21"/>
+                          <w:szCs w:val="21"/>
+                        </w:rPr>
+                        <w:t xml:space="preserve"> clone </w:t>
                       </w:r>
                       <w:r>
                         <w:rPr>
@@ -1294,7 +1366,79 @@
                           <w:sz w:val="21"/>
                           <w:szCs w:val="21"/>
                         </w:rPr>
-                        <w:t>8c85903a4bb6:GHCSessionsScheduler agathao$ cd front-end/dist/staticFiles/</w:t>
+                        <w:t>8c85903a4bb6</w:t>
+                      </w:r>
+                      <w:proofErr w:type="gramStart"/>
+                      <w:r>
+                        <w:rPr>
+                          <w:rFonts w:ascii="Courier" w:hAnsi="Courier"/>
+                          <w:sz w:val="21"/>
+                          <w:szCs w:val="21"/>
+                        </w:rPr>
+                        <w:t>:GHCSessionsScheduler</w:t>
+                      </w:r>
+                      <w:proofErr w:type="gramEnd"/>
+                      <w:r>
+                        <w:rPr>
+                          <w:rFonts w:ascii="Courier" w:hAnsi="Courier"/>
+                          <w:sz w:val="21"/>
+                          <w:szCs w:val="21"/>
+                        </w:rPr>
+                        <w:t xml:space="preserve"> </w:t>
+                      </w:r>
+                      <w:proofErr w:type="spellStart"/>
+                      <w:r>
+                        <w:rPr>
+                          <w:rFonts w:ascii="Courier" w:hAnsi="Courier"/>
+                          <w:sz w:val="21"/>
+                          <w:szCs w:val="21"/>
+                        </w:rPr>
+                        <w:t>agathao</w:t>
+                      </w:r>
+                      <w:proofErr w:type="spellEnd"/>
+                      <w:r>
+                        <w:rPr>
+                          <w:rFonts w:ascii="Courier" w:hAnsi="Courier"/>
+                          <w:sz w:val="21"/>
+                          <w:szCs w:val="21"/>
+                        </w:rPr>
+                        <w:t>$ cd front-end/</w:t>
+                      </w:r>
+                      <w:proofErr w:type="spellStart"/>
+                      <w:r>
+                        <w:rPr>
+                          <w:rFonts w:ascii="Courier" w:hAnsi="Courier"/>
+                          <w:sz w:val="21"/>
+                          <w:szCs w:val="21"/>
+                        </w:rPr>
+                        <w:t>dist</w:t>
+                      </w:r>
+                      <w:proofErr w:type="spellEnd"/>
+                      <w:r>
+                        <w:rPr>
+                          <w:rFonts w:ascii="Courier" w:hAnsi="Courier"/>
+                          <w:sz w:val="21"/>
+                          <w:szCs w:val="21"/>
+                        </w:rPr>
+                        <w:t>/</w:t>
+                      </w:r>
+                      <w:proofErr w:type="spellStart"/>
+                      <w:r>
+                        <w:rPr>
+                          <w:rFonts w:ascii="Courier" w:hAnsi="Courier"/>
+                          <w:sz w:val="21"/>
+                          <w:szCs w:val="21"/>
+                        </w:rPr>
+                        <w:t>staticFiles</w:t>
+                      </w:r>
+                      <w:proofErr w:type="spellEnd"/>
+                      <w:r>
+                        <w:rPr>
+                          <w:rFonts w:ascii="Courier" w:hAnsi="Courier"/>
+                          <w:sz w:val="21"/>
+                          <w:szCs w:val="21"/>
+                        </w:rPr>
+                        <w:t>/</w:t>
                       </w:r>
                     </w:p>
                   </w:txbxContent>
@@ -7106,30 +7250,30 @@
     <w:p>
       <w:pPr>
         <w:pStyle w:val="ListParagraph"/>
-        <w:numPr>
-          <w:ilvl w:val="0"/>
-          <w:numId w:val="29"/>
-        </w:numPr>
-        <w:spacing w:line="240" w:lineRule="auto"/>
-        <w:jc w:val="both"/>
-        <w:rPr>
-          <w:rFonts w:cstheme="minorHAnsi"/>
-          <w:color w:val="000000" w:themeColor="text1"/>
-        </w:rPr>
-      </w:pPr>
-      <w:r>
-        <w:rPr>
-          <w:rFonts w:cstheme="minorHAnsi"/>
-          <w:color w:val="000000" w:themeColor="text1"/>
-        </w:rPr>
-        <w:t xml:space="preserve">Your table should be populated now. </w:t>
-      </w:r>
-      <w:r>
-        <w:rPr>
-          <w:rFonts w:cstheme="minorHAnsi"/>
-          <w:color w:val="000000" w:themeColor="text1"/>
-        </w:rPr>
-        <w:t xml:space="preserve">You can verify that by going </w:t>
+        <w:spacing w:line="240" w:lineRule="auto"/>
+        <w:jc w:val="both"/>
+        <w:rPr>
+          <w:rFonts w:cstheme="minorHAnsi"/>
+          <w:color w:val="000000" w:themeColor="text1"/>
+        </w:rPr>
+      </w:pPr>
+    </w:p>
+    <w:p>
+      <w:pPr>
+        <w:pStyle w:val="ListParagraph"/>
+        <w:spacing w:line="240" w:lineRule="auto"/>
+        <w:jc w:val="both"/>
+        <w:rPr>
+          <w:rFonts w:cstheme="minorHAnsi"/>
+          <w:color w:val="000000" w:themeColor="text1"/>
+        </w:rPr>
+      </w:pPr>
+      <w:r>
+        <w:rPr>
+          <w:rFonts w:cstheme="minorHAnsi"/>
+          <w:color w:val="000000" w:themeColor="text1"/>
+        </w:rPr>
+        <w:t xml:space="preserve">Your table should be populated now. You can verify that by going </w:t>
       </w:r>
       <w:r>
         <w:rPr>
@@ -7927,7 +8071,15 @@
           <w:rFonts w:cstheme="minorHAnsi"/>
           <w:color w:val="000000" w:themeColor="text1"/>
         </w:rPr>
-        <w:t xml:space="preserve"> table through a </w:t>
+        <w:t xml:space="preserve"> </w:t>
+      </w:r>
+      <w:r>
+        <w:rPr>
+          <w:rFonts w:cstheme="minorHAnsi"/>
+          <w:color w:val="000000" w:themeColor="text1"/>
+        </w:rPr>
+        <w:lastRenderedPageBreak/>
+        <w:t xml:space="preserve">table through a </w:t>
       </w:r>
       <w:proofErr w:type="spellStart"/>
       <w:r>
@@ -7957,15 +8109,7 @@
           <w:rFonts w:cstheme="minorHAnsi"/>
           <w:color w:val="000000" w:themeColor="text1"/>
         </w:rPr>
-        <w:t xml:space="preserve">can operation returns one or more items and item </w:t>
-      </w:r>
-      <w:r>
-        <w:rPr>
-          <w:rFonts w:cstheme="minorHAnsi"/>
-          <w:color w:val="000000" w:themeColor="text1"/>
-        </w:rPr>
-        <w:lastRenderedPageBreak/>
-        <w:t>attributes by accessing every item in a table</w:t>
+        <w:t>can operation returns one or more items and item attributes by accessing every item in a table</w:t>
       </w:r>
       <w:r>
         <w:rPr>
@@ -9182,6 +9326,7 @@
           <w:color w:val="000000" w:themeColor="text1"/>
           <w:shd w:val="clear" w:color="auto" w:fill="FFFFFF"/>
         </w:rPr>
+        <w:lastRenderedPageBreak/>
         <w:t>Runtime</w:t>
       </w:r>
       <w:r>
@@ -9224,7 +9369,6 @@
           <w:color w:val="000000" w:themeColor="text1"/>
           <w:shd w:val="clear" w:color="auto" w:fill="FFFFFF"/>
         </w:rPr>
-        <w:lastRenderedPageBreak/>
         <w:t>Role</w:t>
       </w:r>
       <w:r>
@@ -13626,6 +13770,451 @@
           <w:szCs w:val="32"/>
           <w:shd w:val="clear" w:color="auto" w:fill="FFFFFF"/>
         </w:rPr>
+        <w:t>Quick and Simple</w:t>
+      </w:r>
+      <w:r>
+        <w:rPr>
+          <w:rFonts w:asciiTheme="majorHAnsi" w:eastAsiaTheme="majorEastAsia" w:hAnsiTheme="majorHAnsi" w:cstheme="majorBidi"/>
+          <w:color w:val="2E74B5" w:themeColor="accent1" w:themeShade="BF"/>
+          <w:sz w:val="32"/>
+          <w:szCs w:val="32"/>
+          <w:shd w:val="clear" w:color="auto" w:fill="FFFFFF"/>
+        </w:rPr>
+        <w:t xml:space="preserve"> Application Setup</w:t>
+      </w:r>
+    </w:p>
+    <w:p>
+      <w:pPr>
+        <w:rPr>
+          <w:shd w:val="clear" w:color="auto" w:fill="FFFFFF"/>
+        </w:rPr>
+      </w:pPr>
+      <w:r>
+        <w:rPr>
+          <w:shd w:val="clear" w:color="auto" w:fill="FFFFFF"/>
+        </w:rPr>
+        <w:lastRenderedPageBreak/>
+        <w:t>We have provided a</w:t>
+      </w:r>
+      <w:r>
+        <w:rPr>
+          <w:shd w:val="clear" w:color="auto" w:fill="FFFFFF"/>
+        </w:rPr>
+        <w:t>n</w:t>
+      </w:r>
+      <w:r>
+        <w:rPr>
+          <w:shd w:val="clear" w:color="auto" w:fill="FFFFFF"/>
+        </w:rPr>
+        <w:t xml:space="preserve"> </w:t>
+      </w:r>
+      <w:r>
+        <w:rPr>
+          <w:shd w:val="clear" w:color="auto" w:fill="FFFFFF"/>
+        </w:rPr>
+        <w:t xml:space="preserve">AWS </w:t>
+      </w:r>
+      <w:proofErr w:type="spellStart"/>
+      <w:r>
+        <w:rPr>
+          <w:shd w:val="clear" w:color="auto" w:fill="FFFFFF"/>
+        </w:rPr>
+        <w:t>CloudFormation</w:t>
+      </w:r>
+      <w:proofErr w:type="spellEnd"/>
+      <w:r>
+        <w:rPr>
+          <w:shd w:val="clear" w:color="auto" w:fill="FFFFFF"/>
+        </w:rPr>
+        <w:t xml:space="preserve"> </w:t>
+      </w:r>
+      <w:r>
+        <w:rPr>
+          <w:shd w:val="clear" w:color="auto" w:fill="FFFFFF"/>
+        </w:rPr>
+        <w:t>stack</w:t>
+      </w:r>
+      <w:r>
+        <w:rPr>
+          <w:shd w:val="clear" w:color="auto" w:fill="FFFFFF"/>
+        </w:rPr>
+        <w:t xml:space="preserve"> that will automate the creation of all the AWS resources created in this </w:t>
+      </w:r>
+      <w:r>
+        <w:rPr>
+          <w:shd w:val="clear" w:color="auto" w:fill="FFFFFF"/>
+        </w:rPr>
+        <w:t>workshop</w:t>
+      </w:r>
+      <w:r>
+        <w:rPr>
+          <w:shd w:val="clear" w:color="auto" w:fill="FFFFFF"/>
+        </w:rPr>
+        <w:t>. If you have already begun to setup the resources using the instructions above, we recommend that you select a new region in the AWS Management Console (N. Virginia, for example) to run this step (</w:t>
+      </w:r>
+      <w:r>
+        <w:rPr>
+          <w:shd w:val="clear" w:color="auto" w:fill="FFFFFF"/>
+        </w:rPr>
+        <w:t>i</w:t>
+      </w:r>
+      <w:r>
+        <w:rPr>
+          <w:shd w:val="clear" w:color="auto" w:fill="FFFFFF"/>
+        </w:rPr>
+        <w:t xml:space="preserve">n the upper right hand section of the AWS console, </w:t>
+      </w:r>
+      <w:r>
+        <w:rPr>
+          <w:shd w:val="clear" w:color="auto" w:fill="FFFFFF"/>
+        </w:rPr>
+        <w:t xml:space="preserve">you can </w:t>
+      </w:r>
+      <w:r>
+        <w:rPr>
+          <w:shd w:val="clear" w:color="auto" w:fill="FFFFFF"/>
+        </w:rPr>
+        <w:t>select a new region). This script will create all the artifacts needed for your GHC Scheduler application. Follow the below steps:</w:t>
+      </w:r>
+    </w:p>
+    <w:p>
+      <w:pPr>
+        <w:numPr>
+          <w:ilvl w:val="0"/>
+          <w:numId w:val="45"/>
+        </w:numPr>
+        <w:spacing w:after="0" w:line="240" w:lineRule="auto"/>
+        <w:rPr>
+          <w:rFonts w:eastAsia="Times New Roman"/>
+        </w:rPr>
+      </w:pPr>
+      <w:r>
+        <w:rPr>
+          <w:rFonts w:eastAsia="Times New Roman"/>
+        </w:rPr>
+        <w:t xml:space="preserve">Go to the application link (it is public no AWS credentials required) : </w:t>
+      </w:r>
+      <w:hyperlink r:id="rId39" w:history="1">
+        <w:r>
+          <w:rPr>
+            <w:rStyle w:val="Hyperlink"/>
+            <w:rFonts w:eastAsia="Times New Roman"/>
+          </w:rPr>
+          <w:t>https://serverlessrepo.aws.amazon.com/applications/arn:aws:serverlessrepo:us-east-1:303769779339:applications~GHC-Sessions-Scheduler</w:t>
+        </w:r>
+      </w:hyperlink>
+    </w:p>
+    <w:p>
+      <w:pPr>
+        <w:numPr>
+          <w:ilvl w:val="0"/>
+          <w:numId w:val="45"/>
+        </w:numPr>
+        <w:spacing w:after="0" w:line="240" w:lineRule="auto"/>
+        <w:rPr>
+          <w:rFonts w:eastAsia="Times New Roman"/>
+        </w:rPr>
+      </w:pPr>
+      <w:r>
+        <w:rPr>
+          <w:rFonts w:eastAsia="Times New Roman"/>
+        </w:rPr>
+        <w:t>Click the Deploy button and login to AWS with your AWS credentials.</w:t>
+      </w:r>
+    </w:p>
+    <w:p>
+      <w:pPr>
+        <w:numPr>
+          <w:ilvl w:val="0"/>
+          <w:numId w:val="45"/>
+        </w:numPr>
+        <w:spacing w:after="0" w:line="240" w:lineRule="auto"/>
+        <w:rPr>
+          <w:rFonts w:eastAsia="Times New Roman"/>
+        </w:rPr>
+      </w:pPr>
+      <w:r>
+        <w:rPr>
+          <w:rFonts w:eastAsia="Times New Roman"/>
+        </w:rPr>
+        <w:t>Click Deploy in the next page where you can configure the parameters. You can use the default parameters that has been pre-filled.</w:t>
+      </w:r>
+    </w:p>
+    <w:p>
+      <w:pPr>
+        <w:numPr>
+          <w:ilvl w:val="0"/>
+          <w:numId w:val="45"/>
+        </w:numPr>
+        <w:spacing w:after="0" w:line="240" w:lineRule="auto"/>
+        <w:rPr>
+          <w:rFonts w:eastAsia="Times New Roman"/>
+        </w:rPr>
+      </w:pPr>
+      <w:r>
+        <w:rPr>
+          <w:rFonts w:eastAsia="Times New Roman"/>
+        </w:rPr>
+        <w:t>In the next page, it will show the resource creation status. Once every resource is created successfully, you can follow the How to use it section in the Readme to complete the manual setup process.</w:t>
+      </w:r>
+    </w:p>
+    <w:p>
+      <w:pPr>
+        <w:numPr>
+          <w:ilvl w:val="0"/>
+          <w:numId w:val="45"/>
+        </w:numPr>
+        <w:spacing w:after="0" w:line="240" w:lineRule="auto"/>
+        <w:rPr>
+          <w:rFonts w:eastAsia="Times New Roman"/>
+        </w:rPr>
+      </w:pPr>
+      <w:r>
+        <w:rPr>
+          <w:rFonts w:eastAsia="Times New Roman"/>
+        </w:rPr>
+        <w:t xml:space="preserve">After deploying this application, in the outputs section of the deployed </w:t>
+      </w:r>
+      <w:proofErr w:type="spellStart"/>
+      <w:r>
+        <w:rPr>
+          <w:rFonts w:eastAsia="Times New Roman"/>
+        </w:rPr>
+        <w:t>CloudFormation</w:t>
+      </w:r>
+      <w:proofErr w:type="spellEnd"/>
+      <w:r>
+        <w:rPr>
+          <w:rFonts w:eastAsia="Times New Roman"/>
+        </w:rPr>
+        <w:t xml:space="preserve"> stack</w:t>
+      </w:r>
+      <w:r>
+        <w:rPr>
+          <w:rFonts w:eastAsia="Times New Roman"/>
+        </w:rPr>
+        <w:t>, you can find the API endpoint</w:t>
+      </w:r>
+      <w:r>
+        <w:rPr>
+          <w:rFonts w:eastAsia="Times New Roman"/>
+        </w:rPr>
+        <w:t xml:space="preserve">, the S3 bucket name to store the website static files, S3 website URL and the </w:t>
+      </w:r>
+      <w:proofErr w:type="spellStart"/>
+      <w:r>
+        <w:rPr>
+          <w:rFonts w:eastAsia="Times New Roman"/>
+        </w:rPr>
+        <w:t>AddSessions</w:t>
+      </w:r>
+      <w:proofErr w:type="spellEnd"/>
+      <w:r>
+        <w:rPr>
+          <w:rFonts w:eastAsia="Times New Roman"/>
+        </w:rPr>
+        <w:t xml:space="preserve"> lambda name.</w:t>
+      </w:r>
+    </w:p>
+    <w:p>
+      <w:pPr>
+        <w:spacing w:after="0" w:line="240" w:lineRule="auto"/>
+        <w:ind w:left="360"/>
+        <w:rPr>
+          <w:rFonts w:eastAsia="Times New Roman"/>
+        </w:rPr>
+      </w:pPr>
+    </w:p>
+    <w:p>
+      <w:pPr>
+        <w:spacing w:after="0" w:line="240" w:lineRule="auto"/>
+        <w:ind w:left="360"/>
+        <w:rPr>
+          <w:rFonts w:eastAsia="Times New Roman"/>
+        </w:rPr>
+      </w:pPr>
+      <w:r>
+        <w:rPr>
+          <w:rFonts w:eastAsia="Times New Roman"/>
+        </w:rPr>
+        <w:t>The app has set up all the necessary AWS resources for you. You only need to manually upload the website files to the created S</w:t>
+      </w:r>
+      <w:bookmarkStart w:id="0" w:name="_GoBack"/>
+      <w:bookmarkEnd w:id="0"/>
+      <w:r>
+        <w:rPr>
+          <w:rFonts w:eastAsia="Times New Roman"/>
+        </w:rPr>
+        <w:t xml:space="preserve">3 bucket and invoke the </w:t>
+      </w:r>
+      <w:proofErr w:type="spellStart"/>
+      <w:r>
+        <w:rPr>
+          <w:rFonts w:eastAsia="Times New Roman"/>
+        </w:rPr>
+        <w:t>AddSessions</w:t>
+      </w:r>
+      <w:proofErr w:type="spellEnd"/>
+      <w:r>
+        <w:rPr>
+          <w:rFonts w:eastAsia="Times New Roman"/>
+        </w:rPr>
+        <w:t xml:space="preserve"> lambda.</w:t>
+      </w:r>
+    </w:p>
+    <w:p>
+      <w:pPr>
+        <w:spacing w:after="0" w:line="240" w:lineRule="auto"/>
+        <w:ind w:left="360"/>
+        <w:rPr>
+          <w:rFonts w:eastAsia="Times New Roman"/>
+        </w:rPr>
+      </w:pPr>
+    </w:p>
+    <w:p>
+      <w:pPr>
+        <w:numPr>
+          <w:ilvl w:val="0"/>
+          <w:numId w:val="45"/>
+        </w:numPr>
+        <w:spacing w:after="0" w:line="240" w:lineRule="auto"/>
+        <w:rPr>
+          <w:rFonts w:eastAsia="Times New Roman"/>
+        </w:rPr>
+      </w:pPr>
+      <w:r>
+        <w:rPr>
+          <w:rFonts w:eastAsia="Times New Roman"/>
+        </w:rPr>
+        <w:t xml:space="preserve">Follow steps from 2.d.i 19) to 22) to invoke the </w:t>
+      </w:r>
+      <w:proofErr w:type="spellStart"/>
+      <w:r>
+        <w:rPr>
+          <w:rFonts w:eastAsia="Times New Roman"/>
+        </w:rPr>
+        <w:t>AddSessions</w:t>
+      </w:r>
+      <w:proofErr w:type="spellEnd"/>
+      <w:r>
+        <w:rPr>
+          <w:rFonts w:eastAsia="Times New Roman"/>
+        </w:rPr>
+        <w:t xml:space="preserve"> lambda to populate the data into </w:t>
+      </w:r>
+      <w:proofErr w:type="spellStart"/>
+      <w:r>
+        <w:rPr>
+          <w:rFonts w:eastAsia="Times New Roman"/>
+        </w:rPr>
+        <w:t>DynamoDB</w:t>
+      </w:r>
+      <w:proofErr w:type="spellEnd"/>
+      <w:r>
+        <w:rPr>
+          <w:rFonts w:eastAsia="Times New Roman"/>
+        </w:rPr>
+        <w:t>.</w:t>
+      </w:r>
+    </w:p>
+    <w:p>
+      <w:pPr>
+        <w:numPr>
+          <w:ilvl w:val="0"/>
+          <w:numId w:val="45"/>
+        </w:numPr>
+        <w:spacing w:after="0" w:line="240" w:lineRule="auto"/>
+        <w:rPr>
+          <w:rFonts w:eastAsia="Times New Roman"/>
+        </w:rPr>
+      </w:pPr>
+      <w:r>
+        <w:rPr>
+          <w:rFonts w:eastAsia="Times New Roman"/>
+        </w:rPr>
+        <w:t>Follow Section 3</w:t>
+      </w:r>
+      <w:r>
+        <w:rPr>
+          <w:rFonts w:eastAsia="Times New Roman"/>
+        </w:rPr>
+        <w:t xml:space="preserve"> to modify the static file by using the API endpoint from the outputs and upload the files to S3.</w:t>
+      </w:r>
+    </w:p>
+    <w:p>
+      <w:pPr>
+        <w:spacing w:after="0" w:line="240" w:lineRule="auto"/>
+        <w:rPr>
+          <w:rFonts w:eastAsia="Times New Roman"/>
+        </w:rPr>
+      </w:pPr>
+    </w:p>
+    <w:p>
+      <w:pPr>
+        <w:spacing w:after="0" w:line="240" w:lineRule="auto"/>
+        <w:rPr>
+          <w:rFonts w:eastAsia="Times New Roman"/>
+        </w:rPr>
+      </w:pPr>
+    </w:p>
+    <w:p>
+      <w:pPr>
+        <w:spacing w:line="240" w:lineRule="auto"/>
+        <w:jc w:val="both"/>
+      </w:pPr>
+      <w:r>
+        <w:t xml:space="preserve">Congratulations! You should not have your GHC Sessions Scheduler </w:t>
+      </w:r>
+      <w:proofErr w:type="spellStart"/>
+      <w:r>
+        <w:t>Serverless</w:t>
+      </w:r>
+      <w:proofErr w:type="spellEnd"/>
+      <w:r>
+        <w:t xml:space="preserve"> Application on AWS. You can go ahead and continue to interact with it. </w:t>
+      </w:r>
+    </w:p>
+    <w:p>
+      <w:pPr>
+        <w:spacing w:line="240" w:lineRule="auto"/>
+        <w:jc w:val="both"/>
+      </w:pPr>
+      <w:r>
+        <w:t>After you are done, don’t forget to delete the resources you have created</w:t>
+      </w:r>
+      <w:r>
+        <w:t xml:space="preserve"> </w:t>
+      </w:r>
+      <w:r>
+        <w:t>in your AWS account to avoid any unwanted charges.</w:t>
+      </w:r>
+    </w:p>
+    <w:p>
+      <w:pPr>
+        <w:pStyle w:val="ListParagraph"/>
+        <w:numPr>
+          <w:ilvl w:val="0"/>
+          <w:numId w:val="24"/>
+        </w:numPr>
+        <w:spacing w:line="240" w:lineRule="auto"/>
+        <w:ind w:left="360"/>
+        <w:jc w:val="both"/>
+        <w:rPr>
+          <w:rFonts w:asciiTheme="majorHAnsi" w:eastAsiaTheme="majorEastAsia" w:hAnsiTheme="majorHAnsi" w:cstheme="majorBidi"/>
+          <w:color w:val="2E74B5" w:themeColor="accent1" w:themeShade="BF"/>
+          <w:sz w:val="32"/>
+          <w:szCs w:val="32"/>
+          <w:shd w:val="clear" w:color="auto" w:fill="FFFFFF"/>
+        </w:rPr>
+      </w:pPr>
+      <w:r>
+        <w:rPr>
+          <w:rFonts w:asciiTheme="majorHAnsi" w:eastAsiaTheme="majorEastAsia" w:hAnsiTheme="majorHAnsi" w:cstheme="majorBidi"/>
+          <w:color w:val="2E74B5" w:themeColor="accent1" w:themeShade="BF"/>
+          <w:sz w:val="32"/>
+          <w:szCs w:val="32"/>
+          <w:shd w:val="clear" w:color="auto" w:fill="FFFFFF"/>
+        </w:rPr>
         <w:t>Extra-Curricular</w:t>
       </w:r>
     </w:p>
@@ -13635,7 +14224,6 @@
         <w:jc w:val="both"/>
       </w:pPr>
       <w:r>
-        <w:lastRenderedPageBreak/>
         <w:t>If you want to explore how the front end was built, it is</w:t>
       </w:r>
       <w:r>
@@ -13851,7 +14439,43 @@
                           <w:sz w:val="21"/>
                           <w:szCs w:val="21"/>
                         </w:rPr>
-                        <w:t>8c85903a4bb6:~ agathao$ npm -v</w:t>
+                        <w:t xml:space="preserve">8c85903a4bb6:~ </w:t>
+                      </w:r>
+                      <w:proofErr w:type="spellStart"/>
+                      <w:r>
+                        <w:rPr>
+                          <w:rFonts w:ascii="Courier" w:hAnsi="Courier"/>
+                          <w:sz w:val="21"/>
+                          <w:szCs w:val="21"/>
+                        </w:rPr>
+                        <w:t>agathao</w:t>
+                      </w:r>
+                      <w:proofErr w:type="spellEnd"/>
+                      <w:r>
+                        <w:rPr>
+                          <w:rFonts w:ascii="Courier" w:hAnsi="Courier"/>
+                          <w:sz w:val="21"/>
+                          <w:szCs w:val="21"/>
+                        </w:rPr>
+                        <w:t xml:space="preserve">$ </w:t>
+                      </w:r>
+                      <w:proofErr w:type="spellStart"/>
+                      <w:r>
+                        <w:rPr>
+                          <w:rFonts w:ascii="Courier" w:hAnsi="Courier"/>
+                          <w:sz w:val="21"/>
+                          <w:szCs w:val="21"/>
+                        </w:rPr>
+                        <w:t>npm</w:t>
+                      </w:r>
+                      <w:proofErr w:type="spellEnd"/>
+                      <w:r>
+                        <w:rPr>
+                          <w:rFonts w:ascii="Courier" w:hAnsi="Courier"/>
+                          <w:sz w:val="21"/>
+                          <w:szCs w:val="21"/>
+                        </w:rPr>
+                        <w:t xml:space="preserve"> -v</w:t>
                       </w:r>
                     </w:p>
                     <w:p>
@@ -14032,6 +14656,7 @@
         <w:rPr>
           <w:rFonts w:cstheme="minorHAnsi"/>
         </w:rPr>
+        <w:lastRenderedPageBreak/>
         <w:t xml:space="preserve">On a mac: </w:t>
       </w:r>
     </w:p>
@@ -14243,7 +14868,25 @@
                           <w:sz w:val="21"/>
                           <w:szCs w:val="21"/>
                         </w:rPr>
-                        <w:t>8c85903a4bb6:~ agathao$ brew -v</w:t>
+                        <w:t xml:space="preserve">8c85903a4bb6:~ </w:t>
+                      </w:r>
+                      <w:proofErr w:type="spellStart"/>
+                      <w:r>
+                        <w:rPr>
+                          <w:rFonts w:ascii="Courier" w:hAnsi="Courier"/>
+                          <w:sz w:val="21"/>
+                          <w:szCs w:val="21"/>
+                        </w:rPr>
+                        <w:t>agathao</w:t>
+                      </w:r>
+                      <w:proofErr w:type="spellEnd"/>
+                      <w:r>
+                        <w:rPr>
+                          <w:rFonts w:ascii="Courier" w:hAnsi="Courier"/>
+                          <w:sz w:val="21"/>
+                          <w:szCs w:val="21"/>
+                        </w:rPr>
+                        <w:t>$ brew -v</w:t>
                       </w:r>
                     </w:p>
                     <w:p>
@@ -14277,7 +14920,25 @@
                           <w:sz w:val="21"/>
                           <w:szCs w:val="21"/>
                         </w:rPr>
-                        <w:t>Homebrew/homebrew-core (git revision 41d26; last commit 2018-08-31)</w:t>
+                        <w:t>Homebrew/homebrew-core (</w:t>
+                      </w:r>
+                      <w:proofErr w:type="spellStart"/>
+                      <w:r>
+                        <w:rPr>
+                          <w:rFonts w:ascii="Courier" w:hAnsi="Courier"/>
+                          <w:sz w:val="21"/>
+                          <w:szCs w:val="21"/>
+                        </w:rPr>
+                        <w:t>git</w:t>
+                      </w:r>
+                      <w:proofErr w:type="spellEnd"/>
+                      <w:r>
+                        <w:rPr>
+                          <w:rFonts w:ascii="Courier" w:hAnsi="Courier"/>
+                          <w:sz w:val="21"/>
+                          <w:szCs w:val="21"/>
+                        </w:rPr>
+                        <w:t xml:space="preserve"> revision 41d26; last commit 2018-08-31)</w:t>
                       </w:r>
                     </w:p>
                   </w:txbxContent>
@@ -14534,7 +15195,43 @@
                           <w:sz w:val="21"/>
                           <w:szCs w:val="21"/>
                         </w:rPr>
-                        <w:t>8c85903a4bb6:~ agathao$ ruby -e "$(curl -fsSL https://raw.githubusercontent.com/Homebrew/install/master/install)"</w:t>
+                        <w:t xml:space="preserve">8c85903a4bb6:~ </w:t>
+                      </w:r>
+                      <w:proofErr w:type="spellStart"/>
+                      <w:r>
+                        <w:rPr>
+                          <w:rFonts w:ascii="Courier" w:hAnsi="Courier"/>
+                          <w:sz w:val="21"/>
+                          <w:szCs w:val="21"/>
+                        </w:rPr>
+                        <w:t>agathao</w:t>
+                      </w:r>
+                      <w:proofErr w:type="spellEnd"/>
+                      <w:r>
+                        <w:rPr>
+                          <w:rFonts w:ascii="Courier" w:hAnsi="Courier"/>
+                          <w:sz w:val="21"/>
+                          <w:szCs w:val="21"/>
+                        </w:rPr>
+                        <w:t>$ ruby -e "$(curl -</w:t>
+                      </w:r>
+                      <w:proofErr w:type="spellStart"/>
+                      <w:r>
+                        <w:rPr>
+                          <w:rFonts w:ascii="Courier" w:hAnsi="Courier"/>
+                          <w:sz w:val="21"/>
+                          <w:szCs w:val="21"/>
+                        </w:rPr>
+                        <w:t>fsSL</w:t>
+                      </w:r>
+                      <w:proofErr w:type="spellEnd"/>
+                      <w:r>
+                        <w:rPr>
+                          <w:rFonts w:ascii="Courier" w:hAnsi="Courier"/>
+                          <w:sz w:val="21"/>
+                          <w:szCs w:val="21"/>
+                        </w:rPr>
+                        <w:t xml:space="preserve"> https://raw.githubusercontent.com/Homebrew/install/master/install)"</w:t>
                       </w:r>
                     </w:p>
                     <w:p>
@@ -14746,7 +15443,25 @@
                           <w:sz w:val="21"/>
                           <w:szCs w:val="21"/>
                         </w:rPr>
-                        <w:t xml:space="preserve">8c85903a4bb6:~ agathao$ </w:t>
+                        <w:t xml:space="preserve">8c85903a4bb6:~ </w:t>
+                      </w:r>
+                      <w:proofErr w:type="spellStart"/>
+                      <w:r>
+                        <w:rPr>
+                          <w:rFonts w:ascii="Courier" w:hAnsi="Courier"/>
+                          <w:sz w:val="21"/>
+                          <w:szCs w:val="21"/>
+                        </w:rPr>
+                        <w:t>agathao</w:t>
+                      </w:r>
+                      <w:proofErr w:type="spellEnd"/>
+                      <w:r>
+                        <w:rPr>
+                          <w:rFonts w:ascii="Courier" w:hAnsi="Courier"/>
+                          <w:sz w:val="21"/>
+                          <w:szCs w:val="21"/>
+                        </w:rPr>
+                        <w:t xml:space="preserve">$ </w:t>
                       </w:r>
                       <w:r>
                         <w:rPr>
@@ -14843,7 +15558,7 @@
         </w:rPr>
         <w:t xml:space="preserve">Download the windows installer from </w:t>
       </w:r>
-      <w:hyperlink r:id="rId39" w:history="1">
+      <w:hyperlink r:id="rId40" w:history="1">
         <w:r>
           <w:rPr>
             <w:rStyle w:val="Hyperlink"/>
@@ -15330,13 +16045,41 @@
                           <w:szCs w:val="21"/>
                         </w:rPr>
                       </w:pPr>
+                      <w:proofErr w:type="gramStart"/>
                       <w:r>
                         <w:rPr>
                           <w:rFonts w:ascii="Courier" w:hAnsi="Courier"/>
                           <w:sz w:val="21"/>
                           <w:szCs w:val="21"/>
                         </w:rPr>
-                        <w:t>private getSessionsUrl = 'https://xijlfuiy35.execute-api.us-east-2.amazonaws.com/prod/';</w:t>
+                        <w:t>private</w:t>
+                      </w:r>
+                      <w:proofErr w:type="gramEnd"/>
+                      <w:r>
+                        <w:rPr>
+                          <w:rFonts w:ascii="Courier" w:hAnsi="Courier"/>
+                          <w:sz w:val="21"/>
+                          <w:szCs w:val="21"/>
+                        </w:rPr>
+                        <w:t xml:space="preserve"> </w:t>
+                      </w:r>
+                      <w:proofErr w:type="spellStart"/>
+                      <w:r>
+                        <w:rPr>
+                          <w:rFonts w:ascii="Courier" w:hAnsi="Courier"/>
+                          <w:sz w:val="21"/>
+                          <w:szCs w:val="21"/>
+                        </w:rPr>
+                        <w:t>getSessionsUrl</w:t>
+                      </w:r>
+                      <w:proofErr w:type="spellEnd"/>
+                      <w:r>
+                        <w:rPr>
+                          <w:rFonts w:ascii="Courier" w:hAnsi="Courier"/>
+                          <w:sz w:val="21"/>
+                          <w:szCs w:val="21"/>
+                        </w:rPr>
+                        <w:t xml:space="preserve"> = 'https://xijlfuiy35.execute-api.us-east-2.amazonaws.com/prod/';</w:t>
                       </w:r>
                     </w:p>
                     <w:p>
@@ -15347,13 +16090,41 @@
                           <w:szCs w:val="21"/>
                         </w:rPr>
                       </w:pPr>
+                      <w:proofErr w:type="gramStart"/>
                       <w:r>
                         <w:rPr>
                           <w:rFonts w:ascii="Courier" w:hAnsi="Courier"/>
                           <w:sz w:val="21"/>
                           <w:szCs w:val="21"/>
                         </w:rPr>
-                        <w:t>private updateSessionsBaseUrl = 'https://xijlfuiy35.execute-api.us-east-2.amazonaws.com/prod/{id}';</w:t>
+                        <w:t>private</w:t>
+                      </w:r>
+                      <w:proofErr w:type="gramEnd"/>
+                      <w:r>
+                        <w:rPr>
+                          <w:rFonts w:ascii="Courier" w:hAnsi="Courier"/>
+                          <w:sz w:val="21"/>
+                          <w:szCs w:val="21"/>
+                        </w:rPr>
+                        <w:t xml:space="preserve"> </w:t>
+                      </w:r>
+                      <w:proofErr w:type="spellStart"/>
+                      <w:r>
+                        <w:rPr>
+                          <w:rFonts w:ascii="Courier" w:hAnsi="Courier"/>
+                          <w:sz w:val="21"/>
+                          <w:szCs w:val="21"/>
+                        </w:rPr>
+                        <w:t>updateSessionsBaseUrl</w:t>
+                      </w:r>
+                      <w:proofErr w:type="spellEnd"/>
+                      <w:r>
+                        <w:rPr>
+                          <w:rFonts w:ascii="Courier" w:hAnsi="Courier"/>
+                          <w:sz w:val="21"/>
+                          <w:szCs w:val="21"/>
+                        </w:rPr>
+                        <w:t xml:space="preserve"> = 'https://xijlfuiy35.execute-api.us-east-2.amazonaws.com/prod/{id}';</w:t>
                       </w:r>
                     </w:p>
                   </w:txbxContent>
@@ -15716,7 +16487,61 @@
                           <w:sz w:val="21"/>
                           <w:szCs w:val="21"/>
                         </w:rPr>
-                        <w:t>8c85903a4bb6:Documents agathao$ cd GHCSessionsScheduler/front-end/</w:t>
+                        <w:t>8c85903a4bb6</w:t>
+                      </w:r>
+                      <w:proofErr w:type="gramStart"/>
+                      <w:r>
+                        <w:rPr>
+                          <w:rFonts w:ascii="Courier" w:hAnsi="Courier"/>
+                          <w:sz w:val="21"/>
+                          <w:szCs w:val="21"/>
+                        </w:rPr>
+                        <w:t>:Documents</w:t>
+                      </w:r>
+                      <w:proofErr w:type="gramEnd"/>
+                      <w:r>
+                        <w:rPr>
+                          <w:rFonts w:ascii="Courier" w:hAnsi="Courier"/>
+                          <w:sz w:val="21"/>
+                          <w:szCs w:val="21"/>
+                        </w:rPr>
+                        <w:t xml:space="preserve"> </w:t>
+                      </w:r>
+                      <w:proofErr w:type="spellStart"/>
+                      <w:r>
+                        <w:rPr>
+                          <w:rFonts w:ascii="Courier" w:hAnsi="Courier"/>
+                          <w:sz w:val="21"/>
+                          <w:szCs w:val="21"/>
+                        </w:rPr>
+                        <w:t>agathao</w:t>
+                      </w:r>
+                      <w:proofErr w:type="spellEnd"/>
+                      <w:r>
+                        <w:rPr>
+                          <w:rFonts w:ascii="Courier" w:hAnsi="Courier"/>
+                          <w:sz w:val="21"/>
+                          <w:szCs w:val="21"/>
+                        </w:rPr>
+                        <w:t xml:space="preserve">$ cd </w:t>
+                      </w:r>
+                      <w:proofErr w:type="spellStart"/>
+                      <w:r>
+                        <w:rPr>
+                          <w:rFonts w:ascii="Courier" w:hAnsi="Courier"/>
+                          <w:sz w:val="21"/>
+                          <w:szCs w:val="21"/>
+                        </w:rPr>
+                        <w:t>GHCSessionsScheduler</w:t>
+                      </w:r>
+                      <w:proofErr w:type="spellEnd"/>
+                      <w:r>
+                        <w:rPr>
+                          <w:rFonts w:ascii="Courier" w:hAnsi="Courier"/>
+                          <w:sz w:val="21"/>
+                          <w:szCs w:val="21"/>
+                        </w:rPr>
+                        <w:t>/front-end/</w:t>
                       </w:r>
                     </w:p>
                     <w:p>
@@ -15733,7 +16558,43 @@
                           <w:sz w:val="21"/>
                           <w:szCs w:val="21"/>
                         </w:rPr>
-                        <w:t>8c85903a4bb6:front-end agathao$ npm install</w:t>
+                        <w:t xml:space="preserve">8c85903a4bb6:front-end </w:t>
+                      </w:r>
+                      <w:proofErr w:type="spellStart"/>
+                      <w:r>
+                        <w:rPr>
+                          <w:rFonts w:ascii="Courier" w:hAnsi="Courier"/>
+                          <w:sz w:val="21"/>
+                          <w:szCs w:val="21"/>
+                        </w:rPr>
+                        <w:t>agathao</w:t>
+                      </w:r>
+                      <w:proofErr w:type="spellEnd"/>
+                      <w:r>
+                        <w:rPr>
+                          <w:rFonts w:ascii="Courier" w:hAnsi="Courier"/>
+                          <w:sz w:val="21"/>
+                          <w:szCs w:val="21"/>
+                        </w:rPr>
+                        <w:t xml:space="preserve">$ </w:t>
+                      </w:r>
+                      <w:proofErr w:type="spellStart"/>
+                      <w:r>
+                        <w:rPr>
+                          <w:rFonts w:ascii="Courier" w:hAnsi="Courier"/>
+                          <w:sz w:val="21"/>
+                          <w:szCs w:val="21"/>
+                        </w:rPr>
+                        <w:t>npm</w:t>
+                      </w:r>
+                      <w:proofErr w:type="spellEnd"/>
+                      <w:r>
+                        <w:rPr>
+                          <w:rFonts w:ascii="Courier" w:hAnsi="Courier"/>
+                          <w:sz w:val="21"/>
+                          <w:szCs w:val="21"/>
+                        </w:rPr>
+                        <w:t xml:space="preserve"> install</w:t>
                       </w:r>
                     </w:p>
                   </w:txbxContent>
@@ -15810,37 +16671,50 @@
           <w:rFonts w:cstheme="minorHAnsi"/>
           <w:i/>
         </w:rPr>
-        <w:t xml:space="preserve"> (like missing popper.js or</w:t>
-      </w:r>
+        <w:t xml:space="preserve"> (like missing popper.js or </w:t>
+      </w:r>
+      <w:proofErr w:type="spellStart"/>
       <w:r>
         <w:rPr>
           <w:rFonts w:cstheme="minorHAnsi"/>
           <w:i/>
         </w:rPr>
-        <w:t xml:space="preserve"> </w:t>
+        <w:t>jquery</w:t>
+      </w:r>
+      <w:proofErr w:type="spellEnd"/>
+      <w:r>
+        <w:rPr>
+          <w:rFonts w:cstheme="minorHAnsi"/>
+          <w:i/>
+        </w:rPr>
+        <w:t>)</w:t>
+      </w:r>
+      <w:r>
+        <w:rPr>
+          <w:rFonts w:cstheme="minorHAnsi"/>
+          <w:i/>
+        </w:rPr>
+        <w:t xml:space="preserve">, try running </w:t>
       </w:r>
       <w:proofErr w:type="spellStart"/>
       <w:r>
         <w:rPr>
-          <w:rFonts w:cstheme="minorHAnsi"/>
-          <w:i/>
-        </w:rPr>
-        <w:t>jquery</w:t>
+          <w:rFonts w:ascii="Courier New" w:hAnsi="Courier New" w:cs="Courier New"/>
+        </w:rPr>
+        <w:t>npm</w:t>
       </w:r>
       <w:proofErr w:type="spellEnd"/>
       <w:r>
         <w:rPr>
-          <w:rFonts w:cstheme="minorHAnsi"/>
-          <w:i/>
-        </w:rPr>
-        <w:t>)</w:t>
-      </w:r>
-      <w:r>
-        <w:rPr>
-          <w:rFonts w:cstheme="minorHAnsi"/>
-          <w:i/>
-        </w:rPr>
-        <w:t xml:space="preserve">, try running </w:t>
+          <w:rFonts w:ascii="Courier New" w:hAnsi="Courier New" w:cs="Courier New"/>
+        </w:rPr>
+        <w:t xml:space="preserve"> install </w:t>
+      </w:r>
+      <w:r>
+        <w:rPr>
+          <w:rFonts w:ascii="Courier New" w:hAnsi="Courier New" w:cs="Courier New"/>
+        </w:rPr>
+        <w:t xml:space="preserve">&lt;package&gt; (e.g. </w:t>
       </w:r>
       <w:proofErr w:type="spellStart"/>
       <w:r>
@@ -15860,26 +16734,6 @@
         <w:rPr>
           <w:rFonts w:ascii="Courier New" w:hAnsi="Courier New" w:cs="Courier New"/>
         </w:rPr>
-        <w:t xml:space="preserve">&lt;package&gt; (e.g. </w:t>
-      </w:r>
-      <w:proofErr w:type="spellStart"/>
-      <w:r>
-        <w:rPr>
-          <w:rFonts w:ascii="Courier New" w:hAnsi="Courier New" w:cs="Courier New"/>
-        </w:rPr>
-        <w:t>npm</w:t>
-      </w:r>
-      <w:proofErr w:type="spellEnd"/>
-      <w:r>
-        <w:rPr>
-          <w:rFonts w:ascii="Courier New" w:hAnsi="Courier New" w:cs="Courier New"/>
-        </w:rPr>
-        <w:t xml:space="preserve"> install </w:t>
-      </w:r>
-      <w:r>
-        <w:rPr>
-          <w:rFonts w:ascii="Courier New" w:hAnsi="Courier New" w:cs="Courier New"/>
-        </w:rPr>
         <w:t>popper.js</w:t>
       </w:r>
       <w:r>
@@ -15888,8 +16742,6 @@
         </w:rPr>
         <w:t>).</w:t>
       </w:r>
-      <w:bookmarkStart w:id="0" w:name="_GoBack"/>
-      <w:bookmarkEnd w:id="0"/>
       <w:r>
         <w:rPr>
           <w:rFonts w:cstheme="minorHAnsi"/>
@@ -16329,7 +17181,43 @@
                           <w:sz w:val="21"/>
                           <w:szCs w:val="21"/>
                         </w:rPr>
-                        <w:t>b6:front-end agathao$ npm start</w:t>
+                        <w:t xml:space="preserve">b6:front-end </w:t>
+                      </w:r>
+                      <w:proofErr w:type="spellStart"/>
+                      <w:r>
+                        <w:rPr>
+                          <w:rFonts w:ascii="Courier" w:hAnsi="Courier"/>
+                          <w:sz w:val="21"/>
+                          <w:szCs w:val="21"/>
+                        </w:rPr>
+                        <w:t>agathao</w:t>
+                      </w:r>
+                      <w:proofErr w:type="spellEnd"/>
+                      <w:r>
+                        <w:rPr>
+                          <w:rFonts w:ascii="Courier" w:hAnsi="Courier"/>
+                          <w:sz w:val="21"/>
+                          <w:szCs w:val="21"/>
+                        </w:rPr>
+                        <w:t xml:space="preserve">$ </w:t>
+                      </w:r>
+                      <w:proofErr w:type="spellStart"/>
+                      <w:r>
+                        <w:rPr>
+                          <w:rFonts w:ascii="Courier" w:hAnsi="Courier"/>
+                          <w:sz w:val="21"/>
+                          <w:szCs w:val="21"/>
+                        </w:rPr>
+                        <w:t>npm</w:t>
+                      </w:r>
+                      <w:proofErr w:type="spellEnd"/>
+                      <w:r>
+                        <w:rPr>
+                          <w:rFonts w:ascii="Courier" w:hAnsi="Courier"/>
+                          <w:sz w:val="21"/>
+                          <w:szCs w:val="21"/>
+                        </w:rPr>
+                        <w:t xml:space="preserve"> start</w:t>
                       </w:r>
                     </w:p>
                     <w:p>
@@ -16346,7 +17234,43 @@
                           <w:sz w:val="21"/>
                           <w:szCs w:val="21"/>
                         </w:rPr>
-                        <w:t>&gt; agenda@0.0.0 start /Users/agathao/Documents/GHC/GHCSessionsScheduler/front-end</w:t>
+                        <w:t>&gt; agenda@0.0.0 start /Users/</w:t>
+                      </w:r>
+                      <w:proofErr w:type="spellStart"/>
+                      <w:r>
+                        <w:rPr>
+                          <w:rFonts w:ascii="Courier" w:hAnsi="Courier"/>
+                          <w:sz w:val="21"/>
+                          <w:szCs w:val="21"/>
+                        </w:rPr>
+                        <w:t>agathao</w:t>
+                      </w:r>
+                      <w:proofErr w:type="spellEnd"/>
+                      <w:r>
+                        <w:rPr>
+                          <w:rFonts w:ascii="Courier" w:hAnsi="Courier"/>
+                          <w:sz w:val="21"/>
+                          <w:szCs w:val="21"/>
+                        </w:rPr>
+                        <w:t>/Documents/GHC/</w:t>
+                      </w:r>
+                      <w:proofErr w:type="spellStart"/>
+                      <w:r>
+                        <w:rPr>
+                          <w:rFonts w:ascii="Courier" w:hAnsi="Courier"/>
+                          <w:sz w:val="21"/>
+                          <w:szCs w:val="21"/>
+                        </w:rPr>
+                        <w:t>GHCSessionsScheduler</w:t>
+                      </w:r>
+                      <w:proofErr w:type="spellEnd"/>
+                      <w:r>
+                        <w:rPr>
+                          <w:rFonts w:ascii="Courier" w:hAnsi="Courier"/>
+                          <w:sz w:val="21"/>
+                          <w:szCs w:val="21"/>
+                        </w:rPr>
+                        <w:t>/front-end</w:t>
                       </w:r>
                     </w:p>
                     <w:p>
@@ -16363,7 +17287,25 @@
                           <w:sz w:val="21"/>
                           <w:szCs w:val="21"/>
                         </w:rPr>
-                        <w:t>&gt; ng serve</w:t>
+                        <w:t xml:space="preserve">&gt; </w:t>
+                      </w:r>
+                      <w:proofErr w:type="gramStart"/>
+                      <w:r>
+                        <w:rPr>
+                          <w:rFonts w:ascii="Courier" w:hAnsi="Courier"/>
+                          <w:sz w:val="21"/>
+                          <w:szCs w:val="21"/>
+                        </w:rPr>
+                        <w:t>ng</w:t>
+                      </w:r>
+                      <w:proofErr w:type="gramEnd"/>
+                      <w:r>
+                        <w:rPr>
+                          <w:rFonts w:ascii="Courier" w:hAnsi="Courier"/>
+                          <w:sz w:val="21"/>
+                          <w:szCs w:val="21"/>
+                        </w:rPr>
+                        <w:t xml:space="preserve"> serve</w:t>
                       </w:r>
                     </w:p>
                     <w:p>
@@ -16380,7 +17322,25 @@
                           <w:sz w:val="21"/>
                           <w:szCs w:val="21"/>
                         </w:rPr>
-                        <w:t>** Angular Live Development Server is listening on localhost:4200, open your browser on http://localhost:4200/ **</w:t>
+                        <w:t>** Angular Live Development Server is listening on localhost</w:t>
+                      </w:r>
+                      <w:proofErr w:type="gramStart"/>
+                      <w:r>
+                        <w:rPr>
+                          <w:rFonts w:ascii="Courier" w:hAnsi="Courier"/>
+                          <w:sz w:val="21"/>
+                          <w:szCs w:val="21"/>
+                        </w:rPr>
+                        <w:t>:4200</w:t>
+                      </w:r>
+                      <w:proofErr w:type="gramEnd"/>
+                      <w:r>
+                        <w:rPr>
+                          <w:rFonts w:ascii="Courier" w:hAnsi="Courier"/>
+                          <w:sz w:val="21"/>
+                          <w:szCs w:val="21"/>
+                        </w:rPr>
+                        <w:t>, open your browser on http://localhost:4200/ **</w:t>
                       </w:r>
                     </w:p>
                   </w:txbxContent>
@@ -16682,7 +17642,43 @@
                           <w:sz w:val="21"/>
                           <w:szCs w:val="21"/>
                         </w:rPr>
-                        <w:t>8c85903a4bb6:front-end agathao$ npm run-script build</w:t>
+                        <w:t xml:space="preserve">8c85903a4bb6:front-end </w:t>
+                      </w:r>
+                      <w:proofErr w:type="spellStart"/>
+                      <w:r>
+                        <w:rPr>
+                          <w:rFonts w:ascii="Courier" w:hAnsi="Courier"/>
+                          <w:sz w:val="21"/>
+                          <w:szCs w:val="21"/>
+                        </w:rPr>
+                        <w:t>agathao</w:t>
+                      </w:r>
+                      <w:proofErr w:type="spellEnd"/>
+                      <w:r>
+                        <w:rPr>
+                          <w:rFonts w:ascii="Courier" w:hAnsi="Courier"/>
+                          <w:sz w:val="21"/>
+                          <w:szCs w:val="21"/>
+                        </w:rPr>
+                        <w:t xml:space="preserve">$ </w:t>
+                      </w:r>
+                      <w:proofErr w:type="spellStart"/>
+                      <w:r>
+                        <w:rPr>
+                          <w:rFonts w:ascii="Courier" w:hAnsi="Courier"/>
+                          <w:sz w:val="21"/>
+                          <w:szCs w:val="21"/>
+                        </w:rPr>
+                        <w:t>npm</w:t>
+                      </w:r>
+                      <w:proofErr w:type="spellEnd"/>
+                      <w:r>
+                        <w:rPr>
+                          <w:rFonts w:ascii="Courier" w:hAnsi="Courier"/>
+                          <w:sz w:val="21"/>
+                          <w:szCs w:val="21"/>
+                        </w:rPr>
+                        <w:t xml:space="preserve"> run-script build</w:t>
                       </w:r>
                     </w:p>
                   </w:txbxContent>
@@ -17092,6 +18088,92 @@
     </w:lvl>
   </w:abstractNum>
   <w:abstractNum w:abstractNumId="3" w15:restartNumberingAfterBreak="0">
+    <w:nsid w:val="0F66602D"/>
+    <w:multiLevelType w:val="hybridMultilevel"/>
+    <w:tmpl w:val="D99E1D42"/>
+    <w:lvl w:ilvl="0" w:tplc="0409000F">
+      <w:start w:val="1"/>
+      <w:numFmt w:val="decimal"/>
+      <w:lvlText w:val="%1."/>
+      <w:lvlJc w:val="left"/>
+      <w:pPr>
+        <w:ind w:left="720" w:hanging="360"/>
+      </w:pPr>
+    </w:lvl>
+    <w:lvl w:ilvl="1" w:tplc="04090019">
+      <w:start w:val="1"/>
+      <w:numFmt w:val="lowerLetter"/>
+      <w:lvlText w:val="%2."/>
+      <w:lvlJc w:val="left"/>
+      <w:pPr>
+        <w:ind w:left="1440" w:hanging="360"/>
+      </w:pPr>
+    </w:lvl>
+    <w:lvl w:ilvl="2" w:tplc="0409001B">
+      <w:start w:val="1"/>
+      <w:numFmt w:val="lowerRoman"/>
+      <w:lvlText w:val="%3."/>
+      <w:lvlJc w:val="right"/>
+      <w:pPr>
+        <w:ind w:left="2160" w:hanging="180"/>
+      </w:pPr>
+    </w:lvl>
+    <w:lvl w:ilvl="3" w:tplc="0409000F">
+      <w:start w:val="1"/>
+      <w:numFmt w:val="decimal"/>
+      <w:lvlText w:val="%4."/>
+      <w:lvlJc w:val="left"/>
+      <w:pPr>
+        <w:ind w:left="2880" w:hanging="360"/>
+      </w:pPr>
+    </w:lvl>
+    <w:lvl w:ilvl="4" w:tplc="04090019">
+      <w:start w:val="1"/>
+      <w:numFmt w:val="lowerLetter"/>
+      <w:lvlText w:val="%5."/>
+      <w:lvlJc w:val="left"/>
+      <w:pPr>
+        <w:ind w:left="3600" w:hanging="360"/>
+      </w:pPr>
+    </w:lvl>
+    <w:lvl w:ilvl="5" w:tplc="0409001B">
+      <w:start w:val="1"/>
+      <w:numFmt w:val="lowerRoman"/>
+      <w:lvlText w:val="%6."/>
+      <w:lvlJc w:val="right"/>
+      <w:pPr>
+        <w:ind w:left="4320" w:hanging="180"/>
+      </w:pPr>
+    </w:lvl>
+    <w:lvl w:ilvl="6" w:tplc="0409000F">
+      <w:start w:val="1"/>
+      <w:numFmt w:val="decimal"/>
+      <w:lvlText w:val="%7."/>
+      <w:lvlJc w:val="left"/>
+      <w:pPr>
+        <w:ind w:left="5040" w:hanging="360"/>
+      </w:pPr>
+    </w:lvl>
+    <w:lvl w:ilvl="7" w:tplc="04090019">
+      <w:start w:val="1"/>
+      <w:numFmt w:val="lowerLetter"/>
+      <w:lvlText w:val="%8."/>
+      <w:lvlJc w:val="left"/>
+      <w:pPr>
+        <w:ind w:left="5760" w:hanging="360"/>
+      </w:pPr>
+    </w:lvl>
+    <w:lvl w:ilvl="8" w:tplc="0409001B">
+      <w:start w:val="1"/>
+      <w:numFmt w:val="lowerRoman"/>
+      <w:lvlText w:val="%9."/>
+      <w:lvlJc w:val="right"/>
+      <w:pPr>
+        <w:ind w:left="6480" w:hanging="180"/>
+      </w:pPr>
+    </w:lvl>
+  </w:abstractNum>
+  <w:abstractNum w:abstractNumId="4" w15:restartNumberingAfterBreak="0">
     <w:nsid w:val="125A3C89"/>
     <w:multiLevelType w:val="hybridMultilevel"/>
     <w:tmpl w:val="1500232C"/>
@@ -17177,7 +18259,7 @@
       </w:pPr>
     </w:lvl>
   </w:abstractNum>
-  <w:abstractNum w:abstractNumId="4" w15:restartNumberingAfterBreak="0">
+  <w:abstractNum w:abstractNumId="5" w15:restartNumberingAfterBreak="0">
     <w:nsid w:val="12A86717"/>
     <w:multiLevelType w:val="hybridMultilevel"/>
     <w:tmpl w:val="59C0753E"/>
@@ -17266,7 +18348,7 @@
       </w:pPr>
     </w:lvl>
   </w:abstractNum>
-  <w:abstractNum w:abstractNumId="5" w15:restartNumberingAfterBreak="0">
+  <w:abstractNum w:abstractNumId="6" w15:restartNumberingAfterBreak="0">
     <w:nsid w:val="16E34269"/>
     <w:multiLevelType w:val="hybridMultilevel"/>
     <w:tmpl w:val="15DE5478"/>
@@ -17352,7 +18434,7 @@
       </w:pPr>
     </w:lvl>
   </w:abstractNum>
-  <w:abstractNum w:abstractNumId="6" w15:restartNumberingAfterBreak="0">
+  <w:abstractNum w:abstractNumId="7" w15:restartNumberingAfterBreak="0">
     <w:nsid w:val="188613C3"/>
     <w:multiLevelType w:val="hybridMultilevel"/>
     <w:tmpl w:val="C22ED7A2"/>
@@ -17438,7 +18520,7 @@
       </w:pPr>
     </w:lvl>
   </w:abstractNum>
-  <w:abstractNum w:abstractNumId="7" w15:restartNumberingAfterBreak="0">
+  <w:abstractNum w:abstractNumId="8" w15:restartNumberingAfterBreak="0">
     <w:nsid w:val="20047A93"/>
     <w:multiLevelType w:val="hybridMultilevel"/>
     <w:tmpl w:val="EC6ECB1A"/>
@@ -17524,7 +18606,7 @@
       </w:pPr>
     </w:lvl>
   </w:abstractNum>
-  <w:abstractNum w:abstractNumId="8" w15:restartNumberingAfterBreak="0">
+  <w:abstractNum w:abstractNumId="9" w15:restartNumberingAfterBreak="0">
     <w:nsid w:val="21723AD0"/>
     <w:multiLevelType w:val="hybridMultilevel"/>
     <w:tmpl w:val="812E669E"/>
@@ -17613,7 +18695,7 @@
       </w:pPr>
     </w:lvl>
   </w:abstractNum>
-  <w:abstractNum w:abstractNumId="9" w15:restartNumberingAfterBreak="0">
+  <w:abstractNum w:abstractNumId="10" w15:restartNumberingAfterBreak="0">
     <w:nsid w:val="22BB13B4"/>
     <w:multiLevelType w:val="hybridMultilevel"/>
     <w:tmpl w:val="E10C02FE"/>
@@ -17699,7 +18781,7 @@
       </w:pPr>
     </w:lvl>
   </w:abstractNum>
-  <w:abstractNum w:abstractNumId="10" w15:restartNumberingAfterBreak="0">
+  <w:abstractNum w:abstractNumId="11" w15:restartNumberingAfterBreak="0">
     <w:nsid w:val="24C67C89"/>
     <w:multiLevelType w:val="hybridMultilevel"/>
     <w:tmpl w:val="4AC24E58"/>
@@ -17788,7 +18870,7 @@
       </w:pPr>
     </w:lvl>
   </w:abstractNum>
-  <w:abstractNum w:abstractNumId="11" w15:restartNumberingAfterBreak="0">
+  <w:abstractNum w:abstractNumId="12" w15:restartNumberingAfterBreak="0">
     <w:nsid w:val="2DF12426"/>
     <w:multiLevelType w:val="hybridMultilevel"/>
     <w:tmpl w:val="C22ED7A2"/>
@@ -17874,7 +18956,7 @@
       </w:pPr>
     </w:lvl>
   </w:abstractNum>
-  <w:abstractNum w:abstractNumId="12" w15:restartNumberingAfterBreak="0">
+  <w:abstractNum w:abstractNumId="13" w15:restartNumberingAfterBreak="0">
     <w:nsid w:val="367A1EBE"/>
     <w:multiLevelType w:val="hybridMultilevel"/>
     <w:tmpl w:val="32729F9A"/>
@@ -17963,7 +19045,7 @@
       </w:pPr>
     </w:lvl>
   </w:abstractNum>
-  <w:abstractNum w:abstractNumId="13" w15:restartNumberingAfterBreak="0">
+  <w:abstractNum w:abstractNumId="14" w15:restartNumberingAfterBreak="0">
     <w:nsid w:val="369C38C4"/>
     <w:multiLevelType w:val="hybridMultilevel"/>
     <w:tmpl w:val="EC6ECB1A"/>
@@ -18049,7 +19131,7 @@
       </w:pPr>
     </w:lvl>
   </w:abstractNum>
-  <w:abstractNum w:abstractNumId="14" w15:restartNumberingAfterBreak="0">
+  <w:abstractNum w:abstractNumId="15" w15:restartNumberingAfterBreak="0">
     <w:nsid w:val="38F72DB0"/>
     <w:multiLevelType w:val="hybridMultilevel"/>
     <w:tmpl w:val="16A05FA4"/>
@@ -18138,7 +19220,7 @@
       </w:pPr>
     </w:lvl>
   </w:abstractNum>
-  <w:abstractNum w:abstractNumId="15" w15:restartNumberingAfterBreak="0">
+  <w:abstractNum w:abstractNumId="16" w15:restartNumberingAfterBreak="0">
     <w:nsid w:val="3BC95BA1"/>
     <w:multiLevelType w:val="hybridMultilevel"/>
     <w:tmpl w:val="EC6ECB1A"/>
@@ -18224,7 +19306,7 @@
       </w:pPr>
     </w:lvl>
   </w:abstractNum>
-  <w:abstractNum w:abstractNumId="16" w15:restartNumberingAfterBreak="0">
+  <w:abstractNum w:abstractNumId="17" w15:restartNumberingAfterBreak="0">
     <w:nsid w:val="3BF735CE"/>
     <w:multiLevelType w:val="hybridMultilevel"/>
     <w:tmpl w:val="9D36B2F8"/>
@@ -18313,7 +19395,7 @@
       </w:pPr>
     </w:lvl>
   </w:abstractNum>
-  <w:abstractNum w:abstractNumId="17" w15:restartNumberingAfterBreak="0">
+  <w:abstractNum w:abstractNumId="18" w15:restartNumberingAfterBreak="0">
     <w:nsid w:val="3E516F1A"/>
     <w:multiLevelType w:val="hybridMultilevel"/>
     <w:tmpl w:val="1500232C"/>
@@ -18399,7 +19481,7 @@
       </w:pPr>
     </w:lvl>
   </w:abstractNum>
-  <w:abstractNum w:abstractNumId="18" w15:restartNumberingAfterBreak="0">
+  <w:abstractNum w:abstractNumId="19" w15:restartNumberingAfterBreak="0">
     <w:nsid w:val="3E981ED4"/>
     <w:multiLevelType w:val="hybridMultilevel"/>
     <w:tmpl w:val="E10C02FE"/>
@@ -18485,7 +19567,7 @@
       </w:pPr>
     </w:lvl>
   </w:abstractNum>
-  <w:abstractNum w:abstractNumId="19" w15:restartNumberingAfterBreak="0">
+  <w:abstractNum w:abstractNumId="20" w15:restartNumberingAfterBreak="0">
     <w:nsid w:val="3FE57E62"/>
     <w:multiLevelType w:val="hybridMultilevel"/>
     <w:tmpl w:val="0070251C"/>
@@ -18577,7 +19659,7 @@
       </w:pPr>
     </w:lvl>
   </w:abstractNum>
-  <w:abstractNum w:abstractNumId="20" w15:restartNumberingAfterBreak="0">
+  <w:abstractNum w:abstractNumId="21" w15:restartNumberingAfterBreak="0">
     <w:nsid w:val="406E7FD5"/>
     <w:multiLevelType w:val="hybridMultilevel"/>
     <w:tmpl w:val="A0520C5C"/>
@@ -18690,7 +19772,120 @@
       </w:rPr>
     </w:lvl>
   </w:abstractNum>
-  <w:abstractNum w:abstractNumId="21" w15:restartNumberingAfterBreak="0">
+  <w:abstractNum w:abstractNumId="22" w15:restartNumberingAfterBreak="0">
+    <w:nsid w:val="47D56FC8"/>
+    <w:multiLevelType w:val="multilevel"/>
+    <w:tmpl w:val="1A581D02"/>
+    <w:lvl w:ilvl="0">
+      <w:start w:val="1"/>
+      <w:numFmt w:val="decimal"/>
+      <w:lvlText w:val="%1."/>
+      <w:lvlJc w:val="left"/>
+      <w:pPr>
+        <w:tabs>
+          <w:tab w:val="num" w:pos="720"/>
+        </w:tabs>
+        <w:ind w:left="720" w:hanging="360"/>
+      </w:pPr>
+    </w:lvl>
+    <w:lvl w:ilvl="1">
+      <w:start w:val="1"/>
+      <w:numFmt w:val="decimal"/>
+      <w:lvlText w:val="%2."/>
+      <w:lvlJc w:val="left"/>
+      <w:pPr>
+        <w:tabs>
+          <w:tab w:val="num" w:pos="1440"/>
+        </w:tabs>
+        <w:ind w:left="1440" w:hanging="360"/>
+      </w:pPr>
+    </w:lvl>
+    <w:lvl w:ilvl="2" w:tentative="1">
+      <w:start w:val="1"/>
+      <w:numFmt w:val="decimal"/>
+      <w:lvlText w:val="%3."/>
+      <w:lvlJc w:val="left"/>
+      <w:pPr>
+        <w:tabs>
+          <w:tab w:val="num" w:pos="2160"/>
+        </w:tabs>
+        <w:ind w:left="2160" w:hanging="360"/>
+      </w:pPr>
+    </w:lvl>
+    <w:lvl w:ilvl="3" w:tentative="1">
+      <w:start w:val="1"/>
+      <w:numFmt w:val="decimal"/>
+      <w:lvlText w:val="%4."/>
+      <w:lvlJc w:val="left"/>
+      <w:pPr>
+        <w:tabs>
+          <w:tab w:val="num" w:pos="2880"/>
+        </w:tabs>
+        <w:ind w:left="2880" w:hanging="360"/>
+      </w:pPr>
+    </w:lvl>
+    <w:lvl w:ilvl="4" w:tentative="1">
+      <w:start w:val="1"/>
+      <w:numFmt w:val="decimal"/>
+      <w:lvlText w:val="%5."/>
+      <w:lvlJc w:val="left"/>
+      <w:pPr>
+        <w:tabs>
+          <w:tab w:val="num" w:pos="3600"/>
+        </w:tabs>
+        <w:ind w:left="3600" w:hanging="360"/>
+      </w:pPr>
+    </w:lvl>
+    <w:lvl w:ilvl="5" w:tentative="1">
+      <w:start w:val="1"/>
+      <w:numFmt w:val="decimal"/>
+      <w:lvlText w:val="%6."/>
+      <w:lvlJc w:val="left"/>
+      <w:pPr>
+        <w:tabs>
+          <w:tab w:val="num" w:pos="4320"/>
+        </w:tabs>
+        <w:ind w:left="4320" w:hanging="360"/>
+      </w:pPr>
+    </w:lvl>
+    <w:lvl w:ilvl="6" w:tentative="1">
+      <w:start w:val="1"/>
+      <w:numFmt w:val="decimal"/>
+      <w:lvlText w:val="%7."/>
+      <w:lvlJc w:val="left"/>
+      <w:pPr>
+        <w:tabs>
+          <w:tab w:val="num" w:pos="5040"/>
+        </w:tabs>
+        <w:ind w:left="5040" w:hanging="360"/>
+      </w:pPr>
+    </w:lvl>
+    <w:lvl w:ilvl="7" w:tentative="1">
+      <w:start w:val="1"/>
+      <w:numFmt w:val="decimal"/>
+      <w:lvlText w:val="%8."/>
+      <w:lvlJc w:val="left"/>
+      <w:pPr>
+        <w:tabs>
+          <w:tab w:val="num" w:pos="5760"/>
+        </w:tabs>
+        <w:ind w:left="5760" w:hanging="360"/>
+      </w:pPr>
+    </w:lvl>
+    <w:lvl w:ilvl="8" w:tentative="1">
+      <w:start w:val="1"/>
+      <w:numFmt w:val="decimal"/>
+      <w:lvlText w:val="%9."/>
+      <w:lvlJc w:val="left"/>
+      <w:pPr>
+        <w:tabs>
+          <w:tab w:val="num" w:pos="6480"/>
+        </w:tabs>
+        <w:ind w:left="6480" w:hanging="360"/>
+      </w:pPr>
+    </w:lvl>
+  </w:abstractNum>
+  <w:abstractNum w:abstractNumId="23" w15:restartNumberingAfterBreak="0">
     <w:nsid w:val="48301A92"/>
     <w:multiLevelType w:val="hybridMultilevel"/>
     <w:tmpl w:val="1600574C"/>
@@ -18776,7 +19971,7 @@
       </w:pPr>
     </w:lvl>
   </w:abstractNum>
-  <w:abstractNum w:abstractNumId="22" w15:restartNumberingAfterBreak="0">
+  <w:abstractNum w:abstractNumId="24" w15:restartNumberingAfterBreak="0">
     <w:nsid w:val="48651072"/>
     <w:multiLevelType w:val="hybridMultilevel"/>
     <w:tmpl w:val="344CBF44"/>
@@ -18862,7 +20057,7 @@
       </w:pPr>
     </w:lvl>
   </w:abstractNum>
-  <w:abstractNum w:abstractNumId="23" w15:restartNumberingAfterBreak="0">
+  <w:abstractNum w:abstractNumId="25" w15:restartNumberingAfterBreak="0">
     <w:nsid w:val="4A8B6922"/>
     <w:multiLevelType w:val="hybridMultilevel"/>
     <w:tmpl w:val="4D064C8E"/>
@@ -18951,7 +20146,7 @@
       </w:pPr>
     </w:lvl>
   </w:abstractNum>
-  <w:abstractNum w:abstractNumId="24" w15:restartNumberingAfterBreak="0">
+  <w:abstractNum w:abstractNumId="26" w15:restartNumberingAfterBreak="0">
     <w:nsid w:val="4AEF78BE"/>
     <w:multiLevelType w:val="hybridMultilevel"/>
     <w:tmpl w:val="1500232C"/>
@@ -19037,7 +20232,7 @@
       </w:pPr>
     </w:lvl>
   </w:abstractNum>
-  <w:abstractNum w:abstractNumId="25" w15:restartNumberingAfterBreak="0">
+  <w:abstractNum w:abstractNumId="27" w15:restartNumberingAfterBreak="0">
     <w:nsid w:val="4B4551B2"/>
     <w:multiLevelType w:val="hybridMultilevel"/>
     <w:tmpl w:val="BD1C7D82"/>
@@ -19128,7 +20323,7 @@
       </w:pPr>
     </w:lvl>
   </w:abstractNum>
-  <w:abstractNum w:abstractNumId="26" w15:restartNumberingAfterBreak="0">
+  <w:abstractNum w:abstractNumId="28" w15:restartNumberingAfterBreak="0">
     <w:nsid w:val="4B857284"/>
     <w:multiLevelType w:val="hybridMultilevel"/>
     <w:tmpl w:val="3B56C6FC"/>
@@ -19217,7 +20412,7 @@
       </w:pPr>
     </w:lvl>
   </w:abstractNum>
-  <w:abstractNum w:abstractNumId="27" w15:restartNumberingAfterBreak="0">
+  <w:abstractNum w:abstractNumId="29" w15:restartNumberingAfterBreak="0">
     <w:nsid w:val="4D9D4C75"/>
     <w:multiLevelType w:val="hybridMultilevel"/>
     <w:tmpl w:val="3B56C6FC"/>
@@ -19306,7 +20501,7 @@
       </w:pPr>
     </w:lvl>
   </w:abstractNum>
-  <w:abstractNum w:abstractNumId="28" w15:restartNumberingAfterBreak="0">
+  <w:abstractNum w:abstractNumId="30" w15:restartNumberingAfterBreak="0">
     <w:nsid w:val="57FF14B5"/>
     <w:multiLevelType w:val="hybridMultilevel"/>
     <w:tmpl w:val="99A6002A"/>
@@ -19395,7 +20590,7 @@
       </w:pPr>
     </w:lvl>
   </w:abstractNum>
-  <w:abstractNum w:abstractNumId="29" w15:restartNumberingAfterBreak="0">
+  <w:abstractNum w:abstractNumId="31" w15:restartNumberingAfterBreak="0">
     <w:nsid w:val="5C463F4E"/>
     <w:multiLevelType w:val="multilevel"/>
     <w:tmpl w:val="982A10B0"/>
@@ -19544,7 +20739,7 @@
       </w:rPr>
     </w:lvl>
   </w:abstractNum>
-  <w:abstractNum w:abstractNumId="30" w15:restartNumberingAfterBreak="0">
+  <w:abstractNum w:abstractNumId="32" w15:restartNumberingAfterBreak="0">
     <w:nsid w:val="5D2C3C2F"/>
     <w:multiLevelType w:val="hybridMultilevel"/>
     <w:tmpl w:val="5298F43C"/>
@@ -19630,7 +20825,7 @@
       </w:pPr>
     </w:lvl>
   </w:abstractNum>
-  <w:abstractNum w:abstractNumId="31" w15:restartNumberingAfterBreak="0">
+  <w:abstractNum w:abstractNumId="33" w15:restartNumberingAfterBreak="0">
     <w:nsid w:val="5E3734EF"/>
     <w:multiLevelType w:val="hybridMultilevel"/>
     <w:tmpl w:val="E8B0616C"/>
@@ -19719,7 +20914,7 @@
       </w:pPr>
     </w:lvl>
   </w:abstractNum>
-  <w:abstractNum w:abstractNumId="32" w15:restartNumberingAfterBreak="0">
+  <w:abstractNum w:abstractNumId="34" w15:restartNumberingAfterBreak="0">
     <w:nsid w:val="5E7F0982"/>
     <w:multiLevelType w:val="multilevel"/>
     <w:tmpl w:val="CF14B108"/>
@@ -19868,7 +21063,7 @@
       </w:rPr>
     </w:lvl>
   </w:abstractNum>
-  <w:abstractNum w:abstractNumId="33" w15:restartNumberingAfterBreak="0">
+  <w:abstractNum w:abstractNumId="35" w15:restartNumberingAfterBreak="0">
     <w:nsid w:val="5FFD30AC"/>
     <w:multiLevelType w:val="hybridMultilevel"/>
     <w:tmpl w:val="2C6A5032"/>
@@ -19962,7 +21157,7 @@
       </w:pPr>
     </w:lvl>
   </w:abstractNum>
-  <w:abstractNum w:abstractNumId="34" w15:restartNumberingAfterBreak="0">
+  <w:abstractNum w:abstractNumId="36" w15:restartNumberingAfterBreak="0">
     <w:nsid w:val="64090BFE"/>
     <w:multiLevelType w:val="hybridMultilevel"/>
     <w:tmpl w:val="D012E11E"/>
@@ -20053,7 +21248,7 @@
       </w:pPr>
     </w:lvl>
   </w:abstractNum>
-  <w:abstractNum w:abstractNumId="35" w15:restartNumberingAfterBreak="0">
+  <w:abstractNum w:abstractNumId="37" w15:restartNumberingAfterBreak="0">
     <w:nsid w:val="68FE2095"/>
     <w:multiLevelType w:val="hybridMultilevel"/>
     <w:tmpl w:val="5614A6C8"/>
@@ -20142,7 +21337,7 @@
       </w:pPr>
     </w:lvl>
   </w:abstractNum>
-  <w:abstractNum w:abstractNumId="36" w15:restartNumberingAfterBreak="0">
+  <w:abstractNum w:abstractNumId="38" w15:restartNumberingAfterBreak="0">
     <w:nsid w:val="6CE428AB"/>
     <w:multiLevelType w:val="hybridMultilevel"/>
     <w:tmpl w:val="32729F9A"/>
@@ -20231,7 +21426,7 @@
       </w:pPr>
     </w:lvl>
   </w:abstractNum>
-  <w:abstractNum w:abstractNumId="37" w15:restartNumberingAfterBreak="0">
+  <w:abstractNum w:abstractNumId="39" w15:restartNumberingAfterBreak="0">
     <w:nsid w:val="6D687A4E"/>
     <w:multiLevelType w:val="hybridMultilevel"/>
     <w:tmpl w:val="EC6ECB1A"/>
@@ -20317,7 +21512,7 @@
       </w:pPr>
     </w:lvl>
   </w:abstractNum>
-  <w:abstractNum w:abstractNumId="38" w15:restartNumberingAfterBreak="0">
+  <w:abstractNum w:abstractNumId="40" w15:restartNumberingAfterBreak="0">
     <w:nsid w:val="6F670069"/>
     <w:multiLevelType w:val="hybridMultilevel"/>
     <w:tmpl w:val="4D064C8E"/>
@@ -20406,7 +21601,7 @@
       </w:pPr>
     </w:lvl>
   </w:abstractNum>
-  <w:abstractNum w:abstractNumId="39" w15:restartNumberingAfterBreak="0">
+  <w:abstractNum w:abstractNumId="41" w15:restartNumberingAfterBreak="0">
     <w:nsid w:val="71342474"/>
     <w:multiLevelType w:val="hybridMultilevel"/>
     <w:tmpl w:val="4D064C8E"/>
@@ -20495,7 +21690,7 @@
       </w:pPr>
     </w:lvl>
   </w:abstractNum>
-  <w:abstractNum w:abstractNumId="40" w15:restartNumberingAfterBreak="0">
+  <w:abstractNum w:abstractNumId="42" w15:restartNumberingAfterBreak="0">
     <w:nsid w:val="75686275"/>
     <w:multiLevelType w:val="hybridMultilevel"/>
     <w:tmpl w:val="E10C02FE"/>
@@ -20581,7 +21776,7 @@
       </w:pPr>
     </w:lvl>
   </w:abstractNum>
-  <w:abstractNum w:abstractNumId="41" w15:restartNumberingAfterBreak="0">
+  <w:abstractNum w:abstractNumId="43" w15:restartNumberingAfterBreak="0">
     <w:nsid w:val="76957642"/>
     <w:multiLevelType w:val="multilevel"/>
     <w:tmpl w:val="1F6CB7F0"/>
@@ -20730,7 +21925,7 @@
       </w:rPr>
     </w:lvl>
   </w:abstractNum>
-  <w:abstractNum w:abstractNumId="42" w15:restartNumberingAfterBreak="0">
+  <w:abstractNum w:abstractNumId="44" w15:restartNumberingAfterBreak="0">
     <w:nsid w:val="78A80718"/>
     <w:multiLevelType w:val="hybridMultilevel"/>
     <w:tmpl w:val="BD88A2FA"/>
@@ -20817,133 +22012,166 @@
     </w:lvl>
   </w:abstractNum>
   <w:num w:numId="1">
-    <w:abstractNumId w:val="32"/>
+    <w:abstractNumId w:val="34"/>
   </w:num>
   <w:num w:numId="2">
-    <w:abstractNumId w:val="41"/>
+    <w:abstractNumId w:val="43"/>
   </w:num>
   <w:num w:numId="3">
     <w:abstractNumId w:val="1"/>
   </w:num>
   <w:num w:numId="4">
-    <w:abstractNumId w:val="29"/>
+    <w:abstractNumId w:val="31"/>
   </w:num>
   <w:num w:numId="5">
-    <w:abstractNumId w:val="14"/>
+    <w:abstractNumId w:val="15"/>
   </w:num>
   <w:num w:numId="6">
-    <w:abstractNumId w:val="30"/>
+    <w:abstractNumId w:val="32"/>
   </w:num>
   <w:num w:numId="7">
-    <w:abstractNumId w:val="40"/>
+    <w:abstractNumId w:val="42"/>
   </w:num>
   <w:num w:numId="8">
-    <w:abstractNumId w:val="19"/>
+    <w:abstractNumId w:val="20"/>
   </w:num>
   <w:num w:numId="9">
-    <w:abstractNumId w:val="42"/>
+    <w:abstractNumId w:val="44"/>
   </w:num>
   <w:num w:numId="10">
-    <w:abstractNumId w:val="3"/>
+    <w:abstractNumId w:val="4"/>
   </w:num>
   <w:num w:numId="11">
+    <w:abstractNumId w:val="18"/>
+  </w:num>
+  <w:num w:numId="12">
     <w:abstractNumId w:val="17"/>
   </w:num>
-  <w:num w:numId="12">
-    <w:abstractNumId w:val="16"/>
+  <w:num w:numId="13">
+    <w:abstractNumId w:val="39"/>
   </w:num>
-  <w:num w:numId="13">
+  <w:num w:numId="14">
+    <w:abstractNumId w:val="26"/>
+  </w:num>
+  <w:num w:numId="15">
+    <w:abstractNumId w:val="12"/>
+  </w:num>
+  <w:num w:numId="16">
     <w:abstractNumId w:val="37"/>
   </w:num>
-  <w:num w:numId="14">
-    <w:abstractNumId w:val="24"/>
-  </w:num>
-  <w:num w:numId="15">
-    <w:abstractNumId w:val="11"/>
-  </w:num>
-  <w:num w:numId="16">
+  <w:num w:numId="17">
     <w:abstractNumId w:val="35"/>
   </w:num>
-  <w:num w:numId="17">
-    <w:abstractNumId w:val="33"/>
-  </w:num>
   <w:num w:numId="18">
-    <w:abstractNumId w:val="20"/>
+    <w:abstractNumId w:val="21"/>
   </w:num>
   <w:num w:numId="19">
-    <w:abstractNumId w:val="34"/>
+    <w:abstractNumId w:val="36"/>
   </w:num>
   <w:num w:numId="20">
     <w:abstractNumId w:val="2"/>
   </w:num>
   <w:num w:numId="21">
-    <w:abstractNumId w:val="28"/>
+    <w:abstractNumId w:val="30"/>
   </w:num>
   <w:num w:numId="22">
-    <w:abstractNumId w:val="31"/>
+    <w:abstractNumId w:val="33"/>
   </w:num>
   <w:num w:numId="23">
-    <w:abstractNumId w:val="6"/>
+    <w:abstractNumId w:val="7"/>
   </w:num>
   <w:num w:numId="24">
-    <w:abstractNumId w:val="10"/>
+    <w:abstractNumId w:val="11"/>
   </w:num>
   <w:num w:numId="25">
-    <w:abstractNumId w:val="36"/>
+    <w:abstractNumId w:val="38"/>
   </w:num>
   <w:num w:numId="26">
-    <w:abstractNumId w:val="18"/>
+    <w:abstractNumId w:val="19"/>
   </w:num>
   <w:num w:numId="27">
-    <w:abstractNumId w:val="38"/>
+    <w:abstractNumId w:val="40"/>
   </w:num>
   <w:num w:numId="28">
-    <w:abstractNumId w:val="39"/>
+    <w:abstractNumId w:val="41"/>
   </w:num>
   <w:num w:numId="29">
-    <w:abstractNumId w:val="15"/>
+    <w:abstractNumId w:val="16"/>
   </w:num>
   <w:num w:numId="30">
-    <w:abstractNumId w:val="25"/>
+    <w:abstractNumId w:val="27"/>
   </w:num>
   <w:num w:numId="31">
-    <w:abstractNumId w:val="8"/>
+    <w:abstractNumId w:val="9"/>
   </w:num>
   <w:num w:numId="32">
     <w:abstractNumId w:val="0"/>
   </w:num>
   <w:num w:numId="33">
-    <w:abstractNumId w:val="7"/>
+    <w:abstractNumId w:val="8"/>
   </w:num>
   <w:num w:numId="34">
-    <w:abstractNumId w:val="21"/>
+    <w:abstractNumId w:val="23"/>
   </w:num>
   <w:num w:numId="35">
-    <w:abstractNumId w:val="4"/>
+    <w:abstractNumId w:val="5"/>
   </w:num>
   <w:num w:numId="36">
-    <w:abstractNumId w:val="9"/>
+    <w:abstractNumId w:val="10"/>
   </w:num>
   <w:num w:numId="37">
-    <w:abstractNumId w:val="5"/>
+    <w:abstractNumId w:val="6"/>
   </w:num>
   <w:num w:numId="38">
-    <w:abstractNumId w:val="12"/>
+    <w:abstractNumId w:val="13"/>
   </w:num>
   <w:num w:numId="39">
-    <w:abstractNumId w:val="27"/>
+    <w:abstractNumId w:val="29"/>
   </w:num>
   <w:num w:numId="40">
-    <w:abstractNumId w:val="23"/>
+    <w:abstractNumId w:val="25"/>
   </w:num>
   <w:num w:numId="41">
-    <w:abstractNumId w:val="26"/>
+    <w:abstractNumId w:val="28"/>
   </w:num>
   <w:num w:numId="42">
+    <w:abstractNumId w:val="24"/>
+  </w:num>
+  <w:num w:numId="43">
+    <w:abstractNumId w:val="14"/>
+  </w:num>
+  <w:num w:numId="44">
     <w:abstractNumId w:val="22"/>
   </w:num>
-  <w:num w:numId="43">
-    <w:abstractNumId w:val="13"/>
+  <w:num w:numId="45">
+    <w:abstractNumId w:val="3"/>
+    <w:lvlOverride w:ilvl="0">
+      <w:startOverride w:val="1"/>
+    </w:lvlOverride>
+    <w:lvlOverride w:ilvl="1">
+      <w:startOverride w:val="1"/>
+    </w:lvlOverride>
+    <w:lvlOverride w:ilvl="2">
+      <w:startOverride w:val="1"/>
+    </w:lvlOverride>
+    <w:lvlOverride w:ilvl="3">
+      <w:startOverride w:val="1"/>
+    </w:lvlOverride>
+    <w:lvlOverride w:ilvl="4">
+      <w:startOverride w:val="1"/>
+    </w:lvlOverride>
+    <w:lvlOverride w:ilvl="5">
+      <w:startOverride w:val="1"/>
+    </w:lvlOverride>
+    <w:lvlOverride w:ilvl="6">
+      <w:startOverride w:val="1"/>
+    </w:lvlOverride>
+    <w:lvlOverride w:ilvl="7">
+      <w:startOverride w:val="1"/>
+    </w:lvlOverride>
+    <w:lvlOverride w:ilvl="8">
+      <w:startOverride w:val="1"/>
+    </w:lvlOverride>
   </w:num>
 </w:numbering>
 </file>
@@ -21341,7 +22569,7 @@
   <w:style w:type="paragraph" w:default="1" w:styleId="Normal">
     <w:name w:val="Normal"/>
     <w:qFormat/>
-    <w:rsid w:val="00662F23"/>
+    <w:rsid w:val="00321F71"/>
   </w:style>
   <w:style w:type="paragraph" w:styleId="Heading1">
     <w:name w:val="heading 1"/>
@@ -21808,7 +23036,7 @@
 </file>
 
 <file path=customXml/itemProps1.xml><?xml version="1.0" encoding="utf-8"?>
-<ds:datastoreItem xmlns:ds="http://schemas.openxmlformats.org/officeDocument/2006/customXml" ds:itemID="{D0A4001E-AE85-4135-8586-F9E5FB272A8F}">
+<ds:datastoreItem xmlns:ds="http://schemas.openxmlformats.org/officeDocument/2006/customXml" ds:itemID="{B8FC9EEF-F51B-4587-9C8B-BEEEA0B97BD8}">
   <ds:schemaRefs>
     <ds:schemaRef ds:uri="http://schemas.openxmlformats.org/officeDocument/2006/bibliography"/>
   </ds:schemaRefs>

</xml_diff>